<commit_message>
Problem specification table done
</commit_message>
<xml_diff>
--- a/doc/Requirement Specification.docx
+++ b/doc/Requirement Specification.docx
@@ -1,21 +1,20 @@
 
 <file path=word/document.xml><?xml version="1.0" encoding="utf-8"?>
-<w:document xmlns:wpc="http://schemas.microsoft.com/office/word/2010/wordprocessingCanvas" xmlns:mc="http://schemas.openxmlformats.org/markup-compatibility/2006" xmlns:o="urn:schemas-microsoft-com:office:office" xmlns:r="http://schemas.openxmlformats.org/officeDocument/2006/relationships" xmlns:m="http://schemas.openxmlformats.org/officeDocument/2006/math" xmlns:v="urn:schemas-microsoft-com:vml" xmlns:wp14="http://schemas.microsoft.com/office/word/2010/wordprocessingDrawing" xmlns:wp="http://schemas.openxmlformats.org/drawingml/2006/wordprocessingDrawing" xmlns:w10="urn:schemas-microsoft-com:office:word" xmlns:w="http://schemas.openxmlformats.org/wordprocessingml/2006/main" xmlns:w14="http://schemas.microsoft.com/office/word/2010/wordml" xmlns:w15="http://schemas.microsoft.com/office/word/2012/wordml" xmlns:wpg="http://schemas.microsoft.com/office/word/2010/wordprocessingGroup" xmlns:wpi="http://schemas.microsoft.com/office/word/2010/wordprocessingInk" xmlns:wne="http://schemas.microsoft.com/office/word/2006/wordml" xmlns:wps="http://schemas.microsoft.com/office/word/2010/wordprocessingShape" mc:Ignorable="w14 w15 wp14">
+<w:document xmlns:wpc="http://schemas.microsoft.com/office/word/2010/wordprocessingCanvas" xmlns:cx="http://schemas.microsoft.com/office/drawing/2014/chartex" xmlns:cx1="http://schemas.microsoft.com/office/drawing/2015/9/8/chartex" xmlns:cx2="http://schemas.microsoft.com/office/drawing/2015/10/21/chartex" xmlns:cx3="http://schemas.microsoft.com/office/drawing/2016/5/9/chartex" xmlns:cx4="http://schemas.microsoft.com/office/drawing/2016/5/10/chartex" xmlns:cx5="http://schemas.microsoft.com/office/drawing/2016/5/11/chartex" xmlns:cx6="http://schemas.microsoft.com/office/drawing/2016/5/12/chartex" xmlns:cx7="http://schemas.microsoft.com/office/drawing/2016/5/13/chartex" xmlns:cx8="http://schemas.microsoft.com/office/drawing/2016/5/14/chartex" xmlns:mc="http://schemas.openxmlformats.org/markup-compatibility/2006" xmlns:aink="http://schemas.microsoft.com/office/drawing/2016/ink" xmlns:am3d="http://schemas.microsoft.com/office/drawing/2017/model3d" xmlns:o="urn:schemas-microsoft-com:office:office" xmlns:oel="http://schemas.microsoft.com/office/2019/extlst" xmlns:r="http://schemas.openxmlformats.org/officeDocument/2006/relationships" xmlns:m="http://schemas.openxmlformats.org/officeDocument/2006/math" xmlns:v="urn:schemas-microsoft-com:vml" xmlns:wp14="http://schemas.microsoft.com/office/word/2010/wordprocessingDrawing" xmlns:wp="http://schemas.openxmlformats.org/drawingml/2006/wordprocessingDrawing" xmlns:w10="urn:schemas-microsoft-com:office:word" xmlns:w="http://schemas.openxmlformats.org/wordprocessingml/2006/main" xmlns:w14="http://schemas.microsoft.com/office/word/2010/wordml" xmlns:w15="http://schemas.microsoft.com/office/word/2012/wordml" xmlns:w16cex="http://schemas.microsoft.com/office/word/2018/wordml/cex" xmlns:w16cid="http://schemas.microsoft.com/office/word/2016/wordml/cid" xmlns:w16="http://schemas.microsoft.com/office/word/2018/wordml" xmlns:w16sdtdh="http://schemas.microsoft.com/office/word/2020/wordml/sdtdatahash" xmlns:w16se="http://schemas.microsoft.com/office/word/2015/wordml/symex" xmlns:wpg="http://schemas.microsoft.com/office/word/2010/wordprocessingGroup" xmlns:wpi="http://schemas.microsoft.com/office/word/2010/wordprocessingInk" xmlns:wne="http://schemas.microsoft.com/office/word/2006/wordml" xmlns:wps="http://schemas.microsoft.com/office/word/2010/wordprocessingShape" mc:Ignorable="w14 w15 w16se w16cid w16 w16cex w16sdtdh wp14">
   <w:body>
     <w:p>
       <w:pPr>
-        <w:pStyle w:val="Normal"/>
         <w:rPr>
-          <w:b w:val="1"/>
-          <w:bCs w:val="1"/>
+          <w:b/>
+          <w:bCs/>
           <w:sz w:val="28"/>
           <w:szCs w:val="28"/>
         </w:rPr>
       </w:pPr>
       <w:r>
         <w:rPr>
-          <w:b w:val="1"/>
-          <w:bCs w:val="1"/>
+          <w:b/>
+          <w:bCs/>
           <w:sz w:val="28"/>
           <w:szCs w:val="28"/>
         </w:rPr>
@@ -24,91 +23,91 @@
     </w:p>
     <w:p>
       <w:pPr>
-        <w:pStyle w:val="Normal"/>
-        <w:ind w:left="0"/>
+        <w:spacing w:after="0"/>
       </w:pPr>
       <w:r>
-        <w:rPr/>
         <w:t>Daniel José Plazas Cortés -</w:t>
       </w:r>
       <w:r>
-        <w:rPr/>
         <w:t xml:space="preserve"> A00400085</w:t>
       </w:r>
     </w:p>
     <w:p>
       <w:pPr>
-        <w:pStyle w:val="Normal"/>
-        <w:ind w:left="0"/>
+        <w:spacing w:after="0"/>
+        <w:rPr>
+          <w:lang w:val="es-419"/>
+        </w:rPr>
       </w:pPr>
       <w:r>
-        <w:rPr/>
-        <w:t>Sebastian Erazo Ochoa -</w:t>
+        <w:rPr>
+          <w:lang w:val="es-419"/>
+        </w:rPr>
+        <w:t>Sebastián</w:t>
       </w:r>
       <w:r>
-        <w:rPr/>
+        <w:rPr>
+          <w:lang w:val="es-419"/>
+        </w:rPr>
+        <w:t xml:space="preserve"> Erazo Ochoa -</w:t>
+      </w:r>
+      <w:r>
+        <w:rPr>
+          <w:lang w:val="es-419"/>
+        </w:rPr>
         <w:t xml:space="preserve"> A00400086</w:t>
       </w:r>
     </w:p>
     <w:p>
       <w:pPr>
-        <w:pStyle w:val="Normal"/>
-        <w:ind w:left="0"/>
+        <w:spacing w:after="0"/>
+        <w:rPr>
+          <w:lang w:val="es-419"/>
+        </w:rPr>
       </w:pPr>
       <w:r>
-        <w:rPr/>
+        <w:rPr>
+          <w:lang w:val="es-419"/>
+        </w:rPr>
         <w:t>Juan Manuel Casanova Marín -</w:t>
       </w:r>
       <w:r>
-        <w:rPr/>
+        <w:rPr>
+          <w:lang w:val="es-419"/>
+        </w:rPr>
         <w:t xml:space="preserve"> A00400090</w:t>
       </w:r>
     </w:p>
     <w:p>
       <w:pPr>
-        <w:spacing w:before="240" w:after="160" w:line="360" w:lineRule="auto"/>
+        <w:spacing w:before="240" w:line="360" w:lineRule="auto"/>
         <w:rPr>
-          <w:rFonts w:ascii="Arial" w:hAnsi="Arial" w:eastAsia="Arial" w:cs="Arial"/>
-          <w:b w:val="0"/>
-          <w:bCs w:val="0"/>
-          <w:i w:val="0"/>
-          <w:iCs w:val="0"/>
-          <w:caps w:val="0"/>
-          <w:smallCaps w:val="0"/>
-          <w:noProof w:val="0"/>
-          <w:color w:val="000000" w:themeColor="text1" w:themeTint="FF" w:themeShade="FF"/>
+          <w:rFonts w:ascii="Arial" w:eastAsia="Arial" w:hAnsi="Arial" w:cs="Arial"/>
+          <w:color w:val="000000" w:themeColor="text1"/>
           <w:sz w:val="24"/>
           <w:szCs w:val="24"/>
-          <w:lang w:val="en-US"/>
         </w:rPr>
       </w:pPr>
       <w:r>
         <w:rPr>
-          <w:rFonts w:ascii="Arial" w:hAnsi="Arial" w:eastAsia="Arial" w:cs="Arial"/>
-          <w:b w:val="1"/>
-          <w:bCs w:val="1"/>
-          <w:i w:val="0"/>
-          <w:iCs w:val="0"/>
-          <w:caps w:val="0"/>
-          <w:smallCaps w:val="0"/>
-          <w:noProof w:val="0"/>
-          <w:color w:val="000000" w:themeColor="text1" w:themeTint="FF" w:themeShade="FF"/>
+          <w:rFonts w:ascii="Arial" w:eastAsia="Arial" w:hAnsi="Arial" w:cs="Arial"/>
+          <w:b/>
+          <w:bCs/>
+          <w:color w:val="000000" w:themeColor="text1"/>
           <w:sz w:val="24"/>
           <w:szCs w:val="24"/>
-          <w:lang w:val="en-US"/>
         </w:rPr>
         <w:t>Problem Specification Table</w:t>
       </w:r>
     </w:p>
     <w:tbl>
       <w:tblPr>
-        <w:tblStyle w:val="TableNormal"/>
         <w:tblW w:w="0" w:type="auto"/>
         <w:tblBorders>
-          <w:top w:val="single" w:sz="6"/>
-          <w:left w:val="single" w:sz="6"/>
-          <w:bottom w:val="single" w:sz="6"/>
-          <w:right w:val="single" w:sz="6"/>
+          <w:top w:val="single" w:sz="6" w:space="0" w:color="auto"/>
+          <w:left w:val="single" w:sz="6" w:space="0" w:color="auto"/>
+          <w:bottom w:val="single" w:sz="6" w:space="0" w:color="auto"/>
+          <w:right w:val="single" w:sz="6" w:space="0" w:color="auto"/>
         </w:tblBorders>
         <w:tblLayout w:type="fixed"/>
         <w:tblLook w:val="0600" w:firstRow="0" w:lastRow="0" w:firstColumn="0" w:lastColumn="0" w:noHBand="1" w:noVBand="1"/>
@@ -125,10 +124,10 @@
           <w:tcPr>
             <w:tcW w:w="3105" w:type="dxa"/>
             <w:tcBorders>
-              <w:top w:val="single" w:color="000000" w:themeColor="text1" w:sz="6"/>
-              <w:left w:val="single" w:color="000000" w:themeColor="text1" w:sz="6"/>
-              <w:bottom w:val="single" w:color="000000" w:themeColor="text1" w:sz="6"/>
-              <w:right w:val="single" w:color="000000" w:themeColor="text1" w:sz="6"/>
+              <w:top w:val="single" w:sz="6" w:space="0" w:color="000000" w:themeColor="text1"/>
+              <w:left w:val="single" w:sz="6" w:space="0" w:color="000000" w:themeColor="text1"/>
+              <w:bottom w:val="single" w:sz="6" w:space="0" w:color="000000" w:themeColor="text1"/>
+              <w:right w:val="single" w:sz="6" w:space="0" w:color="000000" w:themeColor="text1"/>
             </w:tcBorders>
             <w:tcMar>
               <w:top w:w="90" w:type="dxa"/>
@@ -136,32 +135,22 @@
               <w:bottom w:w="90" w:type="dxa"/>
               <w:right w:w="90" w:type="dxa"/>
             </w:tcMar>
-            <w:vAlign w:val="top"/>
           </w:tcPr>
           <w:p>
             <w:pPr>
               <w:widowControl w:val="0"/>
               <w:spacing w:before="240" w:line="276" w:lineRule="auto"/>
               <w:rPr>
-                <w:rFonts w:ascii="Arial" w:hAnsi="Arial" w:eastAsia="Arial" w:cs="Arial"/>
-                <w:b w:val="0"/>
-                <w:bCs w:val="0"/>
-                <w:i w:val="0"/>
-                <w:iCs w:val="0"/>
+                <w:rFonts w:ascii="Arial" w:eastAsia="Arial" w:hAnsi="Arial" w:cs="Arial"/>
                 <w:sz w:val="16"/>
                 <w:szCs w:val="16"/>
               </w:rPr>
             </w:pPr>
             <w:r>
               <w:rPr>
-                <w:rFonts w:ascii="Arial" w:hAnsi="Arial" w:eastAsia="Arial" w:cs="Arial"/>
-                <w:b w:val="0"/>
-                <w:bCs w:val="0"/>
-                <w:i w:val="0"/>
-                <w:iCs w:val="0"/>
+                <w:rFonts w:ascii="Arial" w:eastAsia="Arial" w:hAnsi="Arial" w:cs="Arial"/>
                 <w:sz w:val="16"/>
                 <w:szCs w:val="16"/>
-                <w:lang w:val="en-US"/>
               </w:rPr>
               <w:t>CLIENT</w:t>
             </w:r>
@@ -171,10 +160,10 @@
           <w:tcPr>
             <w:tcW w:w="5715" w:type="dxa"/>
             <w:tcBorders>
-              <w:top w:val="single" w:color="000000" w:themeColor="text1" w:sz="6"/>
-              <w:left w:val="single" w:color="000000" w:themeColor="text1" w:sz="6"/>
-              <w:bottom w:val="single" w:color="000000" w:themeColor="text1" w:sz="6"/>
-              <w:right w:val="single" w:color="000000" w:themeColor="text1" w:sz="6"/>
+              <w:top w:val="single" w:sz="6" w:space="0" w:color="000000" w:themeColor="text1"/>
+              <w:left w:val="single" w:sz="6" w:space="0" w:color="000000" w:themeColor="text1"/>
+              <w:bottom w:val="single" w:sz="6" w:space="0" w:color="000000" w:themeColor="text1"/>
+              <w:right w:val="single" w:sz="6" w:space="0" w:color="000000" w:themeColor="text1"/>
             </w:tcBorders>
             <w:tcMar>
               <w:top w:w="90" w:type="dxa"/>
@@ -182,33 +171,19 @@
               <w:bottom w:w="90" w:type="dxa"/>
               <w:right w:w="90" w:type="dxa"/>
             </w:tcMar>
-            <w:vAlign w:val="top"/>
           </w:tcPr>
           <w:p>
             <w:pPr>
               <w:widowControl w:val="0"/>
-              <w:spacing w:before="240" w:after="0" w:line="276" w:lineRule="auto"/>
+              <w:spacing w:before="120" w:after="120" w:line="276" w:lineRule="auto"/>
               <w:jc w:val="center"/>
               <w:rPr>
-                <w:rFonts w:ascii="Arial" w:hAnsi="Arial" w:eastAsia="Arial" w:cs="Arial"/>
-                <w:b w:val="0"/>
-                <w:bCs w:val="0"/>
-                <w:i w:val="0"/>
-                <w:iCs w:val="0"/>
-                <w:sz w:val="22"/>
-                <w:szCs w:val="22"/>
+                <w:rFonts w:ascii="Arial" w:eastAsia="Arial" w:hAnsi="Arial" w:cs="Arial"/>
               </w:rPr>
             </w:pPr>
             <w:r>
               <w:rPr>
-                <w:rFonts w:ascii="Arial" w:hAnsi="Arial" w:eastAsia="Arial" w:cs="Arial"/>
-                <w:b w:val="0"/>
-                <w:bCs w:val="0"/>
-                <w:i w:val="0"/>
-                <w:iCs w:val="0"/>
-                <w:sz w:val="22"/>
-                <w:szCs w:val="22"/>
-                <w:lang w:val="en-US"/>
+                <w:rFonts w:ascii="Arial" w:eastAsia="Arial" w:hAnsi="Arial" w:cs="Arial"/>
               </w:rPr>
               <w:t>Aristizabal and Marlon</w:t>
             </w:r>
@@ -223,10 +198,10 @@
           <w:tcPr>
             <w:tcW w:w="3105" w:type="dxa"/>
             <w:tcBorders>
-              <w:top w:val="single" w:color="000000" w:themeColor="text1" w:sz="6"/>
-              <w:left w:val="single" w:color="000000" w:themeColor="text1" w:sz="6"/>
-              <w:bottom w:val="single" w:color="000000" w:themeColor="text1" w:sz="6"/>
-              <w:right w:val="single" w:color="000000" w:themeColor="text1" w:sz="6"/>
+              <w:top w:val="single" w:sz="6" w:space="0" w:color="000000" w:themeColor="text1"/>
+              <w:left w:val="single" w:sz="6" w:space="0" w:color="000000" w:themeColor="text1"/>
+              <w:bottom w:val="single" w:sz="6" w:space="0" w:color="000000" w:themeColor="text1"/>
+              <w:right w:val="single" w:sz="6" w:space="0" w:color="000000" w:themeColor="text1"/>
             </w:tcBorders>
             <w:tcMar>
               <w:top w:w="90" w:type="dxa"/>
@@ -234,32 +209,22 @@
               <w:bottom w:w="90" w:type="dxa"/>
               <w:right w:w="90" w:type="dxa"/>
             </w:tcMar>
-            <w:vAlign w:val="top"/>
           </w:tcPr>
           <w:p>
             <w:pPr>
               <w:widowControl w:val="0"/>
               <w:spacing w:before="240" w:after="0" w:line="276" w:lineRule="auto"/>
               <w:rPr>
-                <w:rFonts w:ascii="Arial" w:hAnsi="Arial" w:eastAsia="Arial" w:cs="Arial"/>
-                <w:b w:val="0"/>
-                <w:bCs w:val="0"/>
-                <w:i w:val="0"/>
-                <w:iCs w:val="0"/>
+                <w:rFonts w:ascii="Arial" w:eastAsia="Arial" w:hAnsi="Arial" w:cs="Arial"/>
                 <w:sz w:val="16"/>
                 <w:szCs w:val="16"/>
               </w:rPr>
             </w:pPr>
             <w:r>
               <w:rPr>
-                <w:rFonts w:ascii="Arial" w:hAnsi="Arial" w:eastAsia="Arial" w:cs="Arial"/>
-                <w:b w:val="0"/>
-                <w:bCs w:val="0"/>
-                <w:i w:val="0"/>
-                <w:iCs w:val="0"/>
+                <w:rFonts w:ascii="Arial" w:eastAsia="Arial" w:hAnsi="Arial" w:cs="Arial"/>
                 <w:sz w:val="16"/>
                 <w:szCs w:val="16"/>
-                <w:lang w:val="en-US"/>
               </w:rPr>
               <w:t>USER</w:t>
             </w:r>
@@ -269,10 +234,10 @@
           <w:tcPr>
             <w:tcW w:w="5715" w:type="dxa"/>
             <w:tcBorders>
-              <w:top w:val="single" w:color="000000" w:themeColor="text1" w:sz="6"/>
-              <w:left w:val="single" w:color="000000" w:themeColor="text1" w:sz="6"/>
-              <w:bottom w:val="single" w:color="000000" w:themeColor="text1" w:sz="6"/>
-              <w:right w:val="single" w:color="000000" w:themeColor="text1" w:sz="6"/>
+              <w:top w:val="single" w:sz="6" w:space="0" w:color="000000" w:themeColor="text1"/>
+              <w:left w:val="single" w:sz="6" w:space="0" w:color="000000" w:themeColor="text1"/>
+              <w:bottom w:val="single" w:sz="6" w:space="0" w:color="000000" w:themeColor="text1"/>
+              <w:right w:val="single" w:sz="6" w:space="0" w:color="000000" w:themeColor="text1"/>
             </w:tcBorders>
             <w:tcMar>
               <w:top w:w="90" w:type="dxa"/>
@@ -280,35 +245,21 @@
               <w:bottom w:w="90" w:type="dxa"/>
               <w:right w:w="90" w:type="dxa"/>
             </w:tcMar>
-            <w:vAlign w:val="top"/>
           </w:tcPr>
           <w:p>
             <w:pPr>
               <w:widowControl w:val="0"/>
-              <w:spacing w:before="240" w:line="276" w:lineRule="auto"/>
+              <w:spacing w:before="120" w:after="120" w:line="276" w:lineRule="auto"/>
               <w:jc w:val="center"/>
               <w:rPr>
-                <w:rFonts w:ascii="Arial" w:hAnsi="Arial" w:eastAsia="Arial" w:cs="Arial"/>
-                <w:b w:val="0"/>
-                <w:bCs w:val="0"/>
-                <w:i w:val="0"/>
-                <w:iCs w:val="0"/>
-                <w:sz w:val="22"/>
-                <w:szCs w:val="22"/>
+                <w:rFonts w:ascii="Arial" w:eastAsia="Arial" w:hAnsi="Arial" w:cs="Arial"/>
               </w:rPr>
             </w:pPr>
             <w:r>
               <w:rPr>
-                <w:rFonts w:ascii="Arial" w:hAnsi="Arial" w:eastAsia="Arial" w:cs="Arial"/>
-                <w:b w:val="0"/>
-                <w:bCs w:val="0"/>
-                <w:i w:val="0"/>
-                <w:iCs w:val="0"/>
-                <w:sz w:val="22"/>
-                <w:szCs w:val="22"/>
-                <w:lang w:val="en-US"/>
-              </w:rPr>
-              <w:t>Workers</w:t>
+                <w:rFonts w:ascii="Arial" w:eastAsia="Arial" w:hAnsi="Arial" w:cs="Arial"/>
+              </w:rPr>
+              <w:t>Everyone</w:t>
             </w:r>
           </w:p>
         </w:tc>
@@ -321,10 +272,10 @@
           <w:tcPr>
             <w:tcW w:w="3105" w:type="dxa"/>
             <w:tcBorders>
-              <w:top w:val="single" w:color="000000" w:themeColor="text1" w:sz="6"/>
-              <w:left w:val="single" w:color="000000" w:themeColor="text1" w:sz="6"/>
-              <w:bottom w:val="single" w:color="000000" w:themeColor="text1" w:sz="6"/>
-              <w:right w:val="single" w:color="000000" w:themeColor="text1" w:sz="6"/>
+              <w:top w:val="single" w:sz="6" w:space="0" w:color="000000" w:themeColor="text1"/>
+              <w:left w:val="single" w:sz="6" w:space="0" w:color="000000" w:themeColor="text1"/>
+              <w:bottom w:val="single" w:sz="6" w:space="0" w:color="000000" w:themeColor="text1"/>
+              <w:right w:val="single" w:sz="6" w:space="0" w:color="000000" w:themeColor="text1"/>
             </w:tcBorders>
             <w:tcMar>
               <w:top w:w="90" w:type="dxa"/>
@@ -332,32 +283,22 @@
               <w:bottom w:w="90" w:type="dxa"/>
               <w:right w:w="90" w:type="dxa"/>
             </w:tcMar>
-            <w:vAlign w:val="top"/>
           </w:tcPr>
           <w:p>
             <w:pPr>
               <w:widowControl w:val="0"/>
               <w:spacing w:before="240" w:after="0" w:line="276" w:lineRule="auto"/>
               <w:rPr>
-                <w:rFonts w:ascii="Arial" w:hAnsi="Arial" w:eastAsia="Arial" w:cs="Arial"/>
-                <w:b w:val="0"/>
-                <w:bCs w:val="0"/>
-                <w:i w:val="0"/>
-                <w:iCs w:val="0"/>
+                <w:rFonts w:ascii="Arial" w:eastAsia="Arial" w:hAnsi="Arial" w:cs="Arial"/>
                 <w:sz w:val="16"/>
                 <w:szCs w:val="16"/>
               </w:rPr>
             </w:pPr>
             <w:r>
               <w:rPr>
-                <w:rFonts w:ascii="Arial" w:hAnsi="Arial" w:eastAsia="Arial" w:cs="Arial"/>
-                <w:b w:val="0"/>
-                <w:bCs w:val="0"/>
-                <w:i w:val="0"/>
-                <w:iCs w:val="0"/>
+                <w:rFonts w:ascii="Arial" w:eastAsia="Arial" w:hAnsi="Arial" w:cs="Arial"/>
                 <w:sz w:val="16"/>
                 <w:szCs w:val="16"/>
-                <w:lang w:val="en-US"/>
               </w:rPr>
               <w:t>FUNCTIONAL REQUIREMENTS</w:t>
             </w:r>
@@ -367,10 +308,10 @@
           <w:tcPr>
             <w:tcW w:w="5715" w:type="dxa"/>
             <w:tcBorders>
-              <w:top w:val="single" w:color="000000" w:themeColor="text1" w:sz="6"/>
-              <w:left w:val="single" w:color="000000" w:themeColor="text1" w:sz="6"/>
-              <w:bottom w:val="single" w:color="000000" w:themeColor="text1" w:sz="6"/>
-              <w:right w:val="single" w:color="000000" w:themeColor="text1" w:sz="6"/>
+              <w:top w:val="single" w:sz="6" w:space="0" w:color="000000" w:themeColor="text1"/>
+              <w:left w:val="single" w:sz="6" w:space="0" w:color="000000" w:themeColor="text1"/>
+              <w:bottom w:val="single" w:sz="6" w:space="0" w:color="000000" w:themeColor="text1"/>
+              <w:right w:val="single" w:sz="6" w:space="0" w:color="000000" w:themeColor="text1"/>
             </w:tcBorders>
             <w:tcMar>
               <w:top w:w="90" w:type="dxa"/>
@@ -378,36 +319,69 @@
               <w:bottom w:w="90" w:type="dxa"/>
               <w:right w:w="90" w:type="dxa"/>
             </w:tcMar>
-            <w:vAlign w:val="top"/>
           </w:tcPr>
           <w:p>
             <w:pPr>
               <w:widowControl w:val="0"/>
-              <w:spacing w:before="240" w:line="276" w:lineRule="auto"/>
-              <w:ind w:left="144"/>
-              <w:rPr>
-                <w:rFonts w:ascii="Arial" w:hAnsi="Arial" w:eastAsia="Arial" w:cs="Arial"/>
-                <w:b w:val="0"/>
-                <w:bCs w:val="0"/>
-                <w:i w:val="0"/>
-                <w:iCs w:val="0"/>
-                <w:sz w:val="22"/>
-                <w:szCs w:val="22"/>
-                <w:lang w:val="en-US"/>
+              <w:spacing w:before="120" w:after="120" w:line="276" w:lineRule="auto"/>
+              <w:ind w:left="144" w:right="144"/>
+              <w:rPr>
+                <w:rFonts w:ascii="Arial" w:eastAsia="Arial" w:hAnsi="Arial" w:cs="Arial"/>
               </w:rPr>
             </w:pPr>
             <w:r>
               <w:rPr>
-                <w:rFonts w:ascii="Arial" w:hAnsi="Arial" w:eastAsia="Arial" w:cs="Arial"/>
-                <w:b w:val="0"/>
-                <w:bCs w:val="0"/>
-                <w:i w:val="0"/>
-                <w:iCs w:val="0"/>
-                <w:sz w:val="22"/>
-                <w:szCs w:val="22"/>
-                <w:lang w:val="en-US"/>
-              </w:rPr>
-              <w:t xml:space="preserve">R1: </w:t>
+                <w:rFonts w:ascii="Arial" w:eastAsia="Arial" w:hAnsi="Arial" w:cs="Arial"/>
+              </w:rPr>
+              <w:t>FR01: Customize character.</w:t>
+            </w:r>
+          </w:p>
+          <w:p>
+            <w:pPr>
+              <w:widowControl w:val="0"/>
+              <w:spacing w:before="120" w:after="120" w:line="276" w:lineRule="auto"/>
+              <w:ind w:left="144" w:right="144"/>
+              <w:rPr>
+                <w:rFonts w:ascii="Arial" w:eastAsia="Arial" w:hAnsi="Arial" w:cs="Arial"/>
+              </w:rPr>
+            </w:pPr>
+            <w:r>
+              <w:rPr>
+                <w:rFonts w:ascii="Arial" w:eastAsia="Arial" w:hAnsi="Arial" w:cs="Arial"/>
+              </w:rPr>
+              <w:t>FR02: Customize game settings.</w:t>
+            </w:r>
+          </w:p>
+          <w:p>
+            <w:pPr>
+              <w:widowControl w:val="0"/>
+              <w:spacing w:before="120" w:after="120" w:line="276" w:lineRule="auto"/>
+              <w:ind w:left="144" w:right="144"/>
+              <w:rPr>
+                <w:rFonts w:ascii="Arial" w:eastAsia="Arial" w:hAnsi="Arial" w:cs="Arial"/>
+              </w:rPr>
+            </w:pPr>
+            <w:r>
+              <w:rPr>
+                <w:rFonts w:ascii="Arial" w:eastAsia="Arial" w:hAnsi="Arial" w:cs="Arial"/>
+              </w:rPr>
+              <w:t>FR03: Start the game.</w:t>
+            </w:r>
+          </w:p>
+          <w:p>
+            <w:pPr>
+              <w:widowControl w:val="0"/>
+              <w:spacing w:before="120" w:after="120" w:line="276" w:lineRule="auto"/>
+              <w:ind w:left="144" w:right="144"/>
+              <w:rPr>
+                <w:rFonts w:ascii="Arial" w:eastAsia="Arial" w:hAnsi="Arial" w:cs="Arial"/>
+              </w:rPr>
+            </w:pPr>
+            <w:r>
+              <w:rPr>
+                <w:rFonts w:ascii="Arial" w:eastAsia="Arial" w:hAnsi="Arial" w:cs="Arial"/>
+              </w:rPr>
+              <w:t>FR04: Show statistics.</w:t>
             </w:r>
           </w:p>
         </w:tc>
@@ -420,10 +394,10 @@
           <w:tcPr>
             <w:tcW w:w="3105" w:type="dxa"/>
             <w:tcBorders>
-              <w:top w:val="single" w:color="000000" w:themeColor="text1" w:sz="6"/>
-              <w:left w:val="single" w:color="000000" w:themeColor="text1" w:sz="6"/>
-              <w:bottom w:val="single" w:color="000000" w:themeColor="text1" w:sz="6"/>
-              <w:right w:val="single" w:color="000000" w:themeColor="text1" w:sz="6"/>
+              <w:top w:val="single" w:sz="6" w:space="0" w:color="000000" w:themeColor="text1"/>
+              <w:left w:val="single" w:sz="6" w:space="0" w:color="000000" w:themeColor="text1"/>
+              <w:bottom w:val="single" w:sz="6" w:space="0" w:color="000000" w:themeColor="text1"/>
+              <w:right w:val="single" w:sz="6" w:space="0" w:color="000000" w:themeColor="text1"/>
             </w:tcBorders>
             <w:tcMar>
               <w:top w:w="90" w:type="dxa"/>
@@ -431,32 +405,22 @@
               <w:bottom w:w="90" w:type="dxa"/>
               <w:right w:w="90" w:type="dxa"/>
             </w:tcMar>
-            <w:vAlign w:val="top"/>
           </w:tcPr>
           <w:p>
             <w:pPr>
               <w:widowControl w:val="0"/>
               <w:spacing w:before="240" w:after="0" w:line="276" w:lineRule="auto"/>
               <w:rPr>
-                <w:rFonts w:ascii="Arial" w:hAnsi="Arial" w:eastAsia="Arial" w:cs="Arial"/>
-                <w:b w:val="0"/>
-                <w:bCs w:val="0"/>
-                <w:i w:val="0"/>
-                <w:iCs w:val="0"/>
+                <w:rFonts w:ascii="Arial" w:eastAsia="Arial" w:hAnsi="Arial" w:cs="Arial"/>
                 <w:sz w:val="16"/>
                 <w:szCs w:val="16"/>
               </w:rPr>
             </w:pPr>
             <w:r>
               <w:rPr>
-                <w:rFonts w:ascii="Arial" w:hAnsi="Arial" w:eastAsia="Arial" w:cs="Arial"/>
-                <w:b w:val="0"/>
-                <w:bCs w:val="0"/>
-                <w:i w:val="0"/>
-                <w:iCs w:val="0"/>
+                <w:rFonts w:ascii="Arial" w:eastAsia="Arial" w:hAnsi="Arial" w:cs="Arial"/>
                 <w:sz w:val="16"/>
                 <w:szCs w:val="16"/>
-                <w:lang w:val="en-US"/>
               </w:rPr>
               <w:t>CONTEXT OF THE PROBLEM</w:t>
             </w:r>
@@ -466,10 +430,10 @@
           <w:tcPr>
             <w:tcW w:w="5715" w:type="dxa"/>
             <w:tcBorders>
-              <w:top w:val="single" w:color="000000" w:themeColor="text1" w:sz="6"/>
-              <w:left w:val="single" w:color="000000" w:themeColor="text1" w:sz="6"/>
-              <w:bottom w:val="single" w:color="000000" w:themeColor="text1" w:sz="6"/>
-              <w:right w:val="single" w:color="000000" w:themeColor="text1" w:sz="6"/>
+              <w:top w:val="single" w:sz="6" w:space="0" w:color="000000" w:themeColor="text1"/>
+              <w:left w:val="single" w:sz="6" w:space="0" w:color="000000" w:themeColor="text1"/>
+              <w:bottom w:val="single" w:sz="6" w:space="0" w:color="000000" w:themeColor="text1"/>
+              <w:right w:val="single" w:sz="6" w:space="0" w:color="000000" w:themeColor="text1"/>
             </w:tcBorders>
             <w:tcMar>
               <w:top w:w="90" w:type="dxa"/>
@@ -477,25 +441,23 @@
               <w:bottom w:w="90" w:type="dxa"/>
               <w:right w:w="90" w:type="dxa"/>
             </w:tcMar>
-            <w:vAlign w:val="top"/>
           </w:tcPr>
           <w:p>
             <w:pPr>
               <w:widowControl w:val="0"/>
-              <w:spacing w:before="240" w:line="276" w:lineRule="auto"/>
-              <w:ind w:left="0" w:right="170"/>
+              <w:spacing w:before="120" w:after="120" w:line="276" w:lineRule="auto"/>
+              <w:ind w:left="144" w:right="144"/>
               <w:jc w:val="both"/>
               <w:rPr>
-                <w:rFonts w:ascii="Arial" w:hAnsi="Arial" w:eastAsia="Arial" w:cs="Arial"/>
-                <w:b w:val="0"/>
-                <w:bCs w:val="0"/>
-                <w:i w:val="0"/>
-                <w:iCs w:val="0"/>
-                <w:sz w:val="22"/>
-                <w:szCs w:val="22"/>
-                <w:lang w:val="en-US"/>
-              </w:rPr>
-            </w:pPr>
+                <w:rFonts w:ascii="Arial" w:eastAsia="Arial" w:hAnsi="Arial" w:cs="Arial"/>
+              </w:rPr>
+            </w:pPr>
+            <w:r>
+              <w:rPr>
+                <w:rFonts w:ascii="Arial" w:eastAsia="Arial" w:hAnsi="Arial" w:cs="Arial"/>
+              </w:rPr>
+              <w:t>A game is proposed where a car (specifically a Ferrari) can travel anywhere within the game map. The map consists of n cities, some of them connected by a highway. The user can choose from which city the trip will start and where city to go. Then, the game gives some relevant information about the trip, like if it can be done considering the fuel or if the city can be accessed from the start point.</w:t>
+            </w:r>
           </w:p>
         </w:tc>
       </w:tr>
@@ -507,10 +469,10 @@
           <w:tcPr>
             <w:tcW w:w="3105" w:type="dxa"/>
             <w:tcBorders>
-              <w:top w:val="single" w:color="000000" w:themeColor="text1" w:sz="6"/>
-              <w:left w:val="single" w:color="000000" w:themeColor="text1" w:sz="6"/>
-              <w:bottom w:val="single" w:color="000000" w:themeColor="text1" w:sz="6"/>
-              <w:right w:val="single" w:color="000000" w:themeColor="text1" w:sz="6"/>
+              <w:top w:val="single" w:sz="6" w:space="0" w:color="000000" w:themeColor="text1"/>
+              <w:left w:val="single" w:sz="6" w:space="0" w:color="000000" w:themeColor="text1"/>
+              <w:bottom w:val="single" w:sz="6" w:space="0" w:color="000000" w:themeColor="text1"/>
+              <w:right w:val="single" w:sz="6" w:space="0" w:color="000000" w:themeColor="text1"/>
             </w:tcBorders>
             <w:tcMar>
               <w:top w:w="90" w:type="dxa"/>
@@ -518,32 +480,22 @@
               <w:bottom w:w="90" w:type="dxa"/>
               <w:right w:w="90" w:type="dxa"/>
             </w:tcMar>
-            <w:vAlign w:val="top"/>
           </w:tcPr>
           <w:p>
             <w:pPr>
               <w:widowControl w:val="0"/>
               <w:spacing w:before="240" w:after="0" w:line="276" w:lineRule="auto"/>
               <w:rPr>
-                <w:rFonts w:ascii="Arial" w:hAnsi="Arial" w:eastAsia="Arial" w:cs="Arial"/>
-                <w:b w:val="0"/>
-                <w:bCs w:val="0"/>
-                <w:i w:val="0"/>
-                <w:iCs w:val="0"/>
+                <w:rFonts w:ascii="Arial" w:eastAsia="Arial" w:hAnsi="Arial" w:cs="Arial"/>
                 <w:sz w:val="16"/>
                 <w:szCs w:val="16"/>
               </w:rPr>
             </w:pPr>
             <w:r>
               <w:rPr>
-                <w:rFonts w:ascii="Arial" w:hAnsi="Arial" w:eastAsia="Arial" w:cs="Arial"/>
-                <w:b w:val="0"/>
-                <w:bCs w:val="0"/>
-                <w:i w:val="0"/>
-                <w:iCs w:val="0"/>
+                <w:rFonts w:ascii="Arial" w:eastAsia="Arial" w:hAnsi="Arial" w:cs="Arial"/>
                 <w:sz w:val="16"/>
                 <w:szCs w:val="16"/>
-                <w:lang w:val="en-US"/>
               </w:rPr>
               <w:t>NON-FUNCTIONAL REQUIREMENTS</w:t>
             </w:r>
@@ -553,10 +505,10 @@
           <w:tcPr>
             <w:tcW w:w="5715" w:type="dxa"/>
             <w:tcBorders>
-              <w:top w:val="single" w:color="000000" w:themeColor="text1" w:sz="6"/>
-              <w:left w:val="single" w:color="000000" w:themeColor="text1" w:sz="6"/>
-              <w:bottom w:val="single" w:color="000000" w:themeColor="text1" w:sz="6"/>
-              <w:right w:val="single" w:color="000000" w:themeColor="text1" w:sz="6"/>
+              <w:top w:val="single" w:sz="6" w:space="0" w:color="000000" w:themeColor="text1"/>
+              <w:left w:val="single" w:sz="6" w:space="0" w:color="000000" w:themeColor="text1"/>
+              <w:bottom w:val="single" w:sz="6" w:space="0" w:color="000000" w:themeColor="text1"/>
+              <w:right w:val="single" w:sz="6" w:space="0" w:color="000000" w:themeColor="text1"/>
             </w:tcBorders>
             <w:tcMar>
               <w:top w:w="90" w:type="dxa"/>
@@ -564,91 +516,101 @@
               <w:bottom w:w="90" w:type="dxa"/>
               <w:right w:w="90" w:type="dxa"/>
             </w:tcMar>
-            <w:vAlign w:val="top"/>
           </w:tcPr>
           <w:p>
             <w:pPr>
               <w:widowControl w:val="0"/>
-              <w:spacing w:before="240" w:line="276" w:lineRule="auto"/>
-              <w:ind w:left="144"/>
-              <w:rPr>
-                <w:rFonts w:ascii="Arial" w:hAnsi="Arial" w:eastAsia="Arial" w:cs="Arial"/>
-                <w:b w:val="0"/>
-                <w:bCs w:val="0"/>
-                <w:i w:val="0"/>
-                <w:iCs w:val="0"/>
-                <w:sz w:val="22"/>
-                <w:szCs w:val="22"/>
+              <w:spacing w:before="120" w:after="120" w:line="276" w:lineRule="auto"/>
+              <w:ind w:left="144" w:right="144"/>
+              <w:rPr>
+                <w:rFonts w:ascii="Arial" w:eastAsia="Arial" w:hAnsi="Arial" w:cs="Arial"/>
               </w:rPr>
             </w:pPr>
             <w:r>
               <w:rPr>
-                <w:rFonts w:ascii="Arial" w:hAnsi="Arial" w:eastAsia="Arial" w:cs="Arial"/>
-                <w:b w:val="0"/>
-                <w:bCs w:val="0"/>
-                <w:i w:val="0"/>
-                <w:iCs w:val="0"/>
-                <w:sz w:val="22"/>
-                <w:szCs w:val="22"/>
-                <w:lang w:val="en-US"/>
-              </w:rPr>
-              <w:t xml:space="preserve">RN1: </w:t>
+                <w:rFonts w:ascii="Arial" w:eastAsia="Arial" w:hAnsi="Arial" w:cs="Arial"/>
+              </w:rPr>
+              <w:t>NFR0</w:t>
+            </w:r>
+            <w:r>
+              <w:rPr>
+                <w:rFonts w:ascii="Arial" w:eastAsia="Arial" w:hAnsi="Arial" w:cs="Arial"/>
+              </w:rPr>
+              <w:t xml:space="preserve">1: </w:t>
+            </w:r>
+            <w:r>
+              <w:rPr>
+                <w:rFonts w:ascii="Arial" w:eastAsia="Arial" w:hAnsi="Arial" w:cs="Arial"/>
+              </w:rPr>
+              <w:t>Exceptions management.</w:t>
+            </w:r>
+          </w:p>
+          <w:p>
+            <w:pPr>
+              <w:widowControl w:val="0"/>
+              <w:spacing w:before="120" w:after="120" w:line="276" w:lineRule="auto"/>
+              <w:ind w:left="144" w:right="144"/>
+              <w:rPr>
+                <w:rFonts w:ascii="Arial" w:eastAsia="Arial" w:hAnsi="Arial" w:cs="Arial"/>
+              </w:rPr>
+            </w:pPr>
+            <w:r>
+              <w:rPr>
+                <w:rFonts w:ascii="Arial" w:eastAsia="Arial" w:hAnsi="Arial" w:cs="Arial"/>
+              </w:rPr>
+              <w:t>NFR02: Smoothness.</w:t>
+            </w:r>
+          </w:p>
+          <w:p>
+            <w:pPr>
+              <w:widowControl w:val="0"/>
+              <w:spacing w:before="120" w:after="120" w:line="276" w:lineRule="auto"/>
+              <w:ind w:left="144" w:right="144"/>
+              <w:rPr>
+                <w:rFonts w:ascii="Arial" w:eastAsia="Arial" w:hAnsi="Arial" w:cs="Arial"/>
+              </w:rPr>
+            </w:pPr>
+            <w:r>
+              <w:rPr>
+                <w:rFonts w:ascii="Arial" w:eastAsia="Arial" w:hAnsi="Arial" w:cs="Arial"/>
+              </w:rPr>
+              <w:t>NFR03: Resources</w:t>
             </w:r>
           </w:p>
         </w:tc>
       </w:tr>
     </w:tbl>
+    <w:p/>
     <w:p>
       <w:pPr>
-        <w:pStyle w:val="Normal"/>
-        <w:ind w:left="0"/>
-      </w:pPr>
-    </w:p>
-    <w:p>
-      <w:pPr>
-        <w:spacing w:after="160" w:line="360" w:lineRule="auto"/>
+        <w:spacing w:line="360" w:lineRule="auto"/>
         <w:rPr>
-          <w:rFonts w:ascii="Calibri" w:hAnsi="Calibri" w:eastAsia="Calibri" w:cs="Calibri"/>
-          <w:b w:val="0"/>
-          <w:bCs w:val="0"/>
-          <w:i w:val="0"/>
-          <w:iCs w:val="0"/>
-          <w:caps w:val="0"/>
-          <w:smallCaps w:val="0"/>
-          <w:noProof w:val="0"/>
-          <w:color w:val="000000" w:themeColor="text1" w:themeTint="FF" w:themeShade="FF"/>
+          <w:rFonts w:ascii="Calibri" w:eastAsia="Calibri" w:hAnsi="Calibri" w:cs="Calibri"/>
+          <w:color w:val="000000" w:themeColor="text1"/>
           <w:sz w:val="28"/>
           <w:szCs w:val="28"/>
-          <w:lang w:val="en-US"/>
         </w:rPr>
       </w:pPr>
       <w:r>
         <w:rPr>
-          <w:rFonts w:ascii="Calibri" w:hAnsi="Calibri" w:eastAsia="Calibri" w:cs="Calibri"/>
-          <w:b w:val="1"/>
-          <w:bCs w:val="1"/>
-          <w:i w:val="0"/>
-          <w:iCs w:val="0"/>
-          <w:caps w:val="0"/>
-          <w:smallCaps w:val="0"/>
-          <w:noProof w:val="0"/>
-          <w:color w:val="000000" w:themeColor="text1" w:themeTint="FF" w:themeShade="FF"/>
+          <w:rFonts w:ascii="Calibri" w:eastAsia="Calibri" w:hAnsi="Calibri" w:cs="Calibri"/>
+          <w:b/>
+          <w:bCs/>
+          <w:color w:val="000000" w:themeColor="text1"/>
           <w:sz w:val="28"/>
           <w:szCs w:val="28"/>
-          <w:lang w:val="en-US"/>
         </w:rPr>
         <w:t>Functional Requirements Analysis Tables</w:t>
       </w:r>
     </w:p>
     <w:tbl>
       <w:tblPr>
-        <w:tblStyle w:val="TableNormal"/>
         <w:tblW w:w="0" w:type="auto"/>
         <w:tblBorders>
-          <w:top w:val="single" w:sz="6"/>
-          <w:left w:val="single" w:sz="6"/>
-          <w:bottom w:val="single" w:sz="6"/>
-          <w:right w:val="single" w:sz="6"/>
+          <w:top w:val="single" w:sz="6" w:space="0" w:color="auto"/>
+          <w:left w:val="single" w:sz="6" w:space="0" w:color="auto"/>
+          <w:bottom w:val="single" w:sz="6" w:space="0" w:color="auto"/>
+          <w:right w:val="single" w:sz="6" w:space="0" w:color="auto"/>
         </w:tblBorders>
         <w:tblLayout w:type="fixed"/>
         <w:tblLook w:val="0400" w:firstRow="0" w:lastRow="0" w:firstColumn="0" w:lastColumn="0" w:noHBand="0" w:noVBand="1"/>
@@ -667,10 +629,10 @@
           <w:tcPr>
             <w:tcW w:w="2254" w:type="dxa"/>
             <w:tcBorders>
-              <w:top w:val="single" w:color="000000" w:themeColor="text1" w:sz="6"/>
-              <w:left w:val="single" w:color="000000" w:themeColor="text1" w:sz="6"/>
-              <w:bottom w:val="single" w:color="000000" w:themeColor="text1" w:sz="6"/>
-              <w:right w:val="single" w:color="000000" w:themeColor="text1" w:sz="6"/>
+              <w:top w:val="single" w:sz="6" w:space="0" w:color="000000" w:themeColor="text1"/>
+              <w:left w:val="single" w:sz="6" w:space="0" w:color="000000" w:themeColor="text1"/>
+              <w:bottom w:val="single" w:sz="6" w:space="0" w:color="000000" w:themeColor="text1"/>
+              <w:right w:val="single" w:sz="6" w:space="0" w:color="000000" w:themeColor="text1"/>
             </w:tcBorders>
             <w:shd w:val="clear" w:color="auto" w:fill="D9E2F3" w:themeFill="accent1" w:themeFillTint="33"/>
             <w:tcMar>
@@ -681,27 +643,13 @@
           </w:tcPr>
           <w:p>
             <w:pPr>
-              <w:spacing w:line="259" w:lineRule="auto"/>
-              <w:rPr>
-                <w:rFonts w:ascii="Calibri" w:hAnsi="Calibri" w:eastAsia="Calibri" w:cs="Calibri"/>
-                <w:b w:val="0"/>
-                <w:bCs w:val="0"/>
-                <w:i w:val="0"/>
-                <w:iCs w:val="0"/>
-                <w:sz w:val="22"/>
-                <w:szCs w:val="22"/>
+              <w:rPr>
+                <w:rFonts w:ascii="Calibri" w:eastAsia="Calibri" w:hAnsi="Calibri" w:cs="Calibri"/>
               </w:rPr>
             </w:pPr>
             <w:r>
               <w:rPr>
-                <w:rFonts w:ascii="Calibri" w:hAnsi="Calibri" w:eastAsia="Calibri" w:cs="Calibri"/>
-                <w:b w:val="0"/>
-                <w:bCs w:val="0"/>
-                <w:i w:val="0"/>
-                <w:iCs w:val="0"/>
-                <w:sz w:val="22"/>
-                <w:szCs w:val="22"/>
-                <w:lang w:val="en-US"/>
+                <w:rFonts w:ascii="Calibri" w:eastAsia="Calibri" w:hAnsi="Calibri" w:cs="Calibri"/>
               </w:rPr>
               <w:t>Name or identifier</w:t>
             </w:r>
@@ -712,10 +660,10 @@
             <w:tcW w:w="6762" w:type="dxa"/>
             <w:gridSpan w:val="3"/>
             <w:tcBorders>
-              <w:top w:val="single" w:color="000000" w:themeColor="text1" w:sz="6"/>
-              <w:left w:val="single" w:color="000000" w:themeColor="text1" w:sz="6"/>
-              <w:bottom w:val="single" w:color="000000" w:themeColor="text1" w:sz="6"/>
-              <w:right w:val="single" w:color="000000" w:themeColor="text1" w:sz="6"/>
+              <w:top w:val="single" w:sz="6" w:space="0" w:color="000000" w:themeColor="text1"/>
+              <w:left w:val="single" w:sz="6" w:space="0" w:color="000000" w:themeColor="text1"/>
+              <w:bottom w:val="single" w:sz="6" w:space="0" w:color="000000" w:themeColor="text1"/>
+              <w:right w:val="single" w:sz="6" w:space="0" w:color="000000" w:themeColor="text1"/>
             </w:tcBorders>
             <w:tcMar>
               <w:left w:w="105" w:type="dxa"/>
@@ -729,25 +677,12 @@
               <w:spacing w:before="240" w:line="276" w:lineRule="auto"/>
               <w:ind w:left="144"/>
               <w:rPr>
-                <w:rFonts w:ascii="Arial" w:hAnsi="Arial" w:eastAsia="Arial" w:cs="Arial"/>
-                <w:b w:val="0"/>
-                <w:bCs w:val="0"/>
-                <w:i w:val="0"/>
-                <w:iCs w:val="0"/>
-                <w:sz w:val="22"/>
-                <w:szCs w:val="22"/>
+                <w:rFonts w:ascii="Arial" w:eastAsia="Arial" w:hAnsi="Arial" w:cs="Arial"/>
               </w:rPr>
             </w:pPr>
             <w:r>
               <w:rPr>
-                <w:rFonts w:ascii="Arial" w:hAnsi="Arial" w:eastAsia="Arial" w:cs="Arial"/>
-                <w:b w:val="0"/>
-                <w:bCs w:val="0"/>
-                <w:i w:val="0"/>
-                <w:iCs w:val="0"/>
-                <w:sz w:val="22"/>
-                <w:szCs w:val="22"/>
-                <w:lang w:val="en-US"/>
+                <w:rFonts w:ascii="Arial" w:eastAsia="Arial" w:hAnsi="Arial" w:cs="Arial"/>
               </w:rPr>
               <w:t>R1:</w:t>
             </w:r>
@@ -762,10 +697,10 @@
           <w:tcPr>
             <w:tcW w:w="2254" w:type="dxa"/>
             <w:tcBorders>
-              <w:top w:val="single" w:color="000000" w:themeColor="text1" w:sz="6"/>
-              <w:left w:val="single" w:color="000000" w:themeColor="text1" w:sz="6"/>
-              <w:bottom w:val="single" w:color="000000" w:themeColor="text1" w:sz="6"/>
-              <w:right w:val="single" w:color="000000" w:themeColor="text1" w:sz="6"/>
+              <w:top w:val="single" w:sz="6" w:space="0" w:color="000000" w:themeColor="text1"/>
+              <w:left w:val="single" w:sz="6" w:space="0" w:color="000000" w:themeColor="text1"/>
+              <w:bottom w:val="single" w:sz="6" w:space="0" w:color="000000" w:themeColor="text1"/>
+              <w:right w:val="single" w:sz="6" w:space="0" w:color="000000" w:themeColor="text1"/>
             </w:tcBorders>
             <w:shd w:val="clear" w:color="auto" w:fill="D9E2F3" w:themeFill="accent1" w:themeFillTint="33"/>
             <w:tcMar>
@@ -776,27 +711,13 @@
           </w:tcPr>
           <w:p>
             <w:pPr>
-              <w:spacing w:line="259" w:lineRule="auto"/>
-              <w:rPr>
-                <w:rFonts w:ascii="Calibri" w:hAnsi="Calibri" w:eastAsia="Calibri" w:cs="Calibri"/>
-                <w:b w:val="0"/>
-                <w:bCs w:val="0"/>
-                <w:i w:val="0"/>
-                <w:iCs w:val="0"/>
-                <w:sz w:val="22"/>
-                <w:szCs w:val="22"/>
+              <w:rPr>
+                <w:rFonts w:ascii="Calibri" w:eastAsia="Calibri" w:hAnsi="Calibri" w:cs="Calibri"/>
               </w:rPr>
             </w:pPr>
             <w:r>
               <w:rPr>
-                <w:rFonts w:ascii="Calibri" w:hAnsi="Calibri" w:eastAsia="Calibri" w:cs="Calibri"/>
-                <w:b w:val="0"/>
-                <w:bCs w:val="0"/>
-                <w:i w:val="0"/>
-                <w:iCs w:val="0"/>
-                <w:sz w:val="22"/>
-                <w:szCs w:val="22"/>
-                <w:lang w:val="en-US"/>
+                <w:rFonts w:ascii="Calibri" w:eastAsia="Calibri" w:hAnsi="Calibri" w:cs="Calibri"/>
               </w:rPr>
               <w:t>Summary</w:t>
             </w:r>
@@ -807,10 +728,10 @@
             <w:tcW w:w="6762" w:type="dxa"/>
             <w:gridSpan w:val="3"/>
             <w:tcBorders>
-              <w:top w:val="single" w:color="000000" w:themeColor="text1" w:sz="6"/>
-              <w:left w:val="single" w:color="000000" w:themeColor="text1" w:sz="6"/>
-              <w:bottom w:val="single" w:color="000000" w:themeColor="text1" w:sz="6"/>
-              <w:right w:val="single" w:color="000000" w:themeColor="text1" w:sz="6"/>
+              <w:top w:val="single" w:sz="6" w:space="0" w:color="000000" w:themeColor="text1"/>
+              <w:left w:val="single" w:sz="6" w:space="0" w:color="000000" w:themeColor="text1"/>
+              <w:bottom w:val="single" w:sz="6" w:space="0" w:color="000000" w:themeColor="text1"/>
+              <w:right w:val="single" w:sz="6" w:space="0" w:color="000000" w:themeColor="text1"/>
             </w:tcBorders>
             <w:tcMar>
               <w:left w:w="105" w:type="dxa"/>
@@ -820,17 +741,9 @@
           </w:tcPr>
           <w:p>
             <w:pPr>
-              <w:spacing w:before="120" w:line="259" w:lineRule="auto"/>
-              <w:ind w:left="0"/>
-              <w:rPr>
-                <w:rFonts w:ascii="Calibri" w:hAnsi="Calibri" w:eastAsia="Calibri" w:cs="Calibri"/>
-                <w:b w:val="0"/>
-                <w:bCs w:val="0"/>
-                <w:i w:val="0"/>
-                <w:iCs w:val="0"/>
-                <w:sz w:val="22"/>
-                <w:szCs w:val="22"/>
-                <w:lang w:val="en-US"/>
+              <w:spacing w:before="120"/>
+              <w:rPr>
+                <w:rFonts w:ascii="Calibri" w:eastAsia="Calibri" w:hAnsi="Calibri" w:cs="Calibri"/>
               </w:rPr>
             </w:pPr>
           </w:p>
@@ -845,10 +758,10 @@
             <w:tcW w:w="2254" w:type="dxa"/>
             <w:vMerge w:val="restart"/>
             <w:tcBorders>
-              <w:top w:val="single" w:color="000000" w:themeColor="text1" w:sz="6"/>
-              <w:left w:val="single" w:color="000000" w:themeColor="text1" w:sz="6"/>
-              <w:bottom w:val="single" w:color="000000" w:themeColor="text1" w:sz="6"/>
-              <w:right w:val="single" w:color="000000" w:themeColor="text1" w:sz="6"/>
+              <w:top w:val="single" w:sz="6" w:space="0" w:color="000000" w:themeColor="text1"/>
+              <w:left w:val="single" w:sz="6" w:space="0" w:color="000000" w:themeColor="text1"/>
+              <w:bottom w:val="single" w:sz="6" w:space="0" w:color="000000" w:themeColor="text1"/>
+              <w:right w:val="single" w:sz="6" w:space="0" w:color="000000" w:themeColor="text1"/>
             </w:tcBorders>
             <w:shd w:val="clear" w:color="auto" w:fill="D9E2F3" w:themeFill="accent1" w:themeFillTint="33"/>
             <w:tcMar>
@@ -859,27 +772,13 @@
           </w:tcPr>
           <w:p>
             <w:pPr>
-              <w:spacing w:line="259" w:lineRule="auto"/>
-              <w:rPr>
-                <w:rFonts w:ascii="Calibri" w:hAnsi="Calibri" w:eastAsia="Calibri" w:cs="Calibri"/>
-                <w:b w:val="0"/>
-                <w:bCs w:val="0"/>
-                <w:i w:val="0"/>
-                <w:iCs w:val="0"/>
-                <w:sz w:val="22"/>
-                <w:szCs w:val="22"/>
+              <w:rPr>
+                <w:rFonts w:ascii="Calibri" w:eastAsia="Calibri" w:hAnsi="Calibri" w:cs="Calibri"/>
               </w:rPr>
             </w:pPr>
             <w:r>
               <w:rPr>
-                <w:rFonts w:ascii="Calibri" w:hAnsi="Calibri" w:eastAsia="Calibri" w:cs="Calibri"/>
-                <w:b w:val="0"/>
-                <w:bCs w:val="0"/>
-                <w:i w:val="0"/>
-                <w:iCs w:val="0"/>
-                <w:sz w:val="22"/>
-                <w:szCs w:val="22"/>
-                <w:lang w:val="en-US"/>
+                <w:rFonts w:ascii="Calibri" w:eastAsia="Calibri" w:hAnsi="Calibri" w:cs="Calibri"/>
               </w:rPr>
               <w:t>Inputs</w:t>
             </w:r>
@@ -889,10 +788,10 @@
           <w:tcPr>
             <w:tcW w:w="2254" w:type="dxa"/>
             <w:tcBorders>
-              <w:top w:val="single" w:color="000000" w:themeColor="text1" w:sz="6"/>
-              <w:left w:val="single" w:color="000000" w:themeColor="text1" w:sz="6"/>
-              <w:bottom w:val="single" w:color="000000" w:themeColor="text1" w:sz="6"/>
-              <w:right w:val="single" w:color="000000" w:themeColor="text1" w:sz="6"/>
+              <w:top w:val="single" w:sz="6" w:space="0" w:color="000000" w:themeColor="text1"/>
+              <w:left w:val="single" w:sz="6" w:space="0" w:color="000000" w:themeColor="text1"/>
+              <w:bottom w:val="single" w:sz="6" w:space="0" w:color="000000" w:themeColor="text1"/>
+              <w:right w:val="single" w:sz="6" w:space="0" w:color="000000" w:themeColor="text1"/>
             </w:tcBorders>
             <w:tcMar>
               <w:left w:w="105" w:type="dxa"/>
@@ -902,28 +801,14 @@
           </w:tcPr>
           <w:p>
             <w:pPr>
-              <w:spacing w:line="259" w:lineRule="auto"/>
               <w:jc w:val="center"/>
               <w:rPr>
-                <w:rFonts w:ascii="Calibri" w:hAnsi="Calibri" w:eastAsia="Calibri" w:cs="Calibri"/>
-                <w:b w:val="0"/>
-                <w:bCs w:val="0"/>
-                <w:i w:val="0"/>
-                <w:iCs w:val="0"/>
-                <w:sz w:val="22"/>
-                <w:szCs w:val="22"/>
+                <w:rFonts w:ascii="Calibri" w:eastAsia="Calibri" w:hAnsi="Calibri" w:cs="Calibri"/>
               </w:rPr>
             </w:pPr>
             <w:r>
               <w:rPr>
-                <w:rFonts w:ascii="Calibri" w:hAnsi="Calibri" w:eastAsia="Calibri" w:cs="Calibri"/>
-                <w:b w:val="0"/>
-                <w:bCs w:val="0"/>
-                <w:i w:val="0"/>
-                <w:iCs w:val="0"/>
-                <w:sz w:val="22"/>
-                <w:szCs w:val="22"/>
-                <w:lang w:val="en-US"/>
+                <w:rFonts w:ascii="Calibri" w:eastAsia="Calibri" w:hAnsi="Calibri" w:cs="Calibri"/>
               </w:rPr>
               <w:t>Input name</w:t>
             </w:r>
@@ -933,10 +818,10 @@
           <w:tcPr>
             <w:tcW w:w="2254" w:type="dxa"/>
             <w:tcBorders>
-              <w:top w:val="single" w:color="000000" w:themeColor="text1" w:sz="6"/>
-              <w:left w:val="single" w:color="000000" w:themeColor="text1" w:sz="6"/>
-              <w:bottom w:val="single" w:color="000000" w:themeColor="text1" w:sz="6"/>
-              <w:right w:val="single" w:color="000000" w:themeColor="text1" w:sz="6"/>
+              <w:top w:val="single" w:sz="6" w:space="0" w:color="000000" w:themeColor="text1"/>
+              <w:left w:val="single" w:sz="6" w:space="0" w:color="000000" w:themeColor="text1"/>
+              <w:bottom w:val="single" w:sz="6" w:space="0" w:color="000000" w:themeColor="text1"/>
+              <w:right w:val="single" w:sz="6" w:space="0" w:color="000000" w:themeColor="text1"/>
             </w:tcBorders>
             <w:tcMar>
               <w:left w:w="105" w:type="dxa"/>
@@ -946,28 +831,14 @@
           </w:tcPr>
           <w:p>
             <w:pPr>
-              <w:spacing w:line="259" w:lineRule="auto"/>
               <w:jc w:val="center"/>
               <w:rPr>
-                <w:rFonts w:ascii="Calibri" w:hAnsi="Calibri" w:eastAsia="Calibri" w:cs="Calibri"/>
-                <w:b w:val="0"/>
-                <w:bCs w:val="0"/>
-                <w:i w:val="0"/>
-                <w:iCs w:val="0"/>
-                <w:sz w:val="22"/>
-                <w:szCs w:val="22"/>
+                <w:rFonts w:ascii="Calibri" w:eastAsia="Calibri" w:hAnsi="Calibri" w:cs="Calibri"/>
               </w:rPr>
             </w:pPr>
             <w:r>
               <w:rPr>
-                <w:rFonts w:ascii="Calibri" w:hAnsi="Calibri" w:eastAsia="Calibri" w:cs="Calibri"/>
-                <w:b w:val="0"/>
-                <w:bCs w:val="0"/>
-                <w:i w:val="0"/>
-                <w:iCs w:val="0"/>
-                <w:sz w:val="22"/>
-                <w:szCs w:val="22"/>
-                <w:lang w:val="en-US"/>
+                <w:rFonts w:ascii="Calibri" w:eastAsia="Calibri" w:hAnsi="Calibri" w:cs="Calibri"/>
               </w:rPr>
               <w:t>Data type</w:t>
             </w:r>
@@ -977,10 +848,10 @@
           <w:tcPr>
             <w:tcW w:w="2254" w:type="dxa"/>
             <w:tcBorders>
-              <w:top w:val="single" w:color="000000" w:themeColor="text1" w:sz="6"/>
-              <w:left w:val="single" w:color="000000" w:themeColor="text1" w:sz="6"/>
-              <w:bottom w:val="single" w:color="000000" w:themeColor="text1" w:sz="6"/>
-              <w:right w:val="single" w:color="000000" w:themeColor="text1" w:sz="6"/>
+              <w:top w:val="single" w:sz="6" w:space="0" w:color="000000" w:themeColor="text1"/>
+              <w:left w:val="single" w:sz="6" w:space="0" w:color="000000" w:themeColor="text1"/>
+              <w:bottom w:val="single" w:sz="6" w:space="0" w:color="000000" w:themeColor="text1"/>
+              <w:right w:val="single" w:sz="6" w:space="0" w:color="000000" w:themeColor="text1"/>
             </w:tcBorders>
             <w:tcMar>
               <w:left w:w="105" w:type="dxa"/>
@@ -990,28 +861,14 @@
           </w:tcPr>
           <w:p>
             <w:pPr>
-              <w:spacing w:line="259" w:lineRule="auto"/>
               <w:jc w:val="center"/>
               <w:rPr>
-                <w:rFonts w:ascii="Calibri" w:hAnsi="Calibri" w:eastAsia="Calibri" w:cs="Calibri"/>
-                <w:b w:val="0"/>
-                <w:bCs w:val="0"/>
-                <w:i w:val="0"/>
-                <w:iCs w:val="0"/>
-                <w:sz w:val="22"/>
-                <w:szCs w:val="22"/>
+                <w:rFonts w:ascii="Calibri" w:eastAsia="Calibri" w:hAnsi="Calibri" w:cs="Calibri"/>
               </w:rPr>
             </w:pPr>
             <w:r>
               <w:rPr>
-                <w:rFonts w:ascii="Calibri" w:hAnsi="Calibri" w:eastAsia="Calibri" w:cs="Calibri"/>
-                <w:b w:val="0"/>
-                <w:bCs w:val="0"/>
-                <w:i w:val="0"/>
-                <w:iCs w:val="0"/>
-                <w:sz w:val="22"/>
-                <w:szCs w:val="22"/>
-                <w:lang w:val="en-US"/>
+                <w:rFonts w:ascii="Calibri" w:eastAsia="Calibri" w:hAnsi="Calibri" w:cs="Calibri"/>
               </w:rPr>
               <w:t>Selection or repetition condition</w:t>
             </w:r>
@@ -1027,12 +884,9 @@
             <w:tcW w:w="2254" w:type="dxa"/>
             <w:vMerge/>
             <w:tcBorders>
-              <w:top w:sz="0"/>
-              <w:left w:val="single" w:color="000000" w:themeColor="text1" w:sz="0"/>
-              <w:bottom w:sz="0"/>
-              <w:right w:val="single" w:color="000000" w:themeColor="text1" w:sz="0"/>
-            </w:tcBorders>
-            <w:tcMar/>
+              <w:left w:val="single" w:sz="0" w:space="0" w:color="000000" w:themeColor="text1"/>
+              <w:right w:val="single" w:sz="0" w:space="0" w:color="000000" w:themeColor="text1"/>
+            </w:tcBorders>
             <w:vAlign w:val="center"/>
           </w:tcPr>
           <w:p/>
@@ -1041,10 +895,10 @@
           <w:tcPr>
             <w:tcW w:w="2254" w:type="dxa"/>
             <w:tcBorders>
-              <w:top w:val="single" w:color="000000" w:themeColor="text1" w:sz="6"/>
-              <w:left w:val="single" w:color="000000" w:themeColor="text1" w:sz="6"/>
-              <w:bottom w:val="single" w:color="000000" w:themeColor="text1" w:sz="6"/>
-              <w:right w:val="single" w:color="000000" w:themeColor="text1" w:sz="6"/>
+              <w:top w:val="single" w:sz="6" w:space="0" w:color="000000" w:themeColor="text1"/>
+              <w:left w:val="single" w:sz="6" w:space="0" w:color="000000" w:themeColor="text1"/>
+              <w:bottom w:val="single" w:sz="6" w:space="0" w:color="000000" w:themeColor="text1"/>
+              <w:right w:val="single" w:sz="6" w:space="0" w:color="000000" w:themeColor="text1"/>
             </w:tcBorders>
             <w:tcMar>
               <w:left w:w="105" w:type="dxa"/>
@@ -1054,17 +908,9 @@
           </w:tcPr>
           <w:p>
             <w:pPr>
-              <w:spacing w:line="259" w:lineRule="auto"/>
               <w:jc w:val="center"/>
               <w:rPr>
-                <w:rFonts w:ascii="Calibri" w:hAnsi="Calibri" w:eastAsia="Calibri" w:cs="Calibri"/>
-                <w:b w:val="0"/>
-                <w:bCs w:val="0"/>
-                <w:i w:val="0"/>
-                <w:iCs w:val="0"/>
-                <w:sz w:val="22"/>
-                <w:szCs w:val="22"/>
-                <w:lang w:val="en-US"/>
+                <w:rFonts w:ascii="Calibri" w:eastAsia="Calibri" w:hAnsi="Calibri" w:cs="Calibri"/>
               </w:rPr>
             </w:pPr>
           </w:p>
@@ -1073,10 +919,10 @@
           <w:tcPr>
             <w:tcW w:w="2254" w:type="dxa"/>
             <w:tcBorders>
-              <w:top w:val="single" w:color="000000" w:themeColor="text1" w:sz="6"/>
-              <w:left w:val="single" w:color="000000" w:themeColor="text1" w:sz="6"/>
-              <w:bottom w:val="single" w:color="000000" w:themeColor="text1" w:sz="6"/>
-              <w:right w:val="single" w:color="000000" w:themeColor="text1" w:sz="6"/>
+              <w:top w:val="single" w:sz="6" w:space="0" w:color="000000" w:themeColor="text1"/>
+              <w:left w:val="single" w:sz="6" w:space="0" w:color="000000" w:themeColor="text1"/>
+              <w:bottom w:val="single" w:sz="6" w:space="0" w:color="000000" w:themeColor="text1"/>
+              <w:right w:val="single" w:sz="6" w:space="0" w:color="000000" w:themeColor="text1"/>
             </w:tcBorders>
             <w:tcMar>
               <w:left w:w="105" w:type="dxa"/>
@@ -1086,17 +932,9 @@
           </w:tcPr>
           <w:p>
             <w:pPr>
-              <w:spacing w:line="259" w:lineRule="auto"/>
               <w:jc w:val="center"/>
               <w:rPr>
-                <w:rFonts w:ascii="Calibri" w:hAnsi="Calibri" w:eastAsia="Calibri" w:cs="Calibri"/>
-                <w:b w:val="0"/>
-                <w:bCs w:val="0"/>
-                <w:i w:val="0"/>
-                <w:iCs w:val="0"/>
-                <w:sz w:val="22"/>
-                <w:szCs w:val="22"/>
-                <w:lang w:val="en-US"/>
+                <w:rFonts w:ascii="Calibri" w:eastAsia="Calibri" w:hAnsi="Calibri" w:cs="Calibri"/>
               </w:rPr>
             </w:pPr>
           </w:p>
@@ -1105,10 +943,10 @@
           <w:tcPr>
             <w:tcW w:w="2254" w:type="dxa"/>
             <w:tcBorders>
-              <w:top w:val="single" w:color="000000" w:themeColor="text1" w:sz="6"/>
-              <w:left w:val="single" w:color="000000" w:themeColor="text1" w:sz="6"/>
-              <w:bottom w:val="single" w:color="000000" w:themeColor="text1" w:sz="6"/>
-              <w:right w:val="single" w:color="000000" w:themeColor="text1" w:sz="6"/>
+              <w:top w:val="single" w:sz="6" w:space="0" w:color="000000" w:themeColor="text1"/>
+              <w:left w:val="single" w:sz="6" w:space="0" w:color="000000" w:themeColor="text1"/>
+              <w:bottom w:val="single" w:sz="6" w:space="0" w:color="000000" w:themeColor="text1"/>
+              <w:right w:val="single" w:sz="6" w:space="0" w:color="000000" w:themeColor="text1"/>
             </w:tcBorders>
             <w:tcMar>
               <w:left w:w="105" w:type="dxa"/>
@@ -1118,17 +956,9 @@
           </w:tcPr>
           <w:p>
             <w:pPr>
-              <w:spacing w:line="259" w:lineRule="auto"/>
               <w:jc w:val="center"/>
               <w:rPr>
-                <w:rFonts w:ascii="Calibri" w:hAnsi="Calibri" w:eastAsia="Calibri" w:cs="Calibri"/>
-                <w:b w:val="0"/>
-                <w:bCs w:val="0"/>
-                <w:i w:val="0"/>
-                <w:iCs w:val="0"/>
-                <w:sz w:val="22"/>
-                <w:szCs w:val="22"/>
-                <w:lang w:val="en-US"/>
+                <w:rFonts w:ascii="Calibri" w:eastAsia="Calibri" w:hAnsi="Calibri" w:cs="Calibri"/>
               </w:rPr>
             </w:pPr>
           </w:p>
@@ -1143,12 +973,9 @@
             <w:tcW w:w="2254" w:type="dxa"/>
             <w:vMerge/>
             <w:tcBorders>
-              <w:top w:sz="0"/>
-              <w:left w:val="single" w:color="000000" w:themeColor="text1" w:sz="0"/>
-              <w:bottom w:sz="0"/>
-              <w:right w:val="single" w:color="000000" w:themeColor="text1" w:sz="0"/>
-            </w:tcBorders>
-            <w:tcMar/>
+              <w:left w:val="single" w:sz="0" w:space="0" w:color="000000" w:themeColor="text1"/>
+              <w:right w:val="single" w:sz="0" w:space="0" w:color="000000" w:themeColor="text1"/>
+            </w:tcBorders>
             <w:vAlign w:val="center"/>
           </w:tcPr>
           <w:p/>
@@ -1157,10 +984,10 @@
           <w:tcPr>
             <w:tcW w:w="2254" w:type="dxa"/>
             <w:tcBorders>
-              <w:top w:val="single" w:color="000000" w:themeColor="text1" w:sz="6"/>
-              <w:left w:val="single" w:color="000000" w:themeColor="text1" w:sz="6"/>
-              <w:bottom w:val="single" w:color="000000" w:themeColor="text1" w:sz="6"/>
-              <w:right w:val="single" w:color="000000" w:themeColor="text1" w:sz="6"/>
+              <w:top w:val="single" w:sz="6" w:space="0" w:color="000000" w:themeColor="text1"/>
+              <w:left w:val="single" w:sz="6" w:space="0" w:color="000000" w:themeColor="text1"/>
+              <w:bottom w:val="single" w:sz="6" w:space="0" w:color="000000" w:themeColor="text1"/>
+              <w:right w:val="single" w:sz="6" w:space="0" w:color="000000" w:themeColor="text1"/>
             </w:tcBorders>
             <w:tcMar>
               <w:left w:w="105" w:type="dxa"/>
@@ -1170,17 +997,9 @@
           </w:tcPr>
           <w:p>
             <w:pPr>
-              <w:spacing w:line="259" w:lineRule="auto"/>
               <w:jc w:val="center"/>
               <w:rPr>
-                <w:rFonts w:ascii="Calibri" w:hAnsi="Calibri" w:eastAsia="Calibri" w:cs="Calibri"/>
-                <w:b w:val="0"/>
-                <w:bCs w:val="0"/>
-                <w:i w:val="0"/>
-                <w:iCs w:val="0"/>
-                <w:sz w:val="22"/>
-                <w:szCs w:val="22"/>
-                <w:lang w:val="en-US"/>
+                <w:rFonts w:ascii="Calibri" w:eastAsia="Calibri" w:hAnsi="Calibri" w:cs="Calibri"/>
               </w:rPr>
             </w:pPr>
           </w:p>
@@ -1189,10 +1008,10 @@
           <w:tcPr>
             <w:tcW w:w="2254" w:type="dxa"/>
             <w:tcBorders>
-              <w:top w:val="single" w:color="000000" w:themeColor="text1" w:sz="6"/>
-              <w:left w:val="single" w:color="000000" w:themeColor="text1" w:sz="6"/>
-              <w:bottom w:val="single" w:color="000000" w:themeColor="text1" w:sz="6"/>
-              <w:right w:val="single" w:color="000000" w:themeColor="text1" w:sz="6"/>
+              <w:top w:val="single" w:sz="6" w:space="0" w:color="000000" w:themeColor="text1"/>
+              <w:left w:val="single" w:sz="6" w:space="0" w:color="000000" w:themeColor="text1"/>
+              <w:bottom w:val="single" w:sz="6" w:space="0" w:color="000000" w:themeColor="text1"/>
+              <w:right w:val="single" w:sz="6" w:space="0" w:color="000000" w:themeColor="text1"/>
             </w:tcBorders>
             <w:tcMar>
               <w:left w:w="105" w:type="dxa"/>
@@ -1202,17 +1021,9 @@
           </w:tcPr>
           <w:p>
             <w:pPr>
-              <w:spacing w:line="259" w:lineRule="auto"/>
               <w:jc w:val="center"/>
               <w:rPr>
-                <w:rFonts w:ascii="Calibri" w:hAnsi="Calibri" w:eastAsia="Calibri" w:cs="Calibri"/>
-                <w:b w:val="0"/>
-                <w:bCs w:val="0"/>
-                <w:i w:val="0"/>
-                <w:iCs w:val="0"/>
-                <w:sz w:val="22"/>
-                <w:szCs w:val="22"/>
-                <w:lang w:val="en-US"/>
+                <w:rFonts w:ascii="Calibri" w:eastAsia="Calibri" w:hAnsi="Calibri" w:cs="Calibri"/>
               </w:rPr>
             </w:pPr>
           </w:p>
@@ -1221,10 +1032,10 @@
           <w:tcPr>
             <w:tcW w:w="2254" w:type="dxa"/>
             <w:tcBorders>
-              <w:top w:val="single" w:color="000000" w:themeColor="text1" w:sz="6"/>
-              <w:left w:val="single" w:color="000000" w:themeColor="text1" w:sz="6"/>
-              <w:bottom w:val="single" w:color="000000" w:themeColor="text1" w:sz="6"/>
-              <w:right w:val="single" w:color="000000" w:themeColor="text1" w:sz="6"/>
+              <w:top w:val="single" w:sz="6" w:space="0" w:color="000000" w:themeColor="text1"/>
+              <w:left w:val="single" w:sz="6" w:space="0" w:color="000000" w:themeColor="text1"/>
+              <w:bottom w:val="single" w:sz="6" w:space="0" w:color="000000" w:themeColor="text1"/>
+              <w:right w:val="single" w:sz="6" w:space="0" w:color="000000" w:themeColor="text1"/>
             </w:tcBorders>
             <w:tcMar>
               <w:left w:w="105" w:type="dxa"/>
@@ -1234,17 +1045,9 @@
           </w:tcPr>
           <w:p>
             <w:pPr>
-              <w:spacing w:line="259" w:lineRule="auto"/>
               <w:jc w:val="center"/>
               <w:rPr>
-                <w:rFonts w:ascii="Calibri" w:hAnsi="Calibri" w:eastAsia="Calibri" w:cs="Calibri"/>
-                <w:b w:val="0"/>
-                <w:bCs w:val="0"/>
-                <w:i w:val="0"/>
-                <w:iCs w:val="0"/>
-                <w:sz w:val="22"/>
-                <w:szCs w:val="22"/>
-                <w:lang w:val="en-US"/>
+                <w:rFonts w:ascii="Calibri" w:eastAsia="Calibri" w:hAnsi="Calibri" w:cs="Calibri"/>
               </w:rPr>
             </w:pPr>
           </w:p>
@@ -1259,12 +1062,9 @@
             <w:tcW w:w="2254" w:type="dxa"/>
             <w:vMerge/>
             <w:tcBorders>
-              <w:top w:sz="0"/>
-              <w:left w:val="single" w:color="000000" w:themeColor="text1" w:sz="0"/>
-              <w:bottom w:sz="0"/>
-              <w:right w:val="single" w:color="000000" w:themeColor="text1" w:sz="0"/>
-            </w:tcBorders>
-            <w:tcMar/>
+              <w:left w:val="single" w:sz="0" w:space="0" w:color="000000" w:themeColor="text1"/>
+              <w:right w:val="single" w:sz="0" w:space="0" w:color="000000" w:themeColor="text1"/>
+            </w:tcBorders>
             <w:vAlign w:val="center"/>
           </w:tcPr>
           <w:p/>
@@ -1273,10 +1073,10 @@
           <w:tcPr>
             <w:tcW w:w="2254" w:type="dxa"/>
             <w:tcBorders>
-              <w:top w:val="single" w:color="000000" w:themeColor="text1" w:sz="6"/>
-              <w:left w:val="single" w:color="000000" w:themeColor="text1" w:sz="6"/>
-              <w:bottom w:val="single" w:color="000000" w:themeColor="text1" w:sz="6"/>
-              <w:right w:val="single" w:color="000000" w:themeColor="text1" w:sz="6"/>
+              <w:top w:val="single" w:sz="6" w:space="0" w:color="000000" w:themeColor="text1"/>
+              <w:left w:val="single" w:sz="6" w:space="0" w:color="000000" w:themeColor="text1"/>
+              <w:bottom w:val="single" w:sz="6" w:space="0" w:color="000000" w:themeColor="text1"/>
+              <w:right w:val="single" w:sz="6" w:space="0" w:color="000000" w:themeColor="text1"/>
             </w:tcBorders>
             <w:tcMar>
               <w:left w:w="105" w:type="dxa"/>
@@ -1286,17 +1086,9 @@
           </w:tcPr>
           <w:p>
             <w:pPr>
-              <w:spacing w:line="259" w:lineRule="auto"/>
               <w:jc w:val="center"/>
               <w:rPr>
-                <w:rFonts w:ascii="Calibri" w:hAnsi="Calibri" w:eastAsia="Calibri" w:cs="Calibri"/>
-                <w:b w:val="0"/>
-                <w:bCs w:val="0"/>
-                <w:i w:val="0"/>
-                <w:iCs w:val="0"/>
-                <w:sz w:val="22"/>
-                <w:szCs w:val="22"/>
-                <w:lang w:val="en-US"/>
+                <w:rFonts w:ascii="Calibri" w:eastAsia="Calibri" w:hAnsi="Calibri" w:cs="Calibri"/>
               </w:rPr>
             </w:pPr>
           </w:p>
@@ -1305,10 +1097,10 @@
           <w:tcPr>
             <w:tcW w:w="2254" w:type="dxa"/>
             <w:tcBorders>
-              <w:top w:val="single" w:color="000000" w:themeColor="text1" w:sz="6"/>
-              <w:left w:val="single" w:color="000000" w:themeColor="text1" w:sz="6"/>
-              <w:bottom w:val="single" w:color="000000" w:themeColor="text1" w:sz="6"/>
-              <w:right w:val="single" w:color="000000" w:themeColor="text1" w:sz="6"/>
+              <w:top w:val="single" w:sz="6" w:space="0" w:color="000000" w:themeColor="text1"/>
+              <w:left w:val="single" w:sz="6" w:space="0" w:color="000000" w:themeColor="text1"/>
+              <w:bottom w:val="single" w:sz="6" w:space="0" w:color="000000" w:themeColor="text1"/>
+              <w:right w:val="single" w:sz="6" w:space="0" w:color="000000" w:themeColor="text1"/>
             </w:tcBorders>
             <w:tcMar>
               <w:left w:w="105" w:type="dxa"/>
@@ -1318,17 +1110,9 @@
           </w:tcPr>
           <w:p>
             <w:pPr>
-              <w:spacing w:line="259" w:lineRule="auto"/>
               <w:jc w:val="center"/>
               <w:rPr>
-                <w:rFonts w:ascii="Calibri" w:hAnsi="Calibri" w:eastAsia="Calibri" w:cs="Calibri"/>
-                <w:b w:val="0"/>
-                <w:bCs w:val="0"/>
-                <w:i w:val="0"/>
-                <w:iCs w:val="0"/>
-                <w:sz w:val="22"/>
-                <w:szCs w:val="22"/>
-                <w:lang w:val="en-US"/>
+                <w:rFonts w:ascii="Calibri" w:eastAsia="Calibri" w:hAnsi="Calibri" w:cs="Calibri"/>
               </w:rPr>
             </w:pPr>
           </w:p>
@@ -1337,10 +1121,10 @@
           <w:tcPr>
             <w:tcW w:w="2254" w:type="dxa"/>
             <w:tcBorders>
-              <w:top w:val="single" w:color="000000" w:themeColor="text1" w:sz="6"/>
-              <w:left w:val="single" w:color="000000" w:themeColor="text1" w:sz="6"/>
-              <w:bottom w:val="single" w:color="000000" w:themeColor="text1" w:sz="6"/>
-              <w:right w:val="single" w:color="000000" w:themeColor="text1" w:sz="6"/>
+              <w:top w:val="single" w:sz="6" w:space="0" w:color="000000" w:themeColor="text1"/>
+              <w:left w:val="single" w:sz="6" w:space="0" w:color="000000" w:themeColor="text1"/>
+              <w:bottom w:val="single" w:sz="6" w:space="0" w:color="000000" w:themeColor="text1"/>
+              <w:right w:val="single" w:sz="6" w:space="0" w:color="000000" w:themeColor="text1"/>
             </w:tcBorders>
             <w:tcMar>
               <w:left w:w="105" w:type="dxa"/>
@@ -1350,17 +1134,9 @@
           </w:tcPr>
           <w:p>
             <w:pPr>
-              <w:spacing w:line="259" w:lineRule="auto"/>
               <w:jc w:val="center"/>
               <w:rPr>
-                <w:rFonts w:ascii="Calibri" w:hAnsi="Calibri" w:eastAsia="Calibri" w:cs="Calibri"/>
-                <w:b w:val="0"/>
-                <w:bCs w:val="0"/>
-                <w:i w:val="0"/>
-                <w:iCs w:val="0"/>
-                <w:sz w:val="22"/>
-                <w:szCs w:val="22"/>
-                <w:lang w:val="en-US"/>
+                <w:rFonts w:ascii="Calibri" w:eastAsia="Calibri" w:hAnsi="Calibri" w:cs="Calibri"/>
               </w:rPr>
             </w:pPr>
           </w:p>
@@ -1375,12 +1151,10 @@
             <w:tcW w:w="2254" w:type="dxa"/>
             <w:vMerge/>
             <w:tcBorders>
-              <w:top w:sz="0"/>
-              <w:left w:val="single" w:color="000000" w:themeColor="text1" w:sz="0"/>
-              <w:bottom w:val="single" w:color="000000" w:themeColor="text1" w:sz="0"/>
-              <w:right w:val="single" w:color="000000" w:themeColor="text1" w:sz="0"/>
-            </w:tcBorders>
-            <w:tcMar/>
+              <w:left w:val="single" w:sz="0" w:space="0" w:color="000000" w:themeColor="text1"/>
+              <w:bottom w:val="single" w:sz="0" w:space="0" w:color="000000" w:themeColor="text1"/>
+              <w:right w:val="single" w:sz="0" w:space="0" w:color="000000" w:themeColor="text1"/>
+            </w:tcBorders>
             <w:vAlign w:val="center"/>
           </w:tcPr>
           <w:p/>
@@ -1389,10 +1163,10 @@
           <w:tcPr>
             <w:tcW w:w="2254" w:type="dxa"/>
             <w:tcBorders>
-              <w:top w:val="single" w:color="000000" w:themeColor="text1" w:sz="6"/>
-              <w:left w:val="single" w:color="000000" w:themeColor="text1" w:sz="6"/>
-              <w:bottom w:val="single" w:color="000000" w:themeColor="text1" w:sz="6"/>
-              <w:right w:val="single" w:color="000000" w:themeColor="text1" w:sz="6"/>
+              <w:top w:val="single" w:sz="6" w:space="0" w:color="000000" w:themeColor="text1"/>
+              <w:left w:val="single" w:sz="6" w:space="0" w:color="000000" w:themeColor="text1"/>
+              <w:bottom w:val="single" w:sz="6" w:space="0" w:color="000000" w:themeColor="text1"/>
+              <w:right w:val="single" w:sz="6" w:space="0" w:color="000000" w:themeColor="text1"/>
             </w:tcBorders>
             <w:tcMar>
               <w:left w:w="105" w:type="dxa"/>
@@ -1402,17 +1176,9 @@
           </w:tcPr>
           <w:p>
             <w:pPr>
-              <w:spacing w:line="259" w:lineRule="auto"/>
               <w:jc w:val="center"/>
               <w:rPr>
-                <w:rFonts w:ascii="Calibri" w:hAnsi="Calibri" w:eastAsia="Calibri" w:cs="Calibri"/>
-                <w:b w:val="0"/>
-                <w:bCs w:val="0"/>
-                <w:i w:val="0"/>
-                <w:iCs w:val="0"/>
-                <w:sz w:val="22"/>
-                <w:szCs w:val="22"/>
-                <w:lang w:val="en-US"/>
+                <w:rFonts w:ascii="Calibri" w:eastAsia="Calibri" w:hAnsi="Calibri" w:cs="Calibri"/>
               </w:rPr>
             </w:pPr>
           </w:p>
@@ -1421,10 +1187,10 @@
           <w:tcPr>
             <w:tcW w:w="2254" w:type="dxa"/>
             <w:tcBorders>
-              <w:top w:val="single" w:color="000000" w:themeColor="text1" w:sz="6"/>
-              <w:left w:val="single" w:color="000000" w:themeColor="text1" w:sz="6"/>
-              <w:bottom w:val="single" w:color="000000" w:themeColor="text1" w:sz="6"/>
-              <w:right w:val="single" w:color="000000" w:themeColor="text1" w:sz="6"/>
+              <w:top w:val="single" w:sz="6" w:space="0" w:color="000000" w:themeColor="text1"/>
+              <w:left w:val="single" w:sz="6" w:space="0" w:color="000000" w:themeColor="text1"/>
+              <w:bottom w:val="single" w:sz="6" w:space="0" w:color="000000" w:themeColor="text1"/>
+              <w:right w:val="single" w:sz="6" w:space="0" w:color="000000" w:themeColor="text1"/>
             </w:tcBorders>
             <w:tcMar>
               <w:left w:w="105" w:type="dxa"/>
@@ -1434,17 +1200,9 @@
           </w:tcPr>
           <w:p>
             <w:pPr>
-              <w:spacing w:line="259" w:lineRule="auto"/>
               <w:jc w:val="center"/>
               <w:rPr>
-                <w:rFonts w:ascii="Calibri" w:hAnsi="Calibri" w:eastAsia="Calibri" w:cs="Calibri"/>
-                <w:b w:val="0"/>
-                <w:bCs w:val="0"/>
-                <w:i w:val="0"/>
-                <w:iCs w:val="0"/>
-                <w:sz w:val="22"/>
-                <w:szCs w:val="22"/>
-                <w:lang w:val="en-US"/>
+                <w:rFonts w:ascii="Calibri" w:eastAsia="Calibri" w:hAnsi="Calibri" w:cs="Calibri"/>
               </w:rPr>
             </w:pPr>
           </w:p>
@@ -1453,10 +1211,10 @@
           <w:tcPr>
             <w:tcW w:w="2254" w:type="dxa"/>
             <w:tcBorders>
-              <w:top w:val="single" w:color="000000" w:themeColor="text1" w:sz="6"/>
-              <w:left w:val="single" w:color="000000" w:themeColor="text1" w:sz="6"/>
-              <w:bottom w:val="single" w:color="000000" w:themeColor="text1" w:sz="6"/>
-              <w:right w:val="single" w:color="000000" w:themeColor="text1" w:sz="6"/>
+              <w:top w:val="single" w:sz="6" w:space="0" w:color="000000" w:themeColor="text1"/>
+              <w:left w:val="single" w:sz="6" w:space="0" w:color="000000" w:themeColor="text1"/>
+              <w:bottom w:val="single" w:sz="6" w:space="0" w:color="000000" w:themeColor="text1"/>
+              <w:right w:val="single" w:sz="6" w:space="0" w:color="000000" w:themeColor="text1"/>
             </w:tcBorders>
             <w:tcMar>
               <w:left w:w="105" w:type="dxa"/>
@@ -1466,17 +1224,9 @@
           </w:tcPr>
           <w:p>
             <w:pPr>
-              <w:spacing w:line="259" w:lineRule="auto"/>
               <w:jc w:val="center"/>
               <w:rPr>
-                <w:rFonts w:ascii="Calibri" w:hAnsi="Calibri" w:eastAsia="Calibri" w:cs="Calibri"/>
-                <w:b w:val="0"/>
-                <w:bCs w:val="0"/>
-                <w:i w:val="0"/>
-                <w:iCs w:val="0"/>
-                <w:sz w:val="22"/>
-                <w:szCs w:val="22"/>
-                <w:lang w:val="en-US"/>
+                <w:rFonts w:ascii="Calibri" w:eastAsia="Calibri" w:hAnsi="Calibri" w:cs="Calibri"/>
               </w:rPr>
             </w:pPr>
           </w:p>
@@ -1490,10 +1240,10 @@
           <w:tcPr>
             <w:tcW w:w="2254" w:type="dxa"/>
             <w:tcBorders>
-              <w:top w:val="single" w:color="000000" w:themeColor="text1" w:sz="6"/>
-              <w:left w:val="single" w:color="000000" w:themeColor="text1" w:sz="6"/>
-              <w:bottom w:val="single" w:color="000000" w:themeColor="text1" w:sz="6"/>
-              <w:right w:val="single" w:color="000000" w:themeColor="text1" w:sz="6"/>
+              <w:top w:val="single" w:sz="6" w:space="0" w:color="000000" w:themeColor="text1"/>
+              <w:left w:val="single" w:sz="6" w:space="0" w:color="000000" w:themeColor="text1"/>
+              <w:bottom w:val="single" w:sz="6" w:space="0" w:color="000000" w:themeColor="text1"/>
+              <w:right w:val="single" w:sz="6" w:space="0" w:color="000000" w:themeColor="text1"/>
             </w:tcBorders>
             <w:shd w:val="clear" w:color="auto" w:fill="D9E2F3" w:themeFill="accent1" w:themeFillTint="33"/>
             <w:tcMar>
@@ -1504,27 +1254,13 @@
           </w:tcPr>
           <w:p>
             <w:pPr>
-              <w:spacing w:line="259" w:lineRule="auto"/>
-              <w:rPr>
-                <w:rFonts w:ascii="Calibri" w:hAnsi="Calibri" w:eastAsia="Calibri" w:cs="Calibri"/>
-                <w:b w:val="0"/>
-                <w:bCs w:val="0"/>
-                <w:i w:val="0"/>
-                <w:iCs w:val="0"/>
-                <w:sz w:val="22"/>
-                <w:szCs w:val="22"/>
+              <w:rPr>
+                <w:rFonts w:ascii="Calibri" w:eastAsia="Calibri" w:hAnsi="Calibri" w:cs="Calibri"/>
               </w:rPr>
             </w:pPr>
             <w:r>
               <w:rPr>
-                <w:rFonts w:ascii="Calibri" w:hAnsi="Calibri" w:eastAsia="Calibri" w:cs="Calibri"/>
-                <w:b w:val="0"/>
-                <w:bCs w:val="0"/>
-                <w:i w:val="0"/>
-                <w:iCs w:val="0"/>
-                <w:sz w:val="22"/>
-                <w:szCs w:val="22"/>
-                <w:lang w:val="en-US"/>
+                <w:rFonts w:ascii="Calibri" w:eastAsia="Calibri" w:hAnsi="Calibri" w:cs="Calibri"/>
               </w:rPr>
               <w:t>Result or postcondition</w:t>
             </w:r>
@@ -1535,10 +1271,10 @@
             <w:tcW w:w="6762" w:type="dxa"/>
             <w:gridSpan w:val="3"/>
             <w:tcBorders>
-              <w:top w:val="single" w:color="000000" w:themeColor="text1" w:sz="6"/>
-              <w:left w:val="single" w:color="000000" w:themeColor="text1" w:sz="6"/>
-              <w:bottom w:val="single" w:color="000000" w:themeColor="text1" w:sz="6"/>
-              <w:right w:val="single" w:color="000000" w:themeColor="text1" w:sz="6"/>
+              <w:top w:val="single" w:sz="6" w:space="0" w:color="000000" w:themeColor="text1"/>
+              <w:left w:val="single" w:sz="6" w:space="0" w:color="000000" w:themeColor="text1"/>
+              <w:bottom w:val="single" w:sz="6" w:space="0" w:color="000000" w:themeColor="text1"/>
+              <w:right w:val="single" w:sz="6" w:space="0" w:color="000000" w:themeColor="text1"/>
             </w:tcBorders>
             <w:tcMar>
               <w:left w:w="105" w:type="dxa"/>
@@ -1548,17 +1284,10 @@
           </w:tcPr>
           <w:p>
             <w:pPr>
-              <w:spacing w:before="120" w:after="120" w:line="259" w:lineRule="auto"/>
+              <w:spacing w:before="120" w:after="120"/>
               <w:ind w:left="144"/>
               <w:rPr>
-                <w:rFonts w:ascii="Calibri" w:hAnsi="Calibri" w:eastAsia="Calibri" w:cs="Calibri"/>
-                <w:b w:val="0"/>
-                <w:bCs w:val="0"/>
-                <w:i w:val="0"/>
-                <w:iCs w:val="0"/>
-                <w:sz w:val="22"/>
-                <w:szCs w:val="22"/>
-                <w:lang w:val="en-US"/>
+                <w:rFonts w:ascii="Calibri" w:eastAsia="Calibri" w:hAnsi="Calibri" w:cs="Calibri"/>
               </w:rPr>
             </w:pPr>
           </w:p>
@@ -1573,10 +1302,10 @@
             <w:tcW w:w="2254" w:type="dxa"/>
             <w:vMerge w:val="restart"/>
             <w:tcBorders>
-              <w:top w:val="single" w:color="000000" w:themeColor="text1" w:sz="6"/>
-              <w:left w:val="single" w:color="000000" w:themeColor="text1" w:sz="6"/>
-              <w:bottom w:val="single" w:color="000000" w:themeColor="text1" w:sz="6"/>
-              <w:right w:val="single" w:color="000000" w:themeColor="text1" w:sz="6"/>
+              <w:top w:val="single" w:sz="6" w:space="0" w:color="000000" w:themeColor="text1"/>
+              <w:left w:val="single" w:sz="6" w:space="0" w:color="000000" w:themeColor="text1"/>
+              <w:bottom w:val="single" w:sz="6" w:space="0" w:color="000000" w:themeColor="text1"/>
+              <w:right w:val="single" w:sz="6" w:space="0" w:color="000000" w:themeColor="text1"/>
             </w:tcBorders>
             <w:shd w:val="clear" w:color="auto" w:fill="D9E2F3" w:themeFill="accent1" w:themeFillTint="33"/>
             <w:tcMar>
@@ -1587,27 +1316,13 @@
           </w:tcPr>
           <w:p>
             <w:pPr>
-              <w:spacing w:line="259" w:lineRule="auto"/>
-              <w:rPr>
-                <w:rFonts w:ascii="Calibri" w:hAnsi="Calibri" w:eastAsia="Calibri" w:cs="Calibri"/>
-                <w:b w:val="0"/>
-                <w:bCs w:val="0"/>
-                <w:i w:val="0"/>
-                <w:iCs w:val="0"/>
-                <w:sz w:val="22"/>
-                <w:szCs w:val="22"/>
+              <w:rPr>
+                <w:rFonts w:ascii="Calibri" w:eastAsia="Calibri" w:hAnsi="Calibri" w:cs="Calibri"/>
               </w:rPr>
             </w:pPr>
             <w:r>
               <w:rPr>
-                <w:rFonts w:ascii="Calibri" w:hAnsi="Calibri" w:eastAsia="Calibri" w:cs="Calibri"/>
-                <w:b w:val="0"/>
-                <w:bCs w:val="0"/>
-                <w:i w:val="0"/>
-                <w:iCs w:val="0"/>
-                <w:sz w:val="22"/>
-                <w:szCs w:val="22"/>
-                <w:lang w:val="en-US"/>
+                <w:rFonts w:ascii="Calibri" w:eastAsia="Calibri" w:hAnsi="Calibri" w:cs="Calibri"/>
               </w:rPr>
               <w:t>Outputs</w:t>
             </w:r>
@@ -1617,10 +1332,10 @@
           <w:tcPr>
             <w:tcW w:w="2254" w:type="dxa"/>
             <w:tcBorders>
-              <w:top w:val="single" w:color="000000" w:themeColor="text1" w:sz="6"/>
-              <w:left w:val="single" w:color="000000" w:themeColor="text1" w:sz="6"/>
-              <w:bottom w:val="single" w:color="000000" w:themeColor="text1" w:sz="6"/>
-              <w:right w:val="single" w:color="000000" w:themeColor="text1" w:sz="6"/>
+              <w:top w:val="single" w:sz="6" w:space="0" w:color="000000" w:themeColor="text1"/>
+              <w:left w:val="single" w:sz="6" w:space="0" w:color="000000" w:themeColor="text1"/>
+              <w:bottom w:val="single" w:sz="6" w:space="0" w:color="000000" w:themeColor="text1"/>
+              <w:right w:val="single" w:sz="6" w:space="0" w:color="000000" w:themeColor="text1"/>
             </w:tcBorders>
             <w:tcMar>
               <w:left w:w="105" w:type="dxa"/>
@@ -1630,28 +1345,14 @@
           </w:tcPr>
           <w:p>
             <w:pPr>
-              <w:spacing w:line="259" w:lineRule="auto"/>
               <w:jc w:val="center"/>
               <w:rPr>
-                <w:rFonts w:ascii="Calibri" w:hAnsi="Calibri" w:eastAsia="Calibri" w:cs="Calibri"/>
-                <w:b w:val="0"/>
-                <w:bCs w:val="0"/>
-                <w:i w:val="0"/>
-                <w:iCs w:val="0"/>
-                <w:sz w:val="22"/>
-                <w:szCs w:val="22"/>
+                <w:rFonts w:ascii="Calibri" w:eastAsia="Calibri" w:hAnsi="Calibri" w:cs="Calibri"/>
               </w:rPr>
             </w:pPr>
             <w:r>
               <w:rPr>
-                <w:rFonts w:ascii="Calibri" w:hAnsi="Calibri" w:eastAsia="Calibri" w:cs="Calibri"/>
-                <w:b w:val="0"/>
-                <w:bCs w:val="0"/>
-                <w:i w:val="0"/>
-                <w:iCs w:val="0"/>
-                <w:sz w:val="22"/>
-                <w:szCs w:val="22"/>
-                <w:lang w:val="en-US"/>
+                <w:rFonts w:ascii="Calibri" w:eastAsia="Calibri" w:hAnsi="Calibri" w:cs="Calibri"/>
               </w:rPr>
               <w:t>Output name</w:t>
             </w:r>
@@ -1661,10 +1362,10 @@
           <w:tcPr>
             <w:tcW w:w="2254" w:type="dxa"/>
             <w:tcBorders>
-              <w:top w:val="single" w:color="000000" w:themeColor="text1" w:sz="6"/>
-              <w:left w:val="single" w:color="000000" w:themeColor="text1" w:sz="6"/>
-              <w:bottom w:val="single" w:color="000000" w:themeColor="text1" w:sz="6"/>
-              <w:right w:val="single" w:color="000000" w:themeColor="text1" w:sz="6"/>
+              <w:top w:val="single" w:sz="6" w:space="0" w:color="000000" w:themeColor="text1"/>
+              <w:left w:val="single" w:sz="6" w:space="0" w:color="000000" w:themeColor="text1"/>
+              <w:bottom w:val="single" w:sz="6" w:space="0" w:color="000000" w:themeColor="text1"/>
+              <w:right w:val="single" w:sz="6" w:space="0" w:color="000000" w:themeColor="text1"/>
             </w:tcBorders>
             <w:tcMar>
               <w:left w:w="105" w:type="dxa"/>
@@ -1674,28 +1375,14 @@
           </w:tcPr>
           <w:p>
             <w:pPr>
-              <w:spacing w:line="259" w:lineRule="auto"/>
               <w:jc w:val="center"/>
               <w:rPr>
-                <w:rFonts w:ascii="Calibri" w:hAnsi="Calibri" w:eastAsia="Calibri" w:cs="Calibri"/>
-                <w:b w:val="0"/>
-                <w:bCs w:val="0"/>
-                <w:i w:val="0"/>
-                <w:iCs w:val="0"/>
-                <w:sz w:val="22"/>
-                <w:szCs w:val="22"/>
+                <w:rFonts w:ascii="Calibri" w:eastAsia="Calibri" w:hAnsi="Calibri" w:cs="Calibri"/>
               </w:rPr>
             </w:pPr>
             <w:r>
               <w:rPr>
-                <w:rFonts w:ascii="Calibri" w:hAnsi="Calibri" w:eastAsia="Calibri" w:cs="Calibri"/>
-                <w:b w:val="0"/>
-                <w:bCs w:val="0"/>
-                <w:i w:val="0"/>
-                <w:iCs w:val="0"/>
-                <w:sz w:val="22"/>
-                <w:szCs w:val="22"/>
-                <w:lang w:val="en-US"/>
+                <w:rFonts w:ascii="Calibri" w:eastAsia="Calibri" w:hAnsi="Calibri" w:cs="Calibri"/>
               </w:rPr>
               <w:t>Data type</w:t>
             </w:r>
@@ -1705,10 +1392,10 @@
           <w:tcPr>
             <w:tcW w:w="2254" w:type="dxa"/>
             <w:tcBorders>
-              <w:top w:val="single" w:color="000000" w:themeColor="text1" w:sz="6"/>
-              <w:left w:val="single" w:color="000000" w:themeColor="text1" w:sz="6"/>
-              <w:bottom w:val="single" w:color="000000" w:themeColor="text1" w:sz="6"/>
-              <w:right w:val="single" w:color="000000" w:themeColor="text1" w:sz="6"/>
+              <w:top w:val="single" w:sz="6" w:space="0" w:color="000000" w:themeColor="text1"/>
+              <w:left w:val="single" w:sz="6" w:space="0" w:color="000000" w:themeColor="text1"/>
+              <w:bottom w:val="single" w:sz="6" w:space="0" w:color="000000" w:themeColor="text1"/>
+              <w:right w:val="single" w:sz="6" w:space="0" w:color="000000" w:themeColor="text1"/>
             </w:tcBorders>
             <w:tcMar>
               <w:left w:w="105" w:type="dxa"/>
@@ -1718,28 +1405,14 @@
           </w:tcPr>
           <w:p>
             <w:pPr>
-              <w:spacing w:line="259" w:lineRule="auto"/>
               <w:jc w:val="center"/>
               <w:rPr>
-                <w:rFonts w:ascii="Calibri" w:hAnsi="Calibri" w:eastAsia="Calibri" w:cs="Calibri"/>
-                <w:b w:val="0"/>
-                <w:bCs w:val="0"/>
-                <w:i w:val="0"/>
-                <w:iCs w:val="0"/>
-                <w:sz w:val="22"/>
-                <w:szCs w:val="22"/>
+                <w:rFonts w:ascii="Calibri" w:eastAsia="Calibri" w:hAnsi="Calibri" w:cs="Calibri"/>
               </w:rPr>
             </w:pPr>
             <w:r>
               <w:rPr>
-                <w:rFonts w:ascii="Calibri" w:hAnsi="Calibri" w:eastAsia="Calibri" w:cs="Calibri"/>
-                <w:b w:val="0"/>
-                <w:bCs w:val="0"/>
-                <w:i w:val="0"/>
-                <w:iCs w:val="0"/>
-                <w:sz w:val="22"/>
-                <w:szCs w:val="22"/>
-                <w:lang w:val="en-US"/>
+                <w:rFonts w:ascii="Calibri" w:eastAsia="Calibri" w:hAnsi="Calibri" w:cs="Calibri"/>
               </w:rPr>
               <w:t>Selection or repetition condition</w:t>
             </w:r>
@@ -1755,12 +1428,11 @@
             <w:tcW w:w="2254" w:type="dxa"/>
             <w:vMerge/>
             <w:tcBorders>
-              <w:top w:val="single" w:color="000000" w:themeColor="text1" w:sz="0"/>
-              <w:left w:val="single" w:color="000000" w:themeColor="text1" w:sz="0"/>
-              <w:bottom w:val="single" w:color="000000" w:themeColor="text1" w:sz="0"/>
-              <w:right w:val="single" w:color="000000" w:themeColor="text1" w:sz="0"/>
-            </w:tcBorders>
-            <w:tcMar/>
+              <w:top w:val="single" w:sz="0" w:space="0" w:color="000000" w:themeColor="text1"/>
+              <w:left w:val="single" w:sz="0" w:space="0" w:color="000000" w:themeColor="text1"/>
+              <w:bottom w:val="single" w:sz="0" w:space="0" w:color="000000" w:themeColor="text1"/>
+              <w:right w:val="single" w:sz="0" w:space="0" w:color="000000" w:themeColor="text1"/>
+            </w:tcBorders>
             <w:vAlign w:val="center"/>
           </w:tcPr>
           <w:p/>
@@ -1769,10 +1441,10 @@
           <w:tcPr>
             <w:tcW w:w="2254" w:type="dxa"/>
             <w:tcBorders>
-              <w:top w:val="single" w:color="000000" w:themeColor="text1" w:sz="6"/>
-              <w:left w:val="single" w:color="000000" w:themeColor="text1" w:sz="6"/>
-              <w:bottom w:val="single" w:color="000000" w:themeColor="text1" w:sz="6"/>
-              <w:right w:val="single" w:color="000000" w:themeColor="text1" w:sz="6"/>
+              <w:top w:val="single" w:sz="6" w:space="0" w:color="000000" w:themeColor="text1"/>
+              <w:left w:val="single" w:sz="6" w:space="0" w:color="000000" w:themeColor="text1"/>
+              <w:bottom w:val="single" w:sz="6" w:space="0" w:color="000000" w:themeColor="text1"/>
+              <w:right w:val="single" w:sz="6" w:space="0" w:color="000000" w:themeColor="text1"/>
             </w:tcBorders>
             <w:tcMar>
               <w:left w:w="105" w:type="dxa"/>
@@ -1782,41 +1454,22 @@
           </w:tcPr>
           <w:p>
             <w:pPr>
-              <w:spacing w:before="120" w:line="259" w:lineRule="auto"/>
+              <w:spacing w:before="120"/>
               <w:jc w:val="center"/>
               <w:rPr>
-                <w:rFonts w:ascii="Calibri" w:hAnsi="Calibri" w:eastAsia="Calibri" w:cs="Calibri"/>
-                <w:b w:val="0"/>
-                <w:bCs w:val="0"/>
-                <w:i w:val="0"/>
-                <w:iCs w:val="0"/>
-                <w:sz w:val="22"/>
-                <w:szCs w:val="22"/>
-              </w:rPr>
-            </w:pPr>
-            <w:r>
-              <w:rPr>
-                <w:rFonts w:ascii="Calibri" w:hAnsi="Calibri" w:eastAsia="Calibri" w:cs="Calibri"/>
-                <w:b w:val="0"/>
-                <w:bCs w:val="0"/>
-                <w:i w:val="0"/>
-                <w:iCs w:val="0"/>
-                <w:sz w:val="22"/>
-                <w:szCs w:val="22"/>
-                <w:lang w:val="en-US"/>
-              </w:rPr>
-              <w:t>msg</w:t>
-            </w:r>
+                <w:rFonts w:ascii="Calibri" w:eastAsia="Calibri" w:hAnsi="Calibri" w:cs="Calibri"/>
+              </w:rPr>
+            </w:pPr>
           </w:p>
         </w:tc>
         <w:tc>
           <w:tcPr>
             <w:tcW w:w="2254" w:type="dxa"/>
             <w:tcBorders>
-              <w:top w:val="single" w:color="000000" w:themeColor="text1" w:sz="6"/>
-              <w:left w:val="single" w:color="000000" w:themeColor="text1" w:sz="6"/>
-              <w:bottom w:val="single" w:color="000000" w:themeColor="text1" w:sz="6"/>
-              <w:right w:val="single" w:color="000000" w:themeColor="text1" w:sz="6"/>
+              <w:top w:val="single" w:sz="6" w:space="0" w:color="000000" w:themeColor="text1"/>
+              <w:left w:val="single" w:sz="6" w:space="0" w:color="000000" w:themeColor="text1"/>
+              <w:bottom w:val="single" w:sz="6" w:space="0" w:color="000000" w:themeColor="text1"/>
+              <w:right w:val="single" w:sz="6" w:space="0" w:color="000000" w:themeColor="text1"/>
             </w:tcBorders>
             <w:tcMar>
               <w:left w:w="105" w:type="dxa"/>
@@ -1826,41 +1479,22 @@
           </w:tcPr>
           <w:p>
             <w:pPr>
-              <w:spacing w:before="120" w:line="259" w:lineRule="auto"/>
+              <w:spacing w:before="120"/>
               <w:jc w:val="center"/>
               <w:rPr>
-                <w:rFonts w:ascii="Calibri" w:hAnsi="Calibri" w:eastAsia="Calibri" w:cs="Calibri"/>
-                <w:b w:val="0"/>
-                <w:bCs w:val="0"/>
-                <w:i w:val="0"/>
-                <w:iCs w:val="0"/>
-                <w:sz w:val="22"/>
-                <w:szCs w:val="22"/>
-              </w:rPr>
-            </w:pPr>
-            <w:r>
-              <w:rPr>
-                <w:rFonts w:ascii="Calibri" w:hAnsi="Calibri" w:eastAsia="Calibri" w:cs="Calibri"/>
-                <w:b w:val="0"/>
-                <w:bCs w:val="0"/>
-                <w:i w:val="0"/>
-                <w:iCs w:val="0"/>
-                <w:sz w:val="22"/>
-                <w:szCs w:val="22"/>
-                <w:lang w:val="en-US"/>
-              </w:rPr>
-              <w:t>String</w:t>
-            </w:r>
+                <w:rFonts w:ascii="Calibri" w:eastAsia="Calibri" w:hAnsi="Calibri" w:cs="Calibri"/>
+              </w:rPr>
+            </w:pPr>
           </w:p>
         </w:tc>
         <w:tc>
           <w:tcPr>
             <w:tcW w:w="2254" w:type="dxa"/>
             <w:tcBorders>
-              <w:top w:val="single" w:color="000000" w:themeColor="text1" w:sz="6"/>
-              <w:left w:val="single" w:color="000000" w:themeColor="text1" w:sz="6"/>
-              <w:bottom w:val="single" w:color="000000" w:themeColor="text1" w:sz="6"/>
-              <w:right w:val="single" w:color="000000" w:themeColor="text1" w:sz="6"/>
+              <w:top w:val="single" w:sz="6" w:space="0" w:color="000000" w:themeColor="text1"/>
+              <w:left w:val="single" w:sz="6" w:space="0" w:color="000000" w:themeColor="text1"/>
+              <w:bottom w:val="single" w:sz="6" w:space="0" w:color="000000" w:themeColor="text1"/>
+              <w:right w:val="single" w:sz="6" w:space="0" w:color="000000" w:themeColor="text1"/>
             </w:tcBorders>
             <w:tcMar>
               <w:left w:w="105" w:type="dxa"/>
@@ -1870,59 +1504,58 @@
           </w:tcPr>
           <w:p>
             <w:pPr>
-              <w:spacing w:before="120" w:line="259" w:lineRule="auto"/>
+              <w:spacing w:before="120"/>
               <w:jc w:val="center"/>
               <w:rPr>
-                <w:rFonts w:ascii="Calibri" w:hAnsi="Calibri" w:eastAsia="Calibri" w:cs="Calibri"/>
-                <w:b w:val="0"/>
-                <w:bCs w:val="0"/>
-                <w:i w:val="0"/>
-                <w:iCs w:val="0"/>
-                <w:sz w:val="22"/>
-                <w:szCs w:val="22"/>
-              </w:rPr>
-            </w:pPr>
-            <w:r>
-              <w:rPr>
-                <w:rFonts w:ascii="Calibri" w:hAnsi="Calibri" w:eastAsia="Calibri" w:cs="Calibri"/>
-                <w:b w:val="0"/>
-                <w:bCs w:val="0"/>
-                <w:i w:val="0"/>
-                <w:iCs w:val="0"/>
-                <w:sz w:val="22"/>
-                <w:szCs w:val="22"/>
-                <w:lang w:val="en-US"/>
-              </w:rPr>
-              <w:t>The message "The task has been successfully created" will be displayed.</w:t>
-            </w:r>
+                <w:rFonts w:ascii="Calibri" w:eastAsia="Calibri" w:hAnsi="Calibri" w:cs="Calibri"/>
+              </w:rPr>
+            </w:pPr>
           </w:p>
         </w:tc>
       </w:tr>
     </w:tbl>
-    <w:p>
-      <w:pPr>
-        <w:pStyle w:val="Normal"/>
-        <w:ind w:left="0"/>
-      </w:pPr>
-    </w:p>
+    <w:p/>
     <w:sectPr>
-      <w:pgSz w:w="11906" w:h="16838" w:orient="portrait"/>
+      <w:headerReference w:type="default" r:id="rId8"/>
+      <w:footerReference w:type="default" r:id="rId9"/>
+      <w:pgSz w:w="11906" w:h="16838"/>
       <w:pgMar w:top="1440" w:right="1440" w:bottom="1440" w:left="1440" w:header="720" w:footer="720" w:gutter="0"/>
       <w:cols w:space="720"/>
       <w:docGrid w:linePitch="360"/>
-      <w:headerReference w:type="default" r:id="Rddad5de7dd66447c"/>
-      <w:footerReference w:type="default" r:id="R8de039a2e0ad4d6b"/>
     </w:sectPr>
   </w:body>
 </w:document>
 </file>
 
-<file path=word/footer.xml><?xml version="1.0" encoding="utf-8"?>
-<w:ftr xmlns:w14="http://schemas.microsoft.com/office/word/2010/wordml" xmlns:w="http://schemas.openxmlformats.org/wordprocessingml/2006/main">
+<file path=word/endnotes.xml><?xml version="1.0" encoding="utf-8"?>
+<w:endnotes xmlns:wpc="http://schemas.microsoft.com/office/word/2010/wordprocessingCanvas" xmlns:cx="http://schemas.microsoft.com/office/drawing/2014/chartex" xmlns:cx1="http://schemas.microsoft.com/office/drawing/2015/9/8/chartex" xmlns:cx2="http://schemas.microsoft.com/office/drawing/2015/10/21/chartex" xmlns:cx3="http://schemas.microsoft.com/office/drawing/2016/5/9/chartex" xmlns:cx4="http://schemas.microsoft.com/office/drawing/2016/5/10/chartex" xmlns:cx5="http://schemas.microsoft.com/office/drawing/2016/5/11/chartex" xmlns:cx6="http://schemas.microsoft.com/office/drawing/2016/5/12/chartex" xmlns:cx7="http://schemas.microsoft.com/office/drawing/2016/5/13/chartex" xmlns:cx8="http://schemas.microsoft.com/office/drawing/2016/5/14/chartex" xmlns:mc="http://schemas.openxmlformats.org/markup-compatibility/2006" xmlns:aink="http://schemas.microsoft.com/office/drawing/2016/ink" xmlns:am3d="http://schemas.microsoft.com/office/drawing/2017/model3d" xmlns:o="urn:schemas-microsoft-com:office:office" xmlns:oel="http://schemas.microsoft.com/office/2019/extlst" xmlns:r="http://schemas.openxmlformats.org/officeDocument/2006/relationships" xmlns:m="http://schemas.openxmlformats.org/officeDocument/2006/math" xmlns:v="urn:schemas-microsoft-com:vml" xmlns:wp14="http://schemas.microsoft.com/office/word/2010/wordprocessingDrawing" xmlns:wp="http://schemas.openxmlformats.org/drawingml/2006/wordprocessingDrawing" xmlns:w10="urn:schemas-microsoft-com:office:word" xmlns:w="http://schemas.openxmlformats.org/wordprocessingml/2006/main" xmlns:w14="http://schemas.microsoft.com/office/word/2010/wordml" xmlns:w15="http://schemas.microsoft.com/office/word/2012/wordml" xmlns:w16cex="http://schemas.microsoft.com/office/word/2018/wordml/cex" xmlns:w16cid="http://schemas.microsoft.com/office/word/2016/wordml/cid" xmlns:w16="http://schemas.microsoft.com/office/word/2018/wordml" xmlns:w16sdtdh="http://schemas.microsoft.com/office/word/2020/wordml/sdtdatahash" xmlns:w16se="http://schemas.microsoft.com/office/word/2015/wordml/symex" xmlns:wpg="http://schemas.microsoft.com/office/word/2010/wordprocessingGroup" xmlns:wpi="http://schemas.microsoft.com/office/word/2010/wordprocessingInk" xmlns:wne="http://schemas.microsoft.com/office/word/2006/wordml" xmlns:wps="http://schemas.microsoft.com/office/word/2010/wordprocessingShape" mc:Ignorable="w14 w15 w16se w16cid w16 w16cex w16sdtdh wp14">
+  <w:endnote w:type="separator" w:id="-1">
+    <w:p>
+      <w:pPr>
+        <w:spacing w:after="0" w:line="240" w:lineRule="auto"/>
+      </w:pPr>
+      <w:r>
+        <w:separator/>
+      </w:r>
+    </w:p>
+  </w:endnote>
+  <w:endnote w:type="continuationSeparator" w:id="0">
+    <w:p>
+      <w:pPr>
+        <w:spacing w:after="0" w:line="240" w:lineRule="auto"/>
+      </w:pPr>
+      <w:r>
+        <w:continuationSeparator/>
+      </w:r>
+    </w:p>
+  </w:endnote>
+</w:endnotes>
+</file>
+
+<file path=word/footer1.xml><?xml version="1.0" encoding="utf-8"?>
+<w:ftr xmlns:wpc="http://schemas.microsoft.com/office/word/2010/wordprocessingCanvas" xmlns:cx="http://schemas.microsoft.com/office/drawing/2014/chartex" xmlns:cx1="http://schemas.microsoft.com/office/drawing/2015/9/8/chartex" xmlns:cx2="http://schemas.microsoft.com/office/drawing/2015/10/21/chartex" xmlns:cx3="http://schemas.microsoft.com/office/drawing/2016/5/9/chartex" xmlns:cx4="http://schemas.microsoft.com/office/drawing/2016/5/10/chartex" xmlns:cx5="http://schemas.microsoft.com/office/drawing/2016/5/11/chartex" xmlns:cx6="http://schemas.microsoft.com/office/drawing/2016/5/12/chartex" xmlns:cx7="http://schemas.microsoft.com/office/drawing/2016/5/13/chartex" xmlns:cx8="http://schemas.microsoft.com/office/drawing/2016/5/14/chartex" xmlns:mc="http://schemas.openxmlformats.org/markup-compatibility/2006" xmlns:aink="http://schemas.microsoft.com/office/drawing/2016/ink" xmlns:am3d="http://schemas.microsoft.com/office/drawing/2017/model3d" xmlns:o="urn:schemas-microsoft-com:office:office" xmlns:oel="http://schemas.microsoft.com/office/2019/extlst" xmlns:r="http://schemas.openxmlformats.org/officeDocument/2006/relationships" xmlns:m="http://schemas.openxmlformats.org/officeDocument/2006/math" xmlns:v="urn:schemas-microsoft-com:vml" xmlns:wp14="http://schemas.microsoft.com/office/word/2010/wordprocessingDrawing" xmlns:wp="http://schemas.openxmlformats.org/drawingml/2006/wordprocessingDrawing" xmlns:w10="urn:schemas-microsoft-com:office:word" xmlns:w="http://schemas.openxmlformats.org/wordprocessingml/2006/main" xmlns:w14="http://schemas.microsoft.com/office/word/2010/wordml" xmlns:w15="http://schemas.microsoft.com/office/word/2012/wordml" xmlns:w16cex="http://schemas.microsoft.com/office/word/2018/wordml/cex" xmlns:w16cid="http://schemas.microsoft.com/office/word/2016/wordml/cid" xmlns:w16="http://schemas.microsoft.com/office/word/2018/wordml" xmlns:w16sdtdh="http://schemas.microsoft.com/office/word/2020/wordml/sdtdatahash" xmlns:w16se="http://schemas.microsoft.com/office/word/2015/wordml/symex" xmlns:wpg="http://schemas.microsoft.com/office/word/2010/wordprocessingGroup" xmlns:wpi="http://schemas.microsoft.com/office/word/2010/wordprocessingInk" xmlns:wne="http://schemas.microsoft.com/office/word/2006/wordml" xmlns:wps="http://schemas.microsoft.com/office/word/2010/wordprocessingShape" mc:Ignorable="w14 w15 w16se w16cid w16 w16cex w16sdtdh wp14">
   <w:tbl>
     <w:tblPr>
-      <w:tblStyle w:val="TableNormal"/>
-      <w:bidiVisual w:val="0"/>
       <w:tblW w:w="0" w:type="auto"/>
       <w:tblLayout w:type="fixed"/>
       <w:tblLook w:val="06A0" w:firstRow="1" w:lastRow="0" w:firstColumn="1" w:lastColumn="0" w:noHBand="1" w:noVBand="1"/>
@@ -1939,26 +1572,21 @@
       <w:tc>
         <w:tcPr>
           <w:tcW w:w="3005" w:type="dxa"/>
-          <w:tcMar/>
         </w:tcPr>
         <w:p>
           <w:pPr>
             <w:pStyle w:val="Header"/>
-            <w:bidi w:val="0"/>
             <w:ind w:left="-115"/>
-            <w:jc w:val="left"/>
           </w:pPr>
         </w:p>
       </w:tc>
       <w:tc>
         <w:tcPr>
           <w:tcW w:w="3005" w:type="dxa"/>
-          <w:tcMar/>
         </w:tcPr>
         <w:p>
           <w:pPr>
             <w:pStyle w:val="Header"/>
-            <w:bidi w:val="0"/>
             <w:jc w:val="center"/>
           </w:pPr>
         </w:p>
@@ -1966,12 +1594,10 @@
       <w:tc>
         <w:tcPr>
           <w:tcW w:w="3005" w:type="dxa"/>
-          <w:tcMar/>
         </w:tcPr>
         <w:p>
           <w:pPr>
             <w:pStyle w:val="Header"/>
-            <w:bidi w:val="0"/>
             <w:ind w:right="-115"/>
             <w:jc w:val="right"/>
           </w:pPr>
@@ -1982,18 +1608,40 @@
   <w:p>
     <w:pPr>
       <w:pStyle w:val="Footer"/>
-      <w:bidi w:val="0"/>
     </w:pPr>
   </w:p>
 </w:ftr>
 </file>
 
-<file path=word/header.xml><?xml version="1.0" encoding="utf-8"?>
-<w:hdr xmlns:w14="http://schemas.microsoft.com/office/word/2010/wordml" xmlns:w="http://schemas.openxmlformats.org/wordprocessingml/2006/main">
+<file path=word/footnotes.xml><?xml version="1.0" encoding="utf-8"?>
+<w:footnotes xmlns:wpc="http://schemas.microsoft.com/office/word/2010/wordprocessingCanvas" xmlns:cx="http://schemas.microsoft.com/office/drawing/2014/chartex" xmlns:cx1="http://schemas.microsoft.com/office/drawing/2015/9/8/chartex" xmlns:cx2="http://schemas.microsoft.com/office/drawing/2015/10/21/chartex" xmlns:cx3="http://schemas.microsoft.com/office/drawing/2016/5/9/chartex" xmlns:cx4="http://schemas.microsoft.com/office/drawing/2016/5/10/chartex" xmlns:cx5="http://schemas.microsoft.com/office/drawing/2016/5/11/chartex" xmlns:cx6="http://schemas.microsoft.com/office/drawing/2016/5/12/chartex" xmlns:cx7="http://schemas.microsoft.com/office/drawing/2016/5/13/chartex" xmlns:cx8="http://schemas.microsoft.com/office/drawing/2016/5/14/chartex" xmlns:mc="http://schemas.openxmlformats.org/markup-compatibility/2006" xmlns:aink="http://schemas.microsoft.com/office/drawing/2016/ink" xmlns:am3d="http://schemas.microsoft.com/office/drawing/2017/model3d" xmlns:o="urn:schemas-microsoft-com:office:office" xmlns:oel="http://schemas.microsoft.com/office/2019/extlst" xmlns:r="http://schemas.openxmlformats.org/officeDocument/2006/relationships" xmlns:m="http://schemas.openxmlformats.org/officeDocument/2006/math" xmlns:v="urn:schemas-microsoft-com:vml" xmlns:wp14="http://schemas.microsoft.com/office/word/2010/wordprocessingDrawing" xmlns:wp="http://schemas.openxmlformats.org/drawingml/2006/wordprocessingDrawing" xmlns:w10="urn:schemas-microsoft-com:office:word" xmlns:w="http://schemas.openxmlformats.org/wordprocessingml/2006/main" xmlns:w14="http://schemas.microsoft.com/office/word/2010/wordml" xmlns:w15="http://schemas.microsoft.com/office/word/2012/wordml" xmlns:w16cex="http://schemas.microsoft.com/office/word/2018/wordml/cex" xmlns:w16cid="http://schemas.microsoft.com/office/word/2016/wordml/cid" xmlns:w16="http://schemas.microsoft.com/office/word/2018/wordml" xmlns:w16sdtdh="http://schemas.microsoft.com/office/word/2020/wordml/sdtdatahash" xmlns:w16se="http://schemas.microsoft.com/office/word/2015/wordml/symex" xmlns:wpg="http://schemas.microsoft.com/office/word/2010/wordprocessingGroup" xmlns:wpi="http://schemas.microsoft.com/office/word/2010/wordprocessingInk" xmlns:wne="http://schemas.microsoft.com/office/word/2006/wordml" xmlns:wps="http://schemas.microsoft.com/office/word/2010/wordprocessingShape" mc:Ignorable="w14 w15 w16se w16cid w16 w16cex w16sdtdh wp14">
+  <w:footnote w:type="separator" w:id="-1">
+    <w:p>
+      <w:pPr>
+        <w:spacing w:after="0" w:line="240" w:lineRule="auto"/>
+      </w:pPr>
+      <w:r>
+        <w:separator/>
+      </w:r>
+    </w:p>
+  </w:footnote>
+  <w:footnote w:type="continuationSeparator" w:id="0">
+    <w:p>
+      <w:pPr>
+        <w:spacing w:after="0" w:line="240" w:lineRule="auto"/>
+      </w:pPr>
+      <w:r>
+        <w:continuationSeparator/>
+      </w:r>
+    </w:p>
+  </w:footnote>
+</w:footnotes>
+</file>
+
+<file path=word/header1.xml><?xml version="1.0" encoding="utf-8"?>
+<w:hdr xmlns:wpc="http://schemas.microsoft.com/office/word/2010/wordprocessingCanvas" xmlns:cx="http://schemas.microsoft.com/office/drawing/2014/chartex" xmlns:cx1="http://schemas.microsoft.com/office/drawing/2015/9/8/chartex" xmlns:cx2="http://schemas.microsoft.com/office/drawing/2015/10/21/chartex" xmlns:cx3="http://schemas.microsoft.com/office/drawing/2016/5/9/chartex" xmlns:cx4="http://schemas.microsoft.com/office/drawing/2016/5/10/chartex" xmlns:cx5="http://schemas.microsoft.com/office/drawing/2016/5/11/chartex" xmlns:cx6="http://schemas.microsoft.com/office/drawing/2016/5/12/chartex" xmlns:cx7="http://schemas.microsoft.com/office/drawing/2016/5/13/chartex" xmlns:cx8="http://schemas.microsoft.com/office/drawing/2016/5/14/chartex" xmlns:mc="http://schemas.openxmlformats.org/markup-compatibility/2006" xmlns:aink="http://schemas.microsoft.com/office/drawing/2016/ink" xmlns:am3d="http://schemas.microsoft.com/office/drawing/2017/model3d" xmlns:o="urn:schemas-microsoft-com:office:office" xmlns:oel="http://schemas.microsoft.com/office/2019/extlst" xmlns:r="http://schemas.openxmlformats.org/officeDocument/2006/relationships" xmlns:m="http://schemas.openxmlformats.org/officeDocument/2006/math" xmlns:v="urn:schemas-microsoft-com:vml" xmlns:wp14="http://schemas.microsoft.com/office/word/2010/wordprocessingDrawing" xmlns:wp="http://schemas.openxmlformats.org/drawingml/2006/wordprocessingDrawing" xmlns:w10="urn:schemas-microsoft-com:office:word" xmlns:w="http://schemas.openxmlformats.org/wordprocessingml/2006/main" xmlns:w14="http://schemas.microsoft.com/office/word/2010/wordml" xmlns:w15="http://schemas.microsoft.com/office/word/2012/wordml" xmlns:w16cex="http://schemas.microsoft.com/office/word/2018/wordml/cex" xmlns:w16cid="http://schemas.microsoft.com/office/word/2016/wordml/cid" xmlns:w16="http://schemas.microsoft.com/office/word/2018/wordml" xmlns:w16sdtdh="http://schemas.microsoft.com/office/word/2020/wordml/sdtdatahash" xmlns:w16se="http://schemas.microsoft.com/office/word/2015/wordml/symex" xmlns:wpg="http://schemas.microsoft.com/office/word/2010/wordprocessingGroup" xmlns:wpi="http://schemas.microsoft.com/office/word/2010/wordprocessingInk" xmlns:wne="http://schemas.microsoft.com/office/word/2006/wordml" xmlns:wps="http://schemas.microsoft.com/office/word/2010/wordprocessingShape" mc:Ignorable="w14 w15 w16se w16cid w16 w16cex w16sdtdh wp14">
   <w:tbl>
     <w:tblPr>
-      <w:tblStyle w:val="TableNormal"/>
-      <w:bidiVisual w:val="0"/>
       <w:tblW w:w="0" w:type="auto"/>
       <w:tblLayout w:type="fixed"/>
       <w:tblLook w:val="06A0" w:firstRow="1" w:lastRow="0" w:firstColumn="1" w:lastColumn="0" w:noHBand="1" w:noVBand="1"/>
@@ -2010,26 +1658,20 @@
       <w:tc>
         <w:tcPr>
           <w:tcW w:w="3005" w:type="dxa"/>
-          <w:tcMar/>
         </w:tcPr>
         <w:p>
           <w:pPr>
             <w:pStyle w:val="Header"/>
-            <w:bidi w:val="0"/>
-            <w:ind w:left="0"/>
-            <w:jc w:val="left"/>
           </w:pPr>
         </w:p>
       </w:tc>
       <w:tc>
         <w:tcPr>
           <w:tcW w:w="3005" w:type="dxa"/>
-          <w:tcMar/>
         </w:tcPr>
         <w:p>
           <w:pPr>
             <w:pStyle w:val="Header"/>
-            <w:bidi w:val="0"/>
             <w:jc w:val="center"/>
           </w:pPr>
         </w:p>
@@ -2037,12 +1679,10 @@
       <w:tc>
         <w:tcPr>
           <w:tcW w:w="3005" w:type="dxa"/>
-          <w:tcMar/>
         </w:tcPr>
         <w:p>
           <w:pPr>
             <w:pStyle w:val="Header"/>
-            <w:bidi w:val="0"/>
             <w:ind w:right="-115"/>
             <w:jc w:val="right"/>
           </w:pPr>
@@ -2053,18 +1693,18 @@
   <w:p>
     <w:pPr>
       <w:pStyle w:val="Header"/>
-      <w:bidi w:val="0"/>
     </w:pPr>
   </w:p>
 </w:hdr>
 </file>
 
 <file path=word/numbering.xml><?xml version="1.0" encoding="utf-8"?>
-<w:numbering xmlns:w="http://schemas.openxmlformats.org/wordprocessingml/2006/main">
-  <w:abstractNum xmlns:w="http://schemas.openxmlformats.org/wordprocessingml/2006/main" w:abstractNumId="7">
-    <w:nsid w:val="5ac1a580"/>
-    <w:multiLevelType xmlns:w="http://schemas.openxmlformats.org/wordprocessingml/2006/main" w:val="hybridMultilevel"/>
-    <w:lvl xmlns:w="http://schemas.openxmlformats.org/wordprocessingml/2006/main" w:ilvl="0">
+<w:numbering xmlns:wpc="http://schemas.microsoft.com/office/word/2010/wordprocessingCanvas" xmlns:cx="http://schemas.microsoft.com/office/drawing/2014/chartex" xmlns:cx1="http://schemas.microsoft.com/office/drawing/2015/9/8/chartex" xmlns:cx2="http://schemas.microsoft.com/office/drawing/2015/10/21/chartex" xmlns:cx3="http://schemas.microsoft.com/office/drawing/2016/5/9/chartex" xmlns:cx4="http://schemas.microsoft.com/office/drawing/2016/5/10/chartex" xmlns:cx5="http://schemas.microsoft.com/office/drawing/2016/5/11/chartex" xmlns:cx6="http://schemas.microsoft.com/office/drawing/2016/5/12/chartex" xmlns:cx7="http://schemas.microsoft.com/office/drawing/2016/5/13/chartex" xmlns:cx8="http://schemas.microsoft.com/office/drawing/2016/5/14/chartex" xmlns:mc="http://schemas.openxmlformats.org/markup-compatibility/2006" xmlns:aink="http://schemas.microsoft.com/office/drawing/2016/ink" xmlns:am3d="http://schemas.microsoft.com/office/drawing/2017/model3d" xmlns:o="urn:schemas-microsoft-com:office:office" xmlns:oel="http://schemas.microsoft.com/office/2019/extlst" xmlns:r="http://schemas.openxmlformats.org/officeDocument/2006/relationships" xmlns:m="http://schemas.openxmlformats.org/officeDocument/2006/math" xmlns:v="urn:schemas-microsoft-com:vml" xmlns:wp14="http://schemas.microsoft.com/office/word/2010/wordprocessingDrawing" xmlns:wp="http://schemas.openxmlformats.org/drawingml/2006/wordprocessingDrawing" xmlns:w10="urn:schemas-microsoft-com:office:word" xmlns:w="http://schemas.openxmlformats.org/wordprocessingml/2006/main" xmlns:w14="http://schemas.microsoft.com/office/word/2010/wordml" xmlns:w15="http://schemas.microsoft.com/office/word/2012/wordml" xmlns:w16cex="http://schemas.microsoft.com/office/word/2018/wordml/cex" xmlns:w16cid="http://schemas.microsoft.com/office/word/2016/wordml/cid" xmlns:w16="http://schemas.microsoft.com/office/word/2018/wordml" xmlns:w16sdtdh="http://schemas.microsoft.com/office/word/2020/wordml/sdtdatahash" xmlns:w16se="http://schemas.microsoft.com/office/word/2015/wordml/symex" xmlns:wpg="http://schemas.microsoft.com/office/word/2010/wordprocessingGroup" xmlns:wpi="http://schemas.microsoft.com/office/word/2010/wordprocessingInk" xmlns:wne="http://schemas.microsoft.com/office/word/2006/wordml" xmlns:wps="http://schemas.microsoft.com/office/word/2010/wordprocessingShape" mc:Ignorable="w14 w15 w16se w16cid w16 w16cex w16sdtdh wp14">
+  <w:abstractNum w:abstractNumId="0" w15:restartNumberingAfterBreak="0">
+    <w:nsid w:val="05E867F8"/>
+    <w:multiLevelType w:val="hybridMultilevel"/>
+    <w:tmpl w:val="616CC870"/>
+    <w:lvl w:ilvl="0" w:tplc="FBAC9220">
       <w:start w:val="1"/>
       <w:numFmt w:val="bullet"/>
       <w:lvlText w:val="-"/>
@@ -2073,10 +1713,10 @@
         <w:ind w:left="720" w:hanging="360"/>
       </w:pPr>
       <w:rPr>
-        <w:rFonts w:hint="default" w:ascii="Calibri" w:hAnsi="Calibri"/>
-      </w:rPr>
-    </w:lvl>
-    <w:lvl xmlns:w="http://schemas.openxmlformats.org/wordprocessingml/2006/main" w:ilvl="1">
+        <w:rFonts w:ascii="Calibri" w:hAnsi="Calibri" w:hint="default"/>
+      </w:rPr>
+    </w:lvl>
+    <w:lvl w:ilvl="1" w:tplc="5C9C6128">
       <w:start w:val="1"/>
       <w:numFmt w:val="bullet"/>
       <w:lvlText w:val="o"/>
@@ -2085,10 +1725,10 @@
         <w:ind w:left="1440" w:hanging="360"/>
       </w:pPr>
       <w:rPr>
-        <w:rFonts w:hint="default" w:ascii="Courier New" w:hAnsi="Courier New"/>
-      </w:rPr>
-    </w:lvl>
-    <w:lvl xmlns:w="http://schemas.openxmlformats.org/wordprocessingml/2006/main" w:ilvl="2">
+        <w:rFonts w:ascii="Courier New" w:hAnsi="Courier New" w:hint="default"/>
+      </w:rPr>
+    </w:lvl>
+    <w:lvl w:ilvl="2" w:tplc="D24C4882">
       <w:start w:val="1"/>
       <w:numFmt w:val="bullet"/>
       <w:lvlText w:val=""/>
@@ -2097,10 +1737,10 @@
         <w:ind w:left="2160" w:hanging="360"/>
       </w:pPr>
       <w:rPr>
-        <w:rFonts w:hint="default" w:ascii="Wingdings" w:hAnsi="Wingdings"/>
-      </w:rPr>
-    </w:lvl>
-    <w:lvl xmlns:w="http://schemas.openxmlformats.org/wordprocessingml/2006/main" w:ilvl="3">
+        <w:rFonts w:ascii="Wingdings" w:hAnsi="Wingdings" w:hint="default"/>
+      </w:rPr>
+    </w:lvl>
+    <w:lvl w:ilvl="3" w:tplc="F4948152">
       <w:start w:val="1"/>
       <w:numFmt w:val="bullet"/>
       <w:lvlText w:val=""/>
@@ -2109,10 +1749,10 @@
         <w:ind w:left="2880" w:hanging="360"/>
       </w:pPr>
       <w:rPr>
-        <w:rFonts w:hint="default" w:ascii="Symbol" w:hAnsi="Symbol"/>
-      </w:rPr>
-    </w:lvl>
-    <w:lvl xmlns:w="http://schemas.openxmlformats.org/wordprocessingml/2006/main" w:ilvl="4">
+        <w:rFonts w:ascii="Symbol" w:hAnsi="Symbol" w:hint="default"/>
+      </w:rPr>
+    </w:lvl>
+    <w:lvl w:ilvl="4" w:tplc="B1F6D3A6">
       <w:start w:val="1"/>
       <w:numFmt w:val="bullet"/>
       <w:lvlText w:val="o"/>
@@ -2121,10 +1761,10 @@
         <w:ind w:left="3600" w:hanging="360"/>
       </w:pPr>
       <w:rPr>
-        <w:rFonts w:hint="default" w:ascii="Courier New" w:hAnsi="Courier New"/>
-      </w:rPr>
-    </w:lvl>
-    <w:lvl xmlns:w="http://schemas.openxmlformats.org/wordprocessingml/2006/main" w:ilvl="5">
+        <w:rFonts w:ascii="Courier New" w:hAnsi="Courier New" w:hint="default"/>
+      </w:rPr>
+    </w:lvl>
+    <w:lvl w:ilvl="5" w:tplc="3CA87DDE">
       <w:start w:val="1"/>
       <w:numFmt w:val="bullet"/>
       <w:lvlText w:val=""/>
@@ -2133,10 +1773,10 @@
         <w:ind w:left="4320" w:hanging="360"/>
       </w:pPr>
       <w:rPr>
-        <w:rFonts w:hint="default" w:ascii="Wingdings" w:hAnsi="Wingdings"/>
-      </w:rPr>
-    </w:lvl>
-    <w:lvl xmlns:w="http://schemas.openxmlformats.org/wordprocessingml/2006/main" w:ilvl="6">
+        <w:rFonts w:ascii="Wingdings" w:hAnsi="Wingdings" w:hint="default"/>
+      </w:rPr>
+    </w:lvl>
+    <w:lvl w:ilvl="6" w:tplc="103E6FC8">
       <w:start w:val="1"/>
       <w:numFmt w:val="bullet"/>
       <w:lvlText w:val=""/>
@@ -2145,10 +1785,10 @@
         <w:ind w:left="5040" w:hanging="360"/>
       </w:pPr>
       <w:rPr>
-        <w:rFonts w:hint="default" w:ascii="Symbol" w:hAnsi="Symbol"/>
-      </w:rPr>
-    </w:lvl>
-    <w:lvl xmlns:w="http://schemas.openxmlformats.org/wordprocessingml/2006/main" w:ilvl="7">
+        <w:rFonts w:ascii="Symbol" w:hAnsi="Symbol" w:hint="default"/>
+      </w:rPr>
+    </w:lvl>
+    <w:lvl w:ilvl="7" w:tplc="C464B0CE">
       <w:start w:val="1"/>
       <w:numFmt w:val="bullet"/>
       <w:lvlText w:val="o"/>
@@ -2157,10 +1797,10 @@
         <w:ind w:left="5760" w:hanging="360"/>
       </w:pPr>
       <w:rPr>
-        <w:rFonts w:hint="default" w:ascii="Courier New" w:hAnsi="Courier New"/>
-      </w:rPr>
-    </w:lvl>
-    <w:lvl xmlns:w="http://schemas.openxmlformats.org/wordprocessingml/2006/main" w:ilvl="8">
+        <w:rFonts w:ascii="Courier New" w:hAnsi="Courier New" w:hint="default"/>
+      </w:rPr>
+    </w:lvl>
+    <w:lvl w:ilvl="8" w:tplc="5F20D02E">
       <w:start w:val="1"/>
       <w:numFmt w:val="bullet"/>
       <w:lvlText w:val=""/>
@@ -2169,14 +1809,15 @@
         <w:ind w:left="6480" w:hanging="360"/>
       </w:pPr>
       <w:rPr>
-        <w:rFonts w:hint="default" w:ascii="Wingdings" w:hAnsi="Wingdings"/>
+        <w:rFonts w:ascii="Wingdings" w:hAnsi="Wingdings" w:hint="default"/>
       </w:rPr>
     </w:lvl>
   </w:abstractNum>
-  <w:abstractNum xmlns:w="http://schemas.openxmlformats.org/wordprocessingml/2006/main" w:abstractNumId="6">
-    <w:nsid w:val="7077947e"/>
-    <w:multiLevelType xmlns:w="http://schemas.openxmlformats.org/wordprocessingml/2006/main" w:val="hybridMultilevel"/>
-    <w:lvl xmlns:w="http://schemas.openxmlformats.org/wordprocessingml/2006/main" w:ilvl="0">
+  <w:abstractNum w:abstractNumId="1" w15:restartNumberingAfterBreak="0">
+    <w:nsid w:val="071008D4"/>
+    <w:multiLevelType w:val="hybridMultilevel"/>
+    <w:tmpl w:val="FCB2FC60"/>
+    <w:lvl w:ilvl="0" w:tplc="B61A962A">
       <w:start w:val="1"/>
       <w:numFmt w:val="bullet"/>
       <w:lvlText w:val="-"/>
@@ -2185,10 +1826,10 @@
         <w:ind w:left="720" w:hanging="360"/>
       </w:pPr>
       <w:rPr>
-        <w:rFonts w:hint="default" w:ascii="Calibri" w:hAnsi="Calibri"/>
-      </w:rPr>
-    </w:lvl>
-    <w:lvl xmlns:w="http://schemas.openxmlformats.org/wordprocessingml/2006/main" w:ilvl="1">
+        <w:rFonts w:ascii="Calibri" w:hAnsi="Calibri" w:hint="default"/>
+      </w:rPr>
+    </w:lvl>
+    <w:lvl w:ilvl="1" w:tplc="5AB2EBBA">
       <w:start w:val="1"/>
       <w:numFmt w:val="bullet"/>
       <w:lvlText w:val="o"/>
@@ -2197,10 +1838,10 @@
         <w:ind w:left="1440" w:hanging="360"/>
       </w:pPr>
       <w:rPr>
-        <w:rFonts w:hint="default" w:ascii="Courier New" w:hAnsi="Courier New"/>
-      </w:rPr>
-    </w:lvl>
-    <w:lvl xmlns:w="http://schemas.openxmlformats.org/wordprocessingml/2006/main" w:ilvl="2">
+        <w:rFonts w:ascii="Courier New" w:hAnsi="Courier New" w:hint="default"/>
+      </w:rPr>
+    </w:lvl>
+    <w:lvl w:ilvl="2" w:tplc="07FEE428">
       <w:start w:val="1"/>
       <w:numFmt w:val="bullet"/>
       <w:lvlText w:val=""/>
@@ -2209,10 +1850,10 @@
         <w:ind w:left="2160" w:hanging="360"/>
       </w:pPr>
       <w:rPr>
-        <w:rFonts w:hint="default" w:ascii="Wingdings" w:hAnsi="Wingdings"/>
-      </w:rPr>
-    </w:lvl>
-    <w:lvl xmlns:w="http://schemas.openxmlformats.org/wordprocessingml/2006/main" w:ilvl="3">
+        <w:rFonts w:ascii="Wingdings" w:hAnsi="Wingdings" w:hint="default"/>
+      </w:rPr>
+    </w:lvl>
+    <w:lvl w:ilvl="3" w:tplc="8CC018E8">
       <w:start w:val="1"/>
       <w:numFmt w:val="bullet"/>
       <w:lvlText w:val=""/>
@@ -2221,10 +1862,10 @@
         <w:ind w:left="2880" w:hanging="360"/>
       </w:pPr>
       <w:rPr>
-        <w:rFonts w:hint="default" w:ascii="Symbol" w:hAnsi="Symbol"/>
-      </w:rPr>
-    </w:lvl>
-    <w:lvl xmlns:w="http://schemas.openxmlformats.org/wordprocessingml/2006/main" w:ilvl="4">
+        <w:rFonts w:ascii="Symbol" w:hAnsi="Symbol" w:hint="default"/>
+      </w:rPr>
+    </w:lvl>
+    <w:lvl w:ilvl="4" w:tplc="FCA61B8E">
       <w:start w:val="1"/>
       <w:numFmt w:val="bullet"/>
       <w:lvlText w:val="o"/>
@@ -2233,10 +1874,10 @@
         <w:ind w:left="3600" w:hanging="360"/>
       </w:pPr>
       <w:rPr>
-        <w:rFonts w:hint="default" w:ascii="Courier New" w:hAnsi="Courier New"/>
-      </w:rPr>
-    </w:lvl>
-    <w:lvl xmlns:w="http://schemas.openxmlformats.org/wordprocessingml/2006/main" w:ilvl="5">
+        <w:rFonts w:ascii="Courier New" w:hAnsi="Courier New" w:hint="default"/>
+      </w:rPr>
+    </w:lvl>
+    <w:lvl w:ilvl="5" w:tplc="5C1C2182">
       <w:start w:val="1"/>
       <w:numFmt w:val="bullet"/>
       <w:lvlText w:val=""/>
@@ -2245,10 +1886,10 @@
         <w:ind w:left="4320" w:hanging="360"/>
       </w:pPr>
       <w:rPr>
-        <w:rFonts w:hint="default" w:ascii="Wingdings" w:hAnsi="Wingdings"/>
-      </w:rPr>
-    </w:lvl>
-    <w:lvl xmlns:w="http://schemas.openxmlformats.org/wordprocessingml/2006/main" w:ilvl="6">
+        <w:rFonts w:ascii="Wingdings" w:hAnsi="Wingdings" w:hint="default"/>
+      </w:rPr>
+    </w:lvl>
+    <w:lvl w:ilvl="6" w:tplc="FBDA8786">
       <w:start w:val="1"/>
       <w:numFmt w:val="bullet"/>
       <w:lvlText w:val=""/>
@@ -2257,10 +1898,10 @@
         <w:ind w:left="5040" w:hanging="360"/>
       </w:pPr>
       <w:rPr>
-        <w:rFonts w:hint="default" w:ascii="Symbol" w:hAnsi="Symbol"/>
-      </w:rPr>
-    </w:lvl>
-    <w:lvl xmlns:w="http://schemas.openxmlformats.org/wordprocessingml/2006/main" w:ilvl="7">
+        <w:rFonts w:ascii="Symbol" w:hAnsi="Symbol" w:hint="default"/>
+      </w:rPr>
+    </w:lvl>
+    <w:lvl w:ilvl="7" w:tplc="993AE068">
       <w:start w:val="1"/>
       <w:numFmt w:val="bullet"/>
       <w:lvlText w:val="o"/>
@@ -2269,10 +1910,10 @@
         <w:ind w:left="5760" w:hanging="360"/>
       </w:pPr>
       <w:rPr>
-        <w:rFonts w:hint="default" w:ascii="Courier New" w:hAnsi="Courier New"/>
-      </w:rPr>
-    </w:lvl>
-    <w:lvl xmlns:w="http://schemas.openxmlformats.org/wordprocessingml/2006/main" w:ilvl="8">
+        <w:rFonts w:ascii="Courier New" w:hAnsi="Courier New" w:hint="default"/>
+      </w:rPr>
+    </w:lvl>
+    <w:lvl w:ilvl="8" w:tplc="92B6CB9E">
       <w:start w:val="1"/>
       <w:numFmt w:val="bullet"/>
       <w:lvlText w:val=""/>
@@ -2281,14 +1922,15 @@
         <w:ind w:left="6480" w:hanging="360"/>
       </w:pPr>
       <w:rPr>
-        <w:rFonts w:hint="default" w:ascii="Wingdings" w:hAnsi="Wingdings"/>
+        <w:rFonts w:ascii="Wingdings" w:hAnsi="Wingdings" w:hint="default"/>
       </w:rPr>
     </w:lvl>
   </w:abstractNum>
-  <w:abstractNum xmlns:w="http://schemas.openxmlformats.org/wordprocessingml/2006/main" w:abstractNumId="5">
-    <w:nsid w:val="1db58d87"/>
-    <w:multiLevelType xmlns:w="http://schemas.openxmlformats.org/wordprocessingml/2006/main" w:val="hybridMultilevel"/>
-    <w:lvl xmlns:w="http://schemas.openxmlformats.org/wordprocessingml/2006/main" w:ilvl="0">
+  <w:abstractNum w:abstractNumId="2" w15:restartNumberingAfterBreak="0">
+    <w:nsid w:val="1DB58D87"/>
+    <w:multiLevelType w:val="hybridMultilevel"/>
+    <w:tmpl w:val="A74C7D94"/>
+    <w:lvl w:ilvl="0" w:tplc="0D387B5C">
       <w:start w:val="1"/>
       <w:numFmt w:val="bullet"/>
       <w:lvlText w:val="-"/>
@@ -2297,10 +1939,10 @@
         <w:ind w:left="720" w:hanging="360"/>
       </w:pPr>
       <w:rPr>
-        <w:rFonts w:hint="default" w:ascii="Calibri" w:hAnsi="Calibri"/>
-      </w:rPr>
-    </w:lvl>
-    <w:lvl xmlns:w="http://schemas.openxmlformats.org/wordprocessingml/2006/main" w:ilvl="1">
+        <w:rFonts w:ascii="Calibri" w:hAnsi="Calibri" w:hint="default"/>
+      </w:rPr>
+    </w:lvl>
+    <w:lvl w:ilvl="1" w:tplc="E392D5D2">
       <w:start w:val="1"/>
       <w:numFmt w:val="bullet"/>
       <w:lvlText w:val="o"/>
@@ -2309,10 +1951,10 @@
         <w:ind w:left="1440" w:hanging="360"/>
       </w:pPr>
       <w:rPr>
-        <w:rFonts w:hint="default" w:ascii="Courier New" w:hAnsi="Courier New"/>
-      </w:rPr>
-    </w:lvl>
-    <w:lvl xmlns:w="http://schemas.openxmlformats.org/wordprocessingml/2006/main" w:ilvl="2">
+        <w:rFonts w:ascii="Courier New" w:hAnsi="Courier New" w:hint="default"/>
+      </w:rPr>
+    </w:lvl>
+    <w:lvl w:ilvl="2" w:tplc="6EAE7F8A">
       <w:start w:val="1"/>
       <w:numFmt w:val="bullet"/>
       <w:lvlText w:val=""/>
@@ -2321,10 +1963,10 @@
         <w:ind w:left="2160" w:hanging="360"/>
       </w:pPr>
       <w:rPr>
-        <w:rFonts w:hint="default" w:ascii="Wingdings" w:hAnsi="Wingdings"/>
-      </w:rPr>
-    </w:lvl>
-    <w:lvl xmlns:w="http://schemas.openxmlformats.org/wordprocessingml/2006/main" w:ilvl="3">
+        <w:rFonts w:ascii="Wingdings" w:hAnsi="Wingdings" w:hint="default"/>
+      </w:rPr>
+    </w:lvl>
+    <w:lvl w:ilvl="3" w:tplc="3D322952">
       <w:start w:val="1"/>
       <w:numFmt w:val="bullet"/>
       <w:lvlText w:val=""/>
@@ -2333,10 +1975,10 @@
         <w:ind w:left="2880" w:hanging="360"/>
       </w:pPr>
       <w:rPr>
-        <w:rFonts w:hint="default" w:ascii="Symbol" w:hAnsi="Symbol"/>
-      </w:rPr>
-    </w:lvl>
-    <w:lvl xmlns:w="http://schemas.openxmlformats.org/wordprocessingml/2006/main" w:ilvl="4">
+        <w:rFonts w:ascii="Symbol" w:hAnsi="Symbol" w:hint="default"/>
+      </w:rPr>
+    </w:lvl>
+    <w:lvl w:ilvl="4" w:tplc="B7885A92">
       <w:start w:val="1"/>
       <w:numFmt w:val="bullet"/>
       <w:lvlText w:val="o"/>
@@ -2345,10 +1987,10 @@
         <w:ind w:left="3600" w:hanging="360"/>
       </w:pPr>
       <w:rPr>
-        <w:rFonts w:hint="default" w:ascii="Courier New" w:hAnsi="Courier New"/>
-      </w:rPr>
-    </w:lvl>
-    <w:lvl xmlns:w="http://schemas.openxmlformats.org/wordprocessingml/2006/main" w:ilvl="5">
+        <w:rFonts w:ascii="Courier New" w:hAnsi="Courier New" w:hint="default"/>
+      </w:rPr>
+    </w:lvl>
+    <w:lvl w:ilvl="5" w:tplc="059EC1A8">
       <w:start w:val="1"/>
       <w:numFmt w:val="bullet"/>
       <w:lvlText w:val=""/>
@@ -2357,10 +1999,10 @@
         <w:ind w:left="4320" w:hanging="360"/>
       </w:pPr>
       <w:rPr>
-        <w:rFonts w:hint="default" w:ascii="Wingdings" w:hAnsi="Wingdings"/>
-      </w:rPr>
-    </w:lvl>
-    <w:lvl xmlns:w="http://schemas.openxmlformats.org/wordprocessingml/2006/main" w:ilvl="6">
+        <w:rFonts w:ascii="Wingdings" w:hAnsi="Wingdings" w:hint="default"/>
+      </w:rPr>
+    </w:lvl>
+    <w:lvl w:ilvl="6" w:tplc="F4202668">
       <w:start w:val="1"/>
       <w:numFmt w:val="bullet"/>
       <w:lvlText w:val=""/>
@@ -2369,10 +2011,10 @@
         <w:ind w:left="5040" w:hanging="360"/>
       </w:pPr>
       <w:rPr>
-        <w:rFonts w:hint="default" w:ascii="Symbol" w:hAnsi="Symbol"/>
-      </w:rPr>
-    </w:lvl>
-    <w:lvl xmlns:w="http://schemas.openxmlformats.org/wordprocessingml/2006/main" w:ilvl="7">
+        <w:rFonts w:ascii="Symbol" w:hAnsi="Symbol" w:hint="default"/>
+      </w:rPr>
+    </w:lvl>
+    <w:lvl w:ilvl="7" w:tplc="D9981A26">
       <w:start w:val="1"/>
       <w:numFmt w:val="bullet"/>
       <w:lvlText w:val="o"/>
@@ -2381,10 +2023,10 @@
         <w:ind w:left="5760" w:hanging="360"/>
       </w:pPr>
       <w:rPr>
-        <w:rFonts w:hint="default" w:ascii="Courier New" w:hAnsi="Courier New"/>
-      </w:rPr>
-    </w:lvl>
-    <w:lvl xmlns:w="http://schemas.openxmlformats.org/wordprocessingml/2006/main" w:ilvl="8">
+        <w:rFonts w:ascii="Courier New" w:hAnsi="Courier New" w:hint="default"/>
+      </w:rPr>
+    </w:lvl>
+    <w:lvl w:ilvl="8" w:tplc="A704D6D4">
       <w:start w:val="1"/>
       <w:numFmt w:val="bullet"/>
       <w:lvlText w:val=""/>
@@ -2393,14 +2035,15 @@
         <w:ind w:left="6480" w:hanging="360"/>
       </w:pPr>
       <w:rPr>
-        <w:rFonts w:hint="default" w:ascii="Wingdings" w:hAnsi="Wingdings"/>
+        <w:rFonts w:ascii="Wingdings" w:hAnsi="Wingdings" w:hint="default"/>
       </w:rPr>
     </w:lvl>
   </w:abstractNum>
-  <w:abstractNum xmlns:w="http://schemas.openxmlformats.org/wordprocessingml/2006/main" w:abstractNumId="4">
-    <w:nsid w:val="5e867f8"/>
-    <w:multiLevelType xmlns:w="http://schemas.openxmlformats.org/wordprocessingml/2006/main" w:val="hybridMultilevel"/>
-    <w:lvl xmlns:w="http://schemas.openxmlformats.org/wordprocessingml/2006/main" w:ilvl="0">
+  <w:abstractNum w:abstractNumId="3" w15:restartNumberingAfterBreak="0">
+    <w:nsid w:val="548ECB9D"/>
+    <w:multiLevelType w:val="hybridMultilevel"/>
+    <w:tmpl w:val="C63457B6"/>
+    <w:lvl w:ilvl="0" w:tplc="5C98BAB6">
       <w:start w:val="1"/>
       <w:numFmt w:val="bullet"/>
       <w:lvlText w:val="-"/>
@@ -2409,10 +2052,10 @@
         <w:ind w:left="720" w:hanging="360"/>
       </w:pPr>
       <w:rPr>
-        <w:rFonts w:hint="default" w:ascii="Calibri" w:hAnsi="Calibri"/>
-      </w:rPr>
-    </w:lvl>
-    <w:lvl xmlns:w="http://schemas.openxmlformats.org/wordprocessingml/2006/main" w:ilvl="1">
+        <w:rFonts w:ascii="Calibri" w:hAnsi="Calibri" w:hint="default"/>
+      </w:rPr>
+    </w:lvl>
+    <w:lvl w:ilvl="1" w:tplc="4D02B7C0">
       <w:start w:val="1"/>
       <w:numFmt w:val="bullet"/>
       <w:lvlText w:val="o"/>
@@ -2421,10 +2064,10 @@
         <w:ind w:left="1440" w:hanging="360"/>
       </w:pPr>
       <w:rPr>
-        <w:rFonts w:hint="default" w:ascii="Courier New" w:hAnsi="Courier New"/>
-      </w:rPr>
-    </w:lvl>
-    <w:lvl xmlns:w="http://schemas.openxmlformats.org/wordprocessingml/2006/main" w:ilvl="2">
+        <w:rFonts w:ascii="Courier New" w:hAnsi="Courier New" w:hint="default"/>
+      </w:rPr>
+    </w:lvl>
+    <w:lvl w:ilvl="2" w:tplc="C896B00C">
       <w:start w:val="1"/>
       <w:numFmt w:val="bullet"/>
       <w:lvlText w:val=""/>
@@ -2433,10 +2076,10 @@
         <w:ind w:left="2160" w:hanging="360"/>
       </w:pPr>
       <w:rPr>
-        <w:rFonts w:hint="default" w:ascii="Wingdings" w:hAnsi="Wingdings"/>
-      </w:rPr>
-    </w:lvl>
-    <w:lvl xmlns:w="http://schemas.openxmlformats.org/wordprocessingml/2006/main" w:ilvl="3">
+        <w:rFonts w:ascii="Wingdings" w:hAnsi="Wingdings" w:hint="default"/>
+      </w:rPr>
+    </w:lvl>
+    <w:lvl w:ilvl="3" w:tplc="719E13DA">
       <w:start w:val="1"/>
       <w:numFmt w:val="bullet"/>
       <w:lvlText w:val=""/>
@@ -2445,10 +2088,10 @@
         <w:ind w:left="2880" w:hanging="360"/>
       </w:pPr>
       <w:rPr>
-        <w:rFonts w:hint="default" w:ascii="Symbol" w:hAnsi="Symbol"/>
-      </w:rPr>
-    </w:lvl>
-    <w:lvl xmlns:w="http://schemas.openxmlformats.org/wordprocessingml/2006/main" w:ilvl="4">
+        <w:rFonts w:ascii="Symbol" w:hAnsi="Symbol" w:hint="default"/>
+      </w:rPr>
+    </w:lvl>
+    <w:lvl w:ilvl="4" w:tplc="F99A3BB2">
       <w:start w:val="1"/>
       <w:numFmt w:val="bullet"/>
       <w:lvlText w:val="o"/>
@@ -2457,10 +2100,10 @@
         <w:ind w:left="3600" w:hanging="360"/>
       </w:pPr>
       <w:rPr>
-        <w:rFonts w:hint="default" w:ascii="Courier New" w:hAnsi="Courier New"/>
-      </w:rPr>
-    </w:lvl>
-    <w:lvl xmlns:w="http://schemas.openxmlformats.org/wordprocessingml/2006/main" w:ilvl="5">
+        <w:rFonts w:ascii="Courier New" w:hAnsi="Courier New" w:hint="default"/>
+      </w:rPr>
+    </w:lvl>
+    <w:lvl w:ilvl="5" w:tplc="98E86C7E">
       <w:start w:val="1"/>
       <w:numFmt w:val="bullet"/>
       <w:lvlText w:val=""/>
@@ -2469,10 +2112,10 @@
         <w:ind w:left="4320" w:hanging="360"/>
       </w:pPr>
       <w:rPr>
-        <w:rFonts w:hint="default" w:ascii="Wingdings" w:hAnsi="Wingdings"/>
-      </w:rPr>
-    </w:lvl>
-    <w:lvl xmlns:w="http://schemas.openxmlformats.org/wordprocessingml/2006/main" w:ilvl="6">
+        <w:rFonts w:ascii="Wingdings" w:hAnsi="Wingdings" w:hint="default"/>
+      </w:rPr>
+    </w:lvl>
+    <w:lvl w:ilvl="6" w:tplc="98521766">
       <w:start w:val="1"/>
       <w:numFmt w:val="bullet"/>
       <w:lvlText w:val=""/>
@@ -2481,10 +2124,10 @@
         <w:ind w:left="5040" w:hanging="360"/>
       </w:pPr>
       <w:rPr>
-        <w:rFonts w:hint="default" w:ascii="Symbol" w:hAnsi="Symbol"/>
-      </w:rPr>
-    </w:lvl>
-    <w:lvl xmlns:w="http://schemas.openxmlformats.org/wordprocessingml/2006/main" w:ilvl="7">
+        <w:rFonts w:ascii="Symbol" w:hAnsi="Symbol" w:hint="default"/>
+      </w:rPr>
+    </w:lvl>
+    <w:lvl w:ilvl="7" w:tplc="EED05C68">
       <w:start w:val="1"/>
       <w:numFmt w:val="bullet"/>
       <w:lvlText w:val="o"/>
@@ -2493,10 +2136,10 @@
         <w:ind w:left="5760" w:hanging="360"/>
       </w:pPr>
       <w:rPr>
-        <w:rFonts w:hint="default" w:ascii="Courier New" w:hAnsi="Courier New"/>
-      </w:rPr>
-    </w:lvl>
-    <w:lvl xmlns:w="http://schemas.openxmlformats.org/wordprocessingml/2006/main" w:ilvl="8">
+        <w:rFonts w:ascii="Courier New" w:hAnsi="Courier New" w:hint="default"/>
+      </w:rPr>
+    </w:lvl>
+    <w:lvl w:ilvl="8" w:tplc="8BE429BE">
       <w:start w:val="1"/>
       <w:numFmt w:val="bullet"/>
       <w:lvlText w:val=""/>
@@ -2505,14 +2148,241 @@
         <w:ind w:left="6480" w:hanging="360"/>
       </w:pPr>
       <w:rPr>
-        <w:rFonts w:hint="default" w:ascii="Wingdings" w:hAnsi="Wingdings"/>
+        <w:rFonts w:ascii="Wingdings" w:hAnsi="Wingdings" w:hint="default"/>
       </w:rPr>
     </w:lvl>
   </w:abstractNum>
-  <w:abstractNum xmlns:w="http://schemas.openxmlformats.org/wordprocessingml/2006/main" w:abstractNumId="3">
+  <w:abstractNum w:abstractNumId="4" w15:restartNumberingAfterBreak="0">
+    <w:nsid w:val="5AC1A580"/>
+    <w:multiLevelType w:val="hybridMultilevel"/>
+    <w:tmpl w:val="3C8412C2"/>
+    <w:lvl w:ilvl="0" w:tplc="EDB04012">
+      <w:start w:val="1"/>
+      <w:numFmt w:val="bullet"/>
+      <w:lvlText w:val="-"/>
+      <w:lvlJc w:val="left"/>
+      <w:pPr>
+        <w:ind w:left="720" w:hanging="360"/>
+      </w:pPr>
+      <w:rPr>
+        <w:rFonts w:ascii="Calibri" w:hAnsi="Calibri" w:hint="default"/>
+      </w:rPr>
+    </w:lvl>
+    <w:lvl w:ilvl="1" w:tplc="63D42456">
+      <w:start w:val="1"/>
+      <w:numFmt w:val="bullet"/>
+      <w:lvlText w:val="o"/>
+      <w:lvlJc w:val="left"/>
+      <w:pPr>
+        <w:ind w:left="1440" w:hanging="360"/>
+      </w:pPr>
+      <w:rPr>
+        <w:rFonts w:ascii="Courier New" w:hAnsi="Courier New" w:hint="default"/>
+      </w:rPr>
+    </w:lvl>
+    <w:lvl w:ilvl="2" w:tplc="5ACE01CC">
+      <w:start w:val="1"/>
+      <w:numFmt w:val="bullet"/>
+      <w:lvlText w:val=""/>
+      <w:lvlJc w:val="left"/>
+      <w:pPr>
+        <w:ind w:left="2160" w:hanging="360"/>
+      </w:pPr>
+      <w:rPr>
+        <w:rFonts w:ascii="Wingdings" w:hAnsi="Wingdings" w:hint="default"/>
+      </w:rPr>
+    </w:lvl>
+    <w:lvl w:ilvl="3" w:tplc="5C98D05C">
+      <w:start w:val="1"/>
+      <w:numFmt w:val="bullet"/>
+      <w:lvlText w:val=""/>
+      <w:lvlJc w:val="left"/>
+      <w:pPr>
+        <w:ind w:left="2880" w:hanging="360"/>
+      </w:pPr>
+      <w:rPr>
+        <w:rFonts w:ascii="Symbol" w:hAnsi="Symbol" w:hint="default"/>
+      </w:rPr>
+    </w:lvl>
+    <w:lvl w:ilvl="4" w:tplc="FFD652B6">
+      <w:start w:val="1"/>
+      <w:numFmt w:val="bullet"/>
+      <w:lvlText w:val="o"/>
+      <w:lvlJc w:val="left"/>
+      <w:pPr>
+        <w:ind w:left="3600" w:hanging="360"/>
+      </w:pPr>
+      <w:rPr>
+        <w:rFonts w:ascii="Courier New" w:hAnsi="Courier New" w:hint="default"/>
+      </w:rPr>
+    </w:lvl>
+    <w:lvl w:ilvl="5" w:tplc="A0C2BC7E">
+      <w:start w:val="1"/>
+      <w:numFmt w:val="bullet"/>
+      <w:lvlText w:val=""/>
+      <w:lvlJc w:val="left"/>
+      <w:pPr>
+        <w:ind w:left="4320" w:hanging="360"/>
+      </w:pPr>
+      <w:rPr>
+        <w:rFonts w:ascii="Wingdings" w:hAnsi="Wingdings" w:hint="default"/>
+      </w:rPr>
+    </w:lvl>
+    <w:lvl w:ilvl="6" w:tplc="E3A23CB0">
+      <w:start w:val="1"/>
+      <w:numFmt w:val="bullet"/>
+      <w:lvlText w:val=""/>
+      <w:lvlJc w:val="left"/>
+      <w:pPr>
+        <w:ind w:left="5040" w:hanging="360"/>
+      </w:pPr>
+      <w:rPr>
+        <w:rFonts w:ascii="Symbol" w:hAnsi="Symbol" w:hint="default"/>
+      </w:rPr>
+    </w:lvl>
+    <w:lvl w:ilvl="7" w:tplc="B0B0BBE8">
+      <w:start w:val="1"/>
+      <w:numFmt w:val="bullet"/>
+      <w:lvlText w:val="o"/>
+      <w:lvlJc w:val="left"/>
+      <w:pPr>
+        <w:ind w:left="5760" w:hanging="360"/>
+      </w:pPr>
+      <w:rPr>
+        <w:rFonts w:ascii="Courier New" w:hAnsi="Courier New" w:hint="default"/>
+      </w:rPr>
+    </w:lvl>
+    <w:lvl w:ilvl="8" w:tplc="273A673E">
+      <w:start w:val="1"/>
+      <w:numFmt w:val="bullet"/>
+      <w:lvlText w:val=""/>
+      <w:lvlJc w:val="left"/>
+      <w:pPr>
+        <w:ind w:left="6480" w:hanging="360"/>
+      </w:pPr>
+      <w:rPr>
+        <w:rFonts w:ascii="Wingdings" w:hAnsi="Wingdings" w:hint="default"/>
+      </w:rPr>
+    </w:lvl>
+  </w:abstractNum>
+  <w:abstractNum w:abstractNumId="5" w15:restartNumberingAfterBreak="0">
+    <w:nsid w:val="7077947E"/>
+    <w:multiLevelType w:val="hybridMultilevel"/>
+    <w:tmpl w:val="81DE991C"/>
+    <w:lvl w:ilvl="0" w:tplc="74DA5B4C">
+      <w:start w:val="1"/>
+      <w:numFmt w:val="bullet"/>
+      <w:lvlText w:val="-"/>
+      <w:lvlJc w:val="left"/>
+      <w:pPr>
+        <w:ind w:left="720" w:hanging="360"/>
+      </w:pPr>
+      <w:rPr>
+        <w:rFonts w:ascii="Calibri" w:hAnsi="Calibri" w:hint="default"/>
+      </w:rPr>
+    </w:lvl>
+    <w:lvl w:ilvl="1" w:tplc="D644948A">
+      <w:start w:val="1"/>
+      <w:numFmt w:val="bullet"/>
+      <w:lvlText w:val="o"/>
+      <w:lvlJc w:val="left"/>
+      <w:pPr>
+        <w:ind w:left="1440" w:hanging="360"/>
+      </w:pPr>
+      <w:rPr>
+        <w:rFonts w:ascii="Courier New" w:hAnsi="Courier New" w:hint="default"/>
+      </w:rPr>
+    </w:lvl>
+    <w:lvl w:ilvl="2" w:tplc="20B8BCC0">
+      <w:start w:val="1"/>
+      <w:numFmt w:val="bullet"/>
+      <w:lvlText w:val=""/>
+      <w:lvlJc w:val="left"/>
+      <w:pPr>
+        <w:ind w:left="2160" w:hanging="360"/>
+      </w:pPr>
+      <w:rPr>
+        <w:rFonts w:ascii="Wingdings" w:hAnsi="Wingdings" w:hint="default"/>
+      </w:rPr>
+    </w:lvl>
+    <w:lvl w:ilvl="3" w:tplc="8F067988">
+      <w:start w:val="1"/>
+      <w:numFmt w:val="bullet"/>
+      <w:lvlText w:val=""/>
+      <w:lvlJc w:val="left"/>
+      <w:pPr>
+        <w:ind w:left="2880" w:hanging="360"/>
+      </w:pPr>
+      <w:rPr>
+        <w:rFonts w:ascii="Symbol" w:hAnsi="Symbol" w:hint="default"/>
+      </w:rPr>
+    </w:lvl>
+    <w:lvl w:ilvl="4" w:tplc="BEC873B4">
+      <w:start w:val="1"/>
+      <w:numFmt w:val="bullet"/>
+      <w:lvlText w:val="o"/>
+      <w:lvlJc w:val="left"/>
+      <w:pPr>
+        <w:ind w:left="3600" w:hanging="360"/>
+      </w:pPr>
+      <w:rPr>
+        <w:rFonts w:ascii="Courier New" w:hAnsi="Courier New" w:hint="default"/>
+      </w:rPr>
+    </w:lvl>
+    <w:lvl w:ilvl="5" w:tplc="6332CDA6">
+      <w:start w:val="1"/>
+      <w:numFmt w:val="bullet"/>
+      <w:lvlText w:val=""/>
+      <w:lvlJc w:val="left"/>
+      <w:pPr>
+        <w:ind w:left="4320" w:hanging="360"/>
+      </w:pPr>
+      <w:rPr>
+        <w:rFonts w:ascii="Wingdings" w:hAnsi="Wingdings" w:hint="default"/>
+      </w:rPr>
+    </w:lvl>
+    <w:lvl w:ilvl="6" w:tplc="E3105FAC">
+      <w:start w:val="1"/>
+      <w:numFmt w:val="bullet"/>
+      <w:lvlText w:val=""/>
+      <w:lvlJc w:val="left"/>
+      <w:pPr>
+        <w:ind w:left="5040" w:hanging="360"/>
+      </w:pPr>
+      <w:rPr>
+        <w:rFonts w:ascii="Symbol" w:hAnsi="Symbol" w:hint="default"/>
+      </w:rPr>
+    </w:lvl>
+    <w:lvl w:ilvl="7" w:tplc="A07072D2">
+      <w:start w:val="1"/>
+      <w:numFmt w:val="bullet"/>
+      <w:lvlText w:val="o"/>
+      <w:lvlJc w:val="left"/>
+      <w:pPr>
+        <w:ind w:left="5760" w:hanging="360"/>
+      </w:pPr>
+      <w:rPr>
+        <w:rFonts w:ascii="Courier New" w:hAnsi="Courier New" w:hint="default"/>
+      </w:rPr>
+    </w:lvl>
+    <w:lvl w:ilvl="8" w:tplc="5E5EB412">
+      <w:start w:val="1"/>
+      <w:numFmt w:val="bullet"/>
+      <w:lvlText w:val=""/>
+      <w:lvlJc w:val="left"/>
+      <w:pPr>
+        <w:ind w:left="6480" w:hanging="360"/>
+      </w:pPr>
+      <w:rPr>
+        <w:rFonts w:ascii="Wingdings" w:hAnsi="Wingdings" w:hint="default"/>
+      </w:rPr>
+    </w:lvl>
+  </w:abstractNum>
+  <w:abstractNum w:abstractNumId="6" w15:restartNumberingAfterBreak="0">
     <w:nsid w:val="76878596"/>
-    <w:multiLevelType xmlns:w="http://schemas.openxmlformats.org/wordprocessingml/2006/main" w:val="hybridMultilevel"/>
-    <w:lvl xmlns:w="http://schemas.openxmlformats.org/wordprocessingml/2006/main" w:ilvl="0">
+    <w:multiLevelType w:val="hybridMultilevel"/>
+    <w:tmpl w:val="58ECAFFE"/>
+    <w:lvl w:ilvl="0" w:tplc="25861196">
       <w:start w:val="1"/>
       <w:numFmt w:val="bullet"/>
       <w:lvlText w:val="-"/>
@@ -2521,10 +2391,10 @@
         <w:ind w:left="720" w:hanging="360"/>
       </w:pPr>
       <w:rPr>
-        <w:rFonts w:hint="default" w:ascii="Calibri" w:hAnsi="Calibri"/>
-      </w:rPr>
-    </w:lvl>
-    <w:lvl xmlns:w="http://schemas.openxmlformats.org/wordprocessingml/2006/main" w:ilvl="1">
+        <w:rFonts w:ascii="Calibri" w:hAnsi="Calibri" w:hint="default"/>
+      </w:rPr>
+    </w:lvl>
+    <w:lvl w:ilvl="1" w:tplc="0FF0D9BA">
       <w:start w:val="1"/>
       <w:numFmt w:val="bullet"/>
       <w:lvlText w:val="o"/>
@@ -2533,10 +2403,10 @@
         <w:ind w:left="1440" w:hanging="360"/>
       </w:pPr>
       <w:rPr>
-        <w:rFonts w:hint="default" w:ascii="Courier New" w:hAnsi="Courier New"/>
-      </w:rPr>
-    </w:lvl>
-    <w:lvl xmlns:w="http://schemas.openxmlformats.org/wordprocessingml/2006/main" w:ilvl="2">
+        <w:rFonts w:ascii="Courier New" w:hAnsi="Courier New" w:hint="default"/>
+      </w:rPr>
+    </w:lvl>
+    <w:lvl w:ilvl="2" w:tplc="37EA8D7E">
       <w:start w:val="1"/>
       <w:numFmt w:val="bullet"/>
       <w:lvlText w:val=""/>
@@ -2545,10 +2415,10 @@
         <w:ind w:left="2160" w:hanging="360"/>
       </w:pPr>
       <w:rPr>
-        <w:rFonts w:hint="default" w:ascii="Wingdings" w:hAnsi="Wingdings"/>
-      </w:rPr>
-    </w:lvl>
-    <w:lvl xmlns:w="http://schemas.openxmlformats.org/wordprocessingml/2006/main" w:ilvl="3">
+        <w:rFonts w:ascii="Wingdings" w:hAnsi="Wingdings" w:hint="default"/>
+      </w:rPr>
+    </w:lvl>
+    <w:lvl w:ilvl="3" w:tplc="8A8827C0">
       <w:start w:val="1"/>
       <w:numFmt w:val="bullet"/>
       <w:lvlText w:val=""/>
@@ -2557,10 +2427,10 @@
         <w:ind w:left="2880" w:hanging="360"/>
       </w:pPr>
       <w:rPr>
-        <w:rFonts w:hint="default" w:ascii="Symbol" w:hAnsi="Symbol"/>
-      </w:rPr>
-    </w:lvl>
-    <w:lvl xmlns:w="http://schemas.openxmlformats.org/wordprocessingml/2006/main" w:ilvl="4">
+        <w:rFonts w:ascii="Symbol" w:hAnsi="Symbol" w:hint="default"/>
+      </w:rPr>
+    </w:lvl>
+    <w:lvl w:ilvl="4" w:tplc="3350F87E">
       <w:start w:val="1"/>
       <w:numFmt w:val="bullet"/>
       <w:lvlText w:val="o"/>
@@ -2569,10 +2439,10 @@
         <w:ind w:left="3600" w:hanging="360"/>
       </w:pPr>
       <w:rPr>
-        <w:rFonts w:hint="default" w:ascii="Courier New" w:hAnsi="Courier New"/>
-      </w:rPr>
-    </w:lvl>
-    <w:lvl xmlns:w="http://schemas.openxmlformats.org/wordprocessingml/2006/main" w:ilvl="5">
+        <w:rFonts w:ascii="Courier New" w:hAnsi="Courier New" w:hint="default"/>
+      </w:rPr>
+    </w:lvl>
+    <w:lvl w:ilvl="5" w:tplc="BF92D190">
       <w:start w:val="1"/>
       <w:numFmt w:val="bullet"/>
       <w:lvlText w:val=""/>
@@ -2581,10 +2451,10 @@
         <w:ind w:left="4320" w:hanging="360"/>
       </w:pPr>
       <w:rPr>
-        <w:rFonts w:hint="default" w:ascii="Wingdings" w:hAnsi="Wingdings"/>
-      </w:rPr>
-    </w:lvl>
-    <w:lvl xmlns:w="http://schemas.openxmlformats.org/wordprocessingml/2006/main" w:ilvl="6">
+        <w:rFonts w:ascii="Wingdings" w:hAnsi="Wingdings" w:hint="default"/>
+      </w:rPr>
+    </w:lvl>
+    <w:lvl w:ilvl="6" w:tplc="40AEE090">
       <w:start w:val="1"/>
       <w:numFmt w:val="bullet"/>
       <w:lvlText w:val=""/>
@@ -2593,10 +2463,10 @@
         <w:ind w:left="5040" w:hanging="360"/>
       </w:pPr>
       <w:rPr>
-        <w:rFonts w:hint="default" w:ascii="Symbol" w:hAnsi="Symbol"/>
-      </w:rPr>
-    </w:lvl>
-    <w:lvl xmlns:w="http://schemas.openxmlformats.org/wordprocessingml/2006/main" w:ilvl="7">
+        <w:rFonts w:ascii="Symbol" w:hAnsi="Symbol" w:hint="default"/>
+      </w:rPr>
+    </w:lvl>
+    <w:lvl w:ilvl="7" w:tplc="79FE9420">
       <w:start w:val="1"/>
       <w:numFmt w:val="bullet"/>
       <w:lvlText w:val="o"/>
@@ -2605,10 +2475,10 @@
         <w:ind w:left="5760" w:hanging="360"/>
       </w:pPr>
       <w:rPr>
-        <w:rFonts w:hint="default" w:ascii="Courier New" w:hAnsi="Courier New"/>
-      </w:rPr>
-    </w:lvl>
-    <w:lvl xmlns:w="http://schemas.openxmlformats.org/wordprocessingml/2006/main" w:ilvl="8">
+        <w:rFonts w:ascii="Courier New" w:hAnsi="Courier New" w:hint="default"/>
+      </w:rPr>
+    </w:lvl>
+    <w:lvl w:ilvl="8" w:tplc="390854A4">
       <w:start w:val="1"/>
       <w:numFmt w:val="bullet"/>
       <w:lvlText w:val=""/>
@@ -2617,264 +2487,40 @@
         <w:ind w:left="6480" w:hanging="360"/>
       </w:pPr>
       <w:rPr>
-        <w:rFonts w:hint="default" w:ascii="Wingdings" w:hAnsi="Wingdings"/>
+        <w:rFonts w:ascii="Wingdings" w:hAnsi="Wingdings" w:hint="default"/>
       </w:rPr>
     </w:lvl>
   </w:abstractNum>
-  <w:abstractNum xmlns:w="http://schemas.openxmlformats.org/wordprocessingml/2006/main" w:abstractNumId="2">
-    <w:nsid w:val="71008d4"/>
-    <w:multiLevelType xmlns:w="http://schemas.openxmlformats.org/wordprocessingml/2006/main" w:val="hybridMultilevel"/>
-    <w:lvl xmlns:w="http://schemas.openxmlformats.org/wordprocessingml/2006/main" w:ilvl="0">
-      <w:start w:val="1"/>
-      <w:numFmt w:val="bullet"/>
-      <w:lvlText w:val="-"/>
-      <w:lvlJc w:val="left"/>
-      <w:pPr>
-        <w:ind w:left="720" w:hanging="360"/>
-      </w:pPr>
-      <w:rPr>
-        <w:rFonts w:hint="default" w:ascii="Calibri" w:hAnsi="Calibri"/>
-      </w:rPr>
-    </w:lvl>
-    <w:lvl xmlns:w="http://schemas.openxmlformats.org/wordprocessingml/2006/main" w:ilvl="1">
-      <w:start w:val="1"/>
-      <w:numFmt w:val="bullet"/>
-      <w:lvlText w:val="o"/>
-      <w:lvlJc w:val="left"/>
-      <w:pPr>
-        <w:ind w:left="1440" w:hanging="360"/>
-      </w:pPr>
-      <w:rPr>
-        <w:rFonts w:hint="default" w:ascii="Courier New" w:hAnsi="Courier New"/>
-      </w:rPr>
-    </w:lvl>
-    <w:lvl xmlns:w="http://schemas.openxmlformats.org/wordprocessingml/2006/main" w:ilvl="2">
-      <w:start w:val="1"/>
-      <w:numFmt w:val="bullet"/>
-      <w:lvlText w:val=""/>
-      <w:lvlJc w:val="left"/>
-      <w:pPr>
-        <w:ind w:left="2160" w:hanging="360"/>
-      </w:pPr>
-      <w:rPr>
-        <w:rFonts w:hint="default" w:ascii="Wingdings" w:hAnsi="Wingdings"/>
-      </w:rPr>
-    </w:lvl>
-    <w:lvl xmlns:w="http://schemas.openxmlformats.org/wordprocessingml/2006/main" w:ilvl="3">
-      <w:start w:val="1"/>
-      <w:numFmt w:val="bullet"/>
-      <w:lvlText w:val=""/>
-      <w:lvlJc w:val="left"/>
-      <w:pPr>
-        <w:ind w:left="2880" w:hanging="360"/>
-      </w:pPr>
-      <w:rPr>
-        <w:rFonts w:hint="default" w:ascii="Symbol" w:hAnsi="Symbol"/>
-      </w:rPr>
-    </w:lvl>
-    <w:lvl xmlns:w="http://schemas.openxmlformats.org/wordprocessingml/2006/main" w:ilvl="4">
-      <w:start w:val="1"/>
-      <w:numFmt w:val="bullet"/>
-      <w:lvlText w:val="o"/>
-      <w:lvlJc w:val="left"/>
-      <w:pPr>
-        <w:ind w:left="3600" w:hanging="360"/>
-      </w:pPr>
-      <w:rPr>
-        <w:rFonts w:hint="default" w:ascii="Courier New" w:hAnsi="Courier New"/>
-      </w:rPr>
-    </w:lvl>
-    <w:lvl xmlns:w="http://schemas.openxmlformats.org/wordprocessingml/2006/main" w:ilvl="5">
-      <w:start w:val="1"/>
-      <w:numFmt w:val="bullet"/>
-      <w:lvlText w:val=""/>
-      <w:lvlJc w:val="left"/>
-      <w:pPr>
-        <w:ind w:left="4320" w:hanging="360"/>
-      </w:pPr>
-      <w:rPr>
-        <w:rFonts w:hint="default" w:ascii="Wingdings" w:hAnsi="Wingdings"/>
-      </w:rPr>
-    </w:lvl>
-    <w:lvl xmlns:w="http://schemas.openxmlformats.org/wordprocessingml/2006/main" w:ilvl="6">
-      <w:start w:val="1"/>
-      <w:numFmt w:val="bullet"/>
-      <w:lvlText w:val=""/>
-      <w:lvlJc w:val="left"/>
-      <w:pPr>
-        <w:ind w:left="5040" w:hanging="360"/>
-      </w:pPr>
-      <w:rPr>
-        <w:rFonts w:hint="default" w:ascii="Symbol" w:hAnsi="Symbol"/>
-      </w:rPr>
-    </w:lvl>
-    <w:lvl xmlns:w="http://schemas.openxmlformats.org/wordprocessingml/2006/main" w:ilvl="7">
-      <w:start w:val="1"/>
-      <w:numFmt w:val="bullet"/>
-      <w:lvlText w:val="o"/>
-      <w:lvlJc w:val="left"/>
-      <w:pPr>
-        <w:ind w:left="5760" w:hanging="360"/>
-      </w:pPr>
-      <w:rPr>
-        <w:rFonts w:hint="default" w:ascii="Courier New" w:hAnsi="Courier New"/>
-      </w:rPr>
-    </w:lvl>
-    <w:lvl xmlns:w="http://schemas.openxmlformats.org/wordprocessingml/2006/main" w:ilvl="8">
-      <w:start w:val="1"/>
-      <w:numFmt w:val="bullet"/>
-      <w:lvlText w:val=""/>
-      <w:lvlJc w:val="left"/>
-      <w:pPr>
-        <w:ind w:left="6480" w:hanging="360"/>
-      </w:pPr>
-      <w:rPr>
-        <w:rFonts w:hint="default" w:ascii="Wingdings" w:hAnsi="Wingdings"/>
-      </w:rPr>
-    </w:lvl>
-  </w:abstractNum>
-  <w:abstractNum xmlns:w="http://schemas.openxmlformats.org/wordprocessingml/2006/main" w:abstractNumId="1">
-    <w:nsid w:val="548ecb9d"/>
-    <w:multiLevelType xmlns:w="http://schemas.openxmlformats.org/wordprocessingml/2006/main" w:val="hybridMultilevel"/>
-    <w:lvl xmlns:w="http://schemas.openxmlformats.org/wordprocessingml/2006/main" w:ilvl="0">
-      <w:start w:val="1"/>
-      <w:numFmt w:val="bullet"/>
-      <w:lvlText w:val="-"/>
-      <w:lvlJc w:val="left"/>
-      <w:pPr>
-        <w:ind w:left="720" w:hanging="360"/>
-      </w:pPr>
-      <w:rPr>
-        <w:rFonts w:hint="default" w:ascii="Calibri" w:hAnsi="Calibri"/>
-      </w:rPr>
-    </w:lvl>
-    <w:lvl xmlns:w="http://schemas.openxmlformats.org/wordprocessingml/2006/main" w:ilvl="1">
-      <w:start w:val="1"/>
-      <w:numFmt w:val="bullet"/>
-      <w:lvlText w:val="o"/>
-      <w:lvlJc w:val="left"/>
-      <w:pPr>
-        <w:ind w:left="1440" w:hanging="360"/>
-      </w:pPr>
-      <w:rPr>
-        <w:rFonts w:hint="default" w:ascii="Courier New" w:hAnsi="Courier New"/>
-      </w:rPr>
-    </w:lvl>
-    <w:lvl xmlns:w="http://schemas.openxmlformats.org/wordprocessingml/2006/main" w:ilvl="2">
-      <w:start w:val="1"/>
-      <w:numFmt w:val="bullet"/>
-      <w:lvlText w:val=""/>
-      <w:lvlJc w:val="left"/>
-      <w:pPr>
-        <w:ind w:left="2160" w:hanging="360"/>
-      </w:pPr>
-      <w:rPr>
-        <w:rFonts w:hint="default" w:ascii="Wingdings" w:hAnsi="Wingdings"/>
-      </w:rPr>
-    </w:lvl>
-    <w:lvl xmlns:w="http://schemas.openxmlformats.org/wordprocessingml/2006/main" w:ilvl="3">
-      <w:start w:val="1"/>
-      <w:numFmt w:val="bullet"/>
-      <w:lvlText w:val=""/>
-      <w:lvlJc w:val="left"/>
-      <w:pPr>
-        <w:ind w:left="2880" w:hanging="360"/>
-      </w:pPr>
-      <w:rPr>
-        <w:rFonts w:hint="default" w:ascii="Symbol" w:hAnsi="Symbol"/>
-      </w:rPr>
-    </w:lvl>
-    <w:lvl xmlns:w="http://schemas.openxmlformats.org/wordprocessingml/2006/main" w:ilvl="4">
-      <w:start w:val="1"/>
-      <w:numFmt w:val="bullet"/>
-      <w:lvlText w:val="o"/>
-      <w:lvlJc w:val="left"/>
-      <w:pPr>
-        <w:ind w:left="3600" w:hanging="360"/>
-      </w:pPr>
-      <w:rPr>
-        <w:rFonts w:hint="default" w:ascii="Courier New" w:hAnsi="Courier New"/>
-      </w:rPr>
-    </w:lvl>
-    <w:lvl xmlns:w="http://schemas.openxmlformats.org/wordprocessingml/2006/main" w:ilvl="5">
-      <w:start w:val="1"/>
-      <w:numFmt w:val="bullet"/>
-      <w:lvlText w:val=""/>
-      <w:lvlJc w:val="left"/>
-      <w:pPr>
-        <w:ind w:left="4320" w:hanging="360"/>
-      </w:pPr>
-      <w:rPr>
-        <w:rFonts w:hint="default" w:ascii="Wingdings" w:hAnsi="Wingdings"/>
-      </w:rPr>
-    </w:lvl>
-    <w:lvl xmlns:w="http://schemas.openxmlformats.org/wordprocessingml/2006/main" w:ilvl="6">
-      <w:start w:val="1"/>
-      <w:numFmt w:val="bullet"/>
-      <w:lvlText w:val=""/>
-      <w:lvlJc w:val="left"/>
-      <w:pPr>
-        <w:ind w:left="5040" w:hanging="360"/>
-      </w:pPr>
-      <w:rPr>
-        <w:rFonts w:hint="default" w:ascii="Symbol" w:hAnsi="Symbol"/>
-      </w:rPr>
-    </w:lvl>
-    <w:lvl xmlns:w="http://schemas.openxmlformats.org/wordprocessingml/2006/main" w:ilvl="7">
-      <w:start w:val="1"/>
-      <w:numFmt w:val="bullet"/>
-      <w:lvlText w:val="o"/>
-      <w:lvlJc w:val="left"/>
-      <w:pPr>
-        <w:ind w:left="5760" w:hanging="360"/>
-      </w:pPr>
-      <w:rPr>
-        <w:rFonts w:hint="default" w:ascii="Courier New" w:hAnsi="Courier New"/>
-      </w:rPr>
-    </w:lvl>
-    <w:lvl xmlns:w="http://schemas.openxmlformats.org/wordprocessingml/2006/main" w:ilvl="8">
-      <w:start w:val="1"/>
-      <w:numFmt w:val="bullet"/>
-      <w:lvlText w:val=""/>
-      <w:lvlJc w:val="left"/>
-      <w:pPr>
-        <w:ind w:left="6480" w:hanging="360"/>
-      </w:pPr>
-      <w:rPr>
-        <w:rFonts w:hint="default" w:ascii="Wingdings" w:hAnsi="Wingdings"/>
-      </w:rPr>
-    </w:lvl>
-  </w:abstractNum>
-  <w:num w:numId="7">
-    <w:abstractNumId w:val="7"/>
+  <w:num w:numId="1" w16cid:durableId="105008925">
+    <w:abstractNumId w:val="4"/>
   </w:num>
-  <w:num w:numId="6">
+  <w:num w:numId="2" w16cid:durableId="272590701">
+    <w:abstractNumId w:val="5"/>
+  </w:num>
+  <w:num w:numId="3" w16cid:durableId="296030561">
+    <w:abstractNumId w:val="2"/>
+  </w:num>
+  <w:num w:numId="4" w16cid:durableId="1941260757">
+    <w:abstractNumId w:val="0"/>
+  </w:num>
+  <w:num w:numId="5" w16cid:durableId="922837132">
     <w:abstractNumId w:val="6"/>
   </w:num>
-  <w:num w:numId="5">
-    <w:abstractNumId w:val="5"/>
+  <w:num w:numId="6" w16cid:durableId="1649631690">
+    <w:abstractNumId w:val="1"/>
   </w:num>
-  <w:num w:numId="4">
-    <w:abstractNumId w:val="4"/>
-  </w:num>
-  <w:num w:numId="3">
+  <w:num w:numId="7" w16cid:durableId="1307663120">
     <w:abstractNumId w:val="3"/>
-  </w:num>
-  <w:num w:numId="2">
-    <w:abstractNumId w:val="2"/>
-  </w:num>
-  <w:num w:numId="1">
-    <w:abstractNumId w:val="1"/>
   </w:num>
 </w:numbering>
 </file>
 
 <file path=word/styles.xml><?xml version="1.0" encoding="utf-8"?>
-<w:styles xmlns:wp14="http://schemas.microsoft.com/office/word/2010/wordprocessingDrawing" xmlns:mc="http://schemas.openxmlformats.org/markup-compatibility/2006" xmlns:r="http://schemas.openxmlformats.org/officeDocument/2006/relationships" xmlns:w="http://schemas.openxmlformats.org/wordprocessingml/2006/main" xmlns:w14="http://schemas.microsoft.com/office/word/2010/wordml" xmlns:w15="http://schemas.microsoft.com/office/word/2012/wordml" mc:Ignorable="w14 w15 wp14">
+<w:styles xmlns:mc="http://schemas.openxmlformats.org/markup-compatibility/2006" xmlns:r="http://schemas.openxmlformats.org/officeDocument/2006/relationships" xmlns:w="http://schemas.openxmlformats.org/wordprocessingml/2006/main" xmlns:w14="http://schemas.microsoft.com/office/word/2010/wordml" xmlns:w15="http://schemas.microsoft.com/office/word/2012/wordml" xmlns:w16cex="http://schemas.microsoft.com/office/word/2018/wordml/cex" xmlns:w16cid="http://schemas.microsoft.com/office/word/2016/wordml/cid" xmlns:w16="http://schemas.microsoft.com/office/word/2018/wordml" xmlns:w16sdtdh="http://schemas.microsoft.com/office/word/2020/wordml/sdtdatahash" xmlns:w16se="http://schemas.microsoft.com/office/word/2015/wordml/symex" mc:Ignorable="w14 w15 w16se w16cid w16 w16cex w16sdtdh">
   <w:docDefaults>
     <w:rPrDefault>
       <w:rPr>
-        <w:rFonts w:asciiTheme="minorHAnsi" w:hAnsiTheme="minorHAnsi" w:eastAsiaTheme="minorHAnsi" w:cstheme="minorBidi"/>
+        <w:rFonts w:asciiTheme="minorHAnsi" w:eastAsiaTheme="minorHAnsi" w:hAnsiTheme="minorHAnsi" w:cstheme="minorBidi"/>
         <w:sz w:val="22"/>
         <w:szCs w:val="22"/>
         <w:lang w:val="es-ES" w:eastAsia="en-US" w:bidi="ar-SA"/>
@@ -2886,17 +2532,17 @@
       </w:pPr>
     </w:pPrDefault>
   </w:docDefaults>
-  <w:latentStyles w:defLockedState="0" w:defUIPriority="99" w:defSemiHidden="0" w:defUnhideWhenUsed="0" w:defQFormat="0" w:count="371">
+  <w:latentStyles w:defLockedState="0" w:defUIPriority="99" w:defSemiHidden="0" w:defUnhideWhenUsed="0" w:defQFormat="0" w:count="376">
     <w:lsdException w:name="Normal" w:uiPriority="0" w:qFormat="1"/>
     <w:lsdException w:name="heading 1" w:uiPriority="9" w:qFormat="1"/>
-    <w:lsdException w:name="heading 2" w:uiPriority="9" w:semiHidden="1" w:unhideWhenUsed="1" w:qFormat="1"/>
-    <w:lsdException w:name="heading 3" w:uiPriority="9" w:semiHidden="1" w:unhideWhenUsed="1" w:qFormat="1"/>
-    <w:lsdException w:name="heading 4" w:uiPriority="9" w:semiHidden="1" w:unhideWhenUsed="1" w:qFormat="1"/>
-    <w:lsdException w:name="heading 5" w:uiPriority="9" w:semiHidden="1" w:unhideWhenUsed="1" w:qFormat="1"/>
-    <w:lsdException w:name="heading 6" w:uiPriority="9" w:semiHidden="1" w:unhideWhenUsed="1" w:qFormat="1"/>
-    <w:lsdException w:name="heading 7" w:uiPriority="9" w:semiHidden="1" w:unhideWhenUsed="1" w:qFormat="1"/>
-    <w:lsdException w:name="heading 8" w:uiPriority="9" w:semiHidden="1" w:unhideWhenUsed="1" w:qFormat="1"/>
-    <w:lsdException w:name="heading 9" w:uiPriority="9" w:semiHidden="1" w:unhideWhenUsed="1" w:qFormat="1"/>
+    <w:lsdException w:name="heading 2" w:semiHidden="1" w:uiPriority="9" w:unhideWhenUsed="1" w:qFormat="1"/>
+    <w:lsdException w:name="heading 3" w:semiHidden="1" w:uiPriority="9" w:unhideWhenUsed="1" w:qFormat="1"/>
+    <w:lsdException w:name="heading 4" w:semiHidden="1" w:uiPriority="9" w:unhideWhenUsed="1" w:qFormat="1"/>
+    <w:lsdException w:name="heading 5" w:semiHidden="1" w:uiPriority="9" w:unhideWhenUsed="1" w:qFormat="1"/>
+    <w:lsdException w:name="heading 6" w:semiHidden="1" w:uiPriority="9" w:unhideWhenUsed="1" w:qFormat="1"/>
+    <w:lsdException w:name="heading 7" w:semiHidden="1" w:uiPriority="9" w:unhideWhenUsed="1" w:qFormat="1"/>
+    <w:lsdException w:name="heading 8" w:semiHidden="1" w:uiPriority="9" w:unhideWhenUsed="1" w:qFormat="1"/>
+    <w:lsdException w:name="heading 9" w:semiHidden="1" w:uiPriority="9" w:unhideWhenUsed="1" w:qFormat="1"/>
     <w:lsdException w:name="index 1" w:semiHidden="1" w:unhideWhenUsed="1"/>
     <w:lsdException w:name="index 2" w:semiHidden="1" w:unhideWhenUsed="1"/>
     <w:lsdException w:name="index 3" w:semiHidden="1" w:unhideWhenUsed="1"/>
@@ -2906,22 +2552,22 @@
     <w:lsdException w:name="index 7" w:semiHidden="1" w:unhideWhenUsed="1"/>
     <w:lsdException w:name="index 8" w:semiHidden="1" w:unhideWhenUsed="1"/>
     <w:lsdException w:name="index 9" w:semiHidden="1" w:unhideWhenUsed="1"/>
-    <w:lsdException w:name="toc 1" w:uiPriority="39" w:semiHidden="1" w:unhideWhenUsed="1"/>
-    <w:lsdException w:name="toc 2" w:uiPriority="39" w:semiHidden="1" w:unhideWhenUsed="1"/>
-    <w:lsdException w:name="toc 3" w:uiPriority="39" w:semiHidden="1" w:unhideWhenUsed="1"/>
-    <w:lsdException w:name="toc 4" w:uiPriority="39" w:semiHidden="1" w:unhideWhenUsed="1"/>
-    <w:lsdException w:name="toc 5" w:uiPriority="39" w:semiHidden="1" w:unhideWhenUsed="1"/>
-    <w:lsdException w:name="toc 6" w:uiPriority="39" w:semiHidden="1" w:unhideWhenUsed="1"/>
-    <w:lsdException w:name="toc 7" w:uiPriority="39" w:semiHidden="1" w:unhideWhenUsed="1"/>
-    <w:lsdException w:name="toc 8" w:uiPriority="39" w:semiHidden="1" w:unhideWhenUsed="1"/>
-    <w:lsdException w:name="toc 9" w:uiPriority="39" w:semiHidden="1" w:unhideWhenUsed="1"/>
+    <w:lsdException w:name="toc 1" w:semiHidden="1" w:uiPriority="39" w:unhideWhenUsed="1"/>
+    <w:lsdException w:name="toc 2" w:semiHidden="1" w:uiPriority="39" w:unhideWhenUsed="1"/>
+    <w:lsdException w:name="toc 3" w:semiHidden="1" w:uiPriority="39" w:unhideWhenUsed="1"/>
+    <w:lsdException w:name="toc 4" w:semiHidden="1" w:uiPriority="39" w:unhideWhenUsed="1"/>
+    <w:lsdException w:name="toc 5" w:semiHidden="1" w:uiPriority="39" w:unhideWhenUsed="1"/>
+    <w:lsdException w:name="toc 6" w:semiHidden="1" w:uiPriority="39" w:unhideWhenUsed="1"/>
+    <w:lsdException w:name="toc 7" w:semiHidden="1" w:uiPriority="39" w:unhideWhenUsed="1"/>
+    <w:lsdException w:name="toc 8" w:semiHidden="1" w:uiPriority="39" w:unhideWhenUsed="1"/>
+    <w:lsdException w:name="toc 9" w:semiHidden="1" w:uiPriority="39" w:unhideWhenUsed="1"/>
     <w:lsdException w:name="Normal Indent" w:semiHidden="1" w:unhideWhenUsed="1"/>
     <w:lsdException w:name="footnote text" w:semiHidden="1" w:unhideWhenUsed="1"/>
     <w:lsdException w:name="annotation text" w:semiHidden="1" w:unhideWhenUsed="1"/>
     <w:lsdException w:name="header" w:semiHidden="1" w:unhideWhenUsed="1"/>
     <w:lsdException w:name="footer" w:semiHidden="1" w:unhideWhenUsed="1"/>
     <w:lsdException w:name="index heading" w:semiHidden="1" w:unhideWhenUsed="1"/>
-    <w:lsdException w:name="caption" w:uiPriority="35" w:semiHidden="1" w:unhideWhenUsed="1" w:qFormat="1"/>
+    <w:lsdException w:name="caption" w:semiHidden="1" w:uiPriority="35" w:unhideWhenUsed="1" w:qFormat="1"/>
     <w:lsdException w:name="table of figures" w:semiHidden="1" w:unhideWhenUsed="1"/>
     <w:lsdException w:name="envelope address" w:semiHidden="1" w:unhideWhenUsed="1"/>
     <w:lsdException w:name="envelope return" w:semiHidden="1" w:unhideWhenUsed="1"/>
@@ -2952,7 +2598,7 @@
     <w:lsdException w:name="Title" w:uiPriority="10" w:qFormat="1"/>
     <w:lsdException w:name="Closing" w:semiHidden="1" w:unhideWhenUsed="1"/>
     <w:lsdException w:name="Signature" w:semiHidden="1" w:unhideWhenUsed="1"/>
-    <w:lsdException w:name="Default Paragraph Font" w:uiPriority="1" w:semiHidden="1" w:unhideWhenUsed="1"/>
+    <w:lsdException w:name="Default Paragraph Font" w:semiHidden="1" w:uiPriority="1" w:unhideWhenUsed="1"/>
     <w:lsdException w:name="Body Text" w:semiHidden="1" w:unhideWhenUsed="1"/>
     <w:lsdException w:name="Body Text Indent" w:semiHidden="1" w:unhideWhenUsed="1"/>
     <w:lsdException w:name="List Continue" w:semiHidden="1" w:unhideWhenUsed="1"/>
@@ -3152,8 +2798,8 @@
     <w:lsdException w:name="Subtle Reference" w:uiPriority="31" w:qFormat="1"/>
     <w:lsdException w:name="Intense Reference" w:uiPriority="32" w:qFormat="1"/>
     <w:lsdException w:name="Book Title" w:uiPriority="33" w:qFormat="1"/>
-    <w:lsdException w:name="Bibliography" w:uiPriority="37" w:semiHidden="1" w:unhideWhenUsed="1"/>
-    <w:lsdException w:name="TOC Heading" w:uiPriority="39" w:semiHidden="1" w:unhideWhenUsed="1" w:qFormat="1"/>
+    <w:lsdException w:name="Bibliography" w:semiHidden="1" w:uiPriority="37" w:unhideWhenUsed="1"/>
+    <w:lsdException w:name="TOC Heading" w:semiHidden="1" w:uiPriority="39" w:unhideWhenUsed="1" w:qFormat="1"/>
     <w:lsdException w:name="Plain Table 1" w:uiPriority="41"/>
     <w:lsdException w:name="Plain Table 2" w:uiPriority="42"/>
     <w:lsdException w:name="Plain Table 3" w:uiPriority="43"/>
@@ -3258,24 +2904,222 @@
     <w:lsdException w:name="List Table 5 Dark Accent 6" w:uiPriority="50"/>
     <w:lsdException w:name="List Table 6 Colorful Accent 6" w:uiPriority="51"/>
     <w:lsdException w:name="List Table 7 Colorful Accent 6" w:uiPriority="52"/>
+    <w:lsdException w:name="Mention" w:semiHidden="1" w:unhideWhenUsed="1"/>
+    <w:lsdException w:name="Smart Hyperlink" w:semiHidden="1" w:unhideWhenUsed="1"/>
+    <w:lsdException w:name="Hashtag" w:semiHidden="1" w:unhideWhenUsed="1"/>
+    <w:lsdException w:name="Unresolved Mention" w:semiHidden="1" w:unhideWhenUsed="1"/>
+    <w:lsdException w:name="Smart Link" w:semiHidden="1" w:unhideWhenUsed="1"/>
   </w:latentStyles>
-  <w:style w:type="paragraph" w:styleId="Normal" w:default="1">
-    <w:uiPriority w:val="0"/>
+  <w:style w:type="paragraph" w:default="1" w:styleId="Normal">
     <w:name w:val="Normal"/>
     <w:qFormat/>
     <w:rsid w:val="3DB678F9"/>
     <w:rPr>
-      <w:noProof w:val="0"/>
       <w:lang w:val="en-US"/>
     </w:rPr>
   </w:style>
-  <w:style w:type="character" w:styleId="DefaultParagraphFont" w:default="1">
+  <w:style w:type="paragraph" w:styleId="Heading1">
+    <w:name w:val="heading 1"/>
+    <w:basedOn w:val="Normal"/>
+    <w:next w:val="Normal"/>
+    <w:link w:val="Heading1Char"/>
+    <w:uiPriority w:val="9"/>
+    <w:qFormat/>
+    <w:rsid w:val="3DB678F9"/>
+    <w:pPr>
+      <w:keepNext/>
+      <w:keepLines/>
+      <w:spacing w:before="240" w:after="0"/>
+      <w:outlineLvl w:val="0"/>
+    </w:pPr>
+    <w:rPr>
+      <w:rFonts w:asciiTheme="majorHAnsi" w:eastAsiaTheme="majorEastAsia" w:hAnsiTheme="majorHAnsi" w:cstheme="majorBidi"/>
+      <w:color w:val="2F5496" w:themeColor="accent1" w:themeShade="BF"/>
+      <w:sz w:val="32"/>
+      <w:szCs w:val="32"/>
+    </w:rPr>
+  </w:style>
+  <w:style w:type="paragraph" w:styleId="Heading2">
+    <w:name w:val="heading 2"/>
+    <w:basedOn w:val="Normal"/>
+    <w:next w:val="Normal"/>
+    <w:link w:val="Heading2Char"/>
+    <w:uiPriority w:val="9"/>
+    <w:unhideWhenUsed/>
+    <w:qFormat/>
+    <w:rsid w:val="3DB678F9"/>
+    <w:pPr>
+      <w:keepNext/>
+      <w:keepLines/>
+      <w:spacing w:before="40" w:after="0"/>
+      <w:outlineLvl w:val="1"/>
+    </w:pPr>
+    <w:rPr>
+      <w:rFonts w:asciiTheme="majorHAnsi" w:eastAsiaTheme="majorEastAsia" w:hAnsiTheme="majorHAnsi" w:cstheme="majorBidi"/>
+      <w:color w:val="2F5496" w:themeColor="accent1" w:themeShade="BF"/>
+      <w:sz w:val="26"/>
+      <w:szCs w:val="26"/>
+    </w:rPr>
+  </w:style>
+  <w:style w:type="paragraph" w:styleId="Heading3">
+    <w:name w:val="heading 3"/>
+    <w:basedOn w:val="Normal"/>
+    <w:next w:val="Normal"/>
+    <w:link w:val="Heading3Char"/>
+    <w:uiPriority w:val="9"/>
+    <w:unhideWhenUsed/>
+    <w:qFormat/>
+    <w:rsid w:val="3DB678F9"/>
+    <w:pPr>
+      <w:keepNext/>
+      <w:keepLines/>
+      <w:spacing w:before="40" w:after="0"/>
+      <w:outlineLvl w:val="2"/>
+    </w:pPr>
+    <w:rPr>
+      <w:rFonts w:asciiTheme="majorHAnsi" w:eastAsiaTheme="majorEastAsia" w:hAnsiTheme="majorHAnsi" w:cstheme="majorBidi"/>
+      <w:color w:val="1F3763"/>
+      <w:sz w:val="24"/>
+      <w:szCs w:val="24"/>
+    </w:rPr>
+  </w:style>
+  <w:style w:type="paragraph" w:styleId="Heading4">
+    <w:name w:val="heading 4"/>
+    <w:basedOn w:val="Normal"/>
+    <w:next w:val="Normal"/>
+    <w:link w:val="Heading4Char"/>
+    <w:uiPriority w:val="9"/>
+    <w:unhideWhenUsed/>
+    <w:qFormat/>
+    <w:rsid w:val="3DB678F9"/>
+    <w:pPr>
+      <w:keepNext/>
+      <w:keepLines/>
+      <w:spacing w:before="40" w:after="0"/>
+      <w:outlineLvl w:val="3"/>
+    </w:pPr>
+    <w:rPr>
+      <w:rFonts w:asciiTheme="majorHAnsi" w:eastAsiaTheme="majorEastAsia" w:hAnsiTheme="majorHAnsi" w:cstheme="majorBidi"/>
+      <w:i/>
+      <w:iCs/>
+      <w:color w:val="2F5496" w:themeColor="accent1" w:themeShade="BF"/>
+    </w:rPr>
+  </w:style>
+  <w:style w:type="paragraph" w:styleId="Heading5">
+    <w:name w:val="heading 5"/>
+    <w:basedOn w:val="Normal"/>
+    <w:next w:val="Normal"/>
+    <w:link w:val="Heading5Char"/>
+    <w:uiPriority w:val="9"/>
+    <w:unhideWhenUsed/>
+    <w:qFormat/>
+    <w:rsid w:val="3DB678F9"/>
+    <w:pPr>
+      <w:keepNext/>
+      <w:keepLines/>
+      <w:spacing w:before="40" w:after="0"/>
+      <w:outlineLvl w:val="4"/>
+    </w:pPr>
+    <w:rPr>
+      <w:rFonts w:asciiTheme="majorHAnsi" w:eastAsiaTheme="majorEastAsia" w:hAnsiTheme="majorHAnsi" w:cstheme="majorBidi"/>
+      <w:color w:val="2F5496" w:themeColor="accent1" w:themeShade="BF"/>
+    </w:rPr>
+  </w:style>
+  <w:style w:type="paragraph" w:styleId="Heading6">
+    <w:name w:val="heading 6"/>
+    <w:basedOn w:val="Normal"/>
+    <w:next w:val="Normal"/>
+    <w:link w:val="Heading6Char"/>
+    <w:uiPriority w:val="9"/>
+    <w:unhideWhenUsed/>
+    <w:qFormat/>
+    <w:rsid w:val="3DB678F9"/>
+    <w:pPr>
+      <w:keepNext/>
+      <w:keepLines/>
+      <w:spacing w:before="40" w:after="0"/>
+      <w:outlineLvl w:val="5"/>
+    </w:pPr>
+    <w:rPr>
+      <w:rFonts w:asciiTheme="majorHAnsi" w:eastAsiaTheme="majorEastAsia" w:hAnsiTheme="majorHAnsi" w:cstheme="majorBidi"/>
+      <w:color w:val="1F3763"/>
+    </w:rPr>
+  </w:style>
+  <w:style w:type="paragraph" w:styleId="Heading7">
+    <w:name w:val="heading 7"/>
+    <w:basedOn w:val="Normal"/>
+    <w:next w:val="Normal"/>
+    <w:link w:val="Heading7Char"/>
+    <w:uiPriority w:val="9"/>
+    <w:unhideWhenUsed/>
+    <w:qFormat/>
+    <w:rsid w:val="3DB678F9"/>
+    <w:pPr>
+      <w:keepNext/>
+      <w:keepLines/>
+      <w:spacing w:before="40" w:after="0"/>
+      <w:outlineLvl w:val="6"/>
+    </w:pPr>
+    <w:rPr>
+      <w:rFonts w:asciiTheme="majorHAnsi" w:eastAsiaTheme="majorEastAsia" w:hAnsiTheme="majorHAnsi" w:cstheme="majorBidi"/>
+      <w:i/>
+      <w:iCs/>
+      <w:color w:val="1F3763"/>
+    </w:rPr>
+  </w:style>
+  <w:style w:type="paragraph" w:styleId="Heading8">
+    <w:name w:val="heading 8"/>
+    <w:basedOn w:val="Normal"/>
+    <w:next w:val="Normal"/>
+    <w:link w:val="Heading8Char"/>
+    <w:uiPriority w:val="9"/>
+    <w:unhideWhenUsed/>
+    <w:qFormat/>
+    <w:rsid w:val="3DB678F9"/>
+    <w:pPr>
+      <w:keepNext/>
+      <w:keepLines/>
+      <w:spacing w:before="40" w:after="0"/>
+      <w:outlineLvl w:val="7"/>
+    </w:pPr>
+    <w:rPr>
+      <w:rFonts w:asciiTheme="majorHAnsi" w:eastAsiaTheme="majorEastAsia" w:hAnsiTheme="majorHAnsi" w:cstheme="majorBidi"/>
+      <w:color w:val="272727"/>
+      <w:sz w:val="21"/>
+      <w:szCs w:val="21"/>
+    </w:rPr>
+  </w:style>
+  <w:style w:type="paragraph" w:styleId="Heading9">
+    <w:name w:val="heading 9"/>
+    <w:basedOn w:val="Normal"/>
+    <w:next w:val="Normal"/>
+    <w:link w:val="Heading9Char"/>
+    <w:uiPriority w:val="9"/>
+    <w:unhideWhenUsed/>
+    <w:qFormat/>
+    <w:rsid w:val="3DB678F9"/>
+    <w:pPr>
+      <w:keepNext/>
+      <w:keepLines/>
+      <w:spacing w:before="40" w:after="0"/>
+      <w:outlineLvl w:val="8"/>
+    </w:pPr>
+    <w:rPr>
+      <w:rFonts w:asciiTheme="majorHAnsi" w:eastAsiaTheme="majorEastAsia" w:hAnsiTheme="majorHAnsi" w:cstheme="majorBidi"/>
+      <w:i/>
+      <w:iCs/>
+      <w:color w:val="272727"/>
+      <w:sz w:val="21"/>
+      <w:szCs w:val="21"/>
+    </w:rPr>
+  </w:style>
+  <w:style w:type="character" w:default="1" w:styleId="DefaultParagraphFont">
     <w:name w:val="Default Paragraph Font"/>
     <w:uiPriority w:val="1"/>
     <w:semiHidden/>
     <w:unhideWhenUsed/>
   </w:style>
-  <w:style w:type="table" w:styleId="TableNormal" w:default="1">
+  <w:style w:type="table" w:default="1" w:styleId="TableNormal">
     <w:name w:val="Normal Table"/>
     <w:uiPriority w:val="99"/>
     <w:semiHidden/>
@@ -3290,326 +3134,130 @@
       </w:tblCellMar>
     </w:tblPr>
   </w:style>
-  <w:style w:type="numbering" w:styleId="NoList" w:default="1">
+  <w:style w:type="numbering" w:default="1" w:styleId="NoList">
     <w:name w:val="No List"/>
     <w:uiPriority w:val="99"/>
     <w:semiHidden/>
     <w:unhideWhenUsed/>
   </w:style>
-  <w:style w:type="paragraph" w:styleId="Heading1">
-    <w:uiPriority w:val="9"/>
-    <w:name w:val="heading 1"/>
-    <w:basedOn w:val="Normal"/>
-    <w:next w:val="Normal"/>
-    <w:link w:val="Heading1Char"/>
-    <w:qFormat/>
-    <w:rsid w:val="3DB678F9"/>
-    <w:rPr>
-      <w:rFonts w:ascii="Calibri Light" w:hAnsi="Calibri Light" w:eastAsia="" w:cs="" w:asciiTheme="majorAscii" w:hAnsiTheme="majorAscii" w:eastAsiaTheme="majorEastAsia" w:cstheme="majorBidi"/>
-      <w:color w:val="2F5496" w:themeColor="accent1" w:themeTint="FF" w:themeShade="BF"/>
-      <w:sz w:val="32"/>
-      <w:szCs w:val="32"/>
-    </w:rPr>
-    <w:pPr>
-      <w:keepNext w:val="1"/>
-      <w:keepLines w:val="1"/>
-      <w:spacing w:before="240" w:after="0"/>
-      <w:outlineLvl w:val="0"/>
-    </w:pPr>
-  </w:style>
-  <w:style w:type="paragraph" w:styleId="Heading2">
-    <w:uiPriority w:val="9"/>
-    <w:name w:val="heading 2"/>
-    <w:basedOn w:val="Normal"/>
-    <w:next w:val="Normal"/>
-    <w:unhideWhenUsed/>
-    <w:link w:val="Heading2Char"/>
-    <w:qFormat/>
-    <w:rsid w:val="3DB678F9"/>
-    <w:rPr>
-      <w:rFonts w:ascii="Calibri Light" w:hAnsi="Calibri Light" w:eastAsia="" w:cs="" w:asciiTheme="majorAscii" w:hAnsiTheme="majorAscii" w:eastAsiaTheme="majorEastAsia" w:cstheme="majorBidi"/>
-      <w:color w:val="2F5496" w:themeColor="accent1" w:themeTint="FF" w:themeShade="BF"/>
-      <w:sz w:val="26"/>
-      <w:szCs w:val="26"/>
-    </w:rPr>
-    <w:pPr>
-      <w:keepNext w:val="1"/>
-      <w:keepLines w:val="1"/>
-      <w:spacing w:before="40" w:after="0"/>
-      <w:outlineLvl w:val="1"/>
-    </w:pPr>
-  </w:style>
-  <w:style w:type="paragraph" w:styleId="Heading3">
-    <w:uiPriority w:val="9"/>
-    <w:name w:val="heading 3"/>
-    <w:basedOn w:val="Normal"/>
-    <w:next w:val="Normal"/>
-    <w:unhideWhenUsed/>
-    <w:link w:val="Heading3Char"/>
-    <w:qFormat/>
-    <w:rsid w:val="3DB678F9"/>
-    <w:rPr>
-      <w:rFonts w:ascii="Calibri Light" w:hAnsi="Calibri Light" w:eastAsia="" w:cs="" w:asciiTheme="majorAscii" w:hAnsiTheme="majorAscii" w:eastAsiaTheme="majorEastAsia" w:cstheme="majorBidi"/>
-      <w:color w:val="1F3763"/>
-      <w:sz w:val="24"/>
-      <w:szCs w:val="24"/>
-    </w:rPr>
-    <w:pPr>
-      <w:keepNext w:val="1"/>
-      <w:keepLines w:val="1"/>
-      <w:spacing w:before="40" w:after="0"/>
-      <w:outlineLvl w:val="2"/>
-    </w:pPr>
-  </w:style>
-  <w:style w:type="paragraph" w:styleId="Heading4">
-    <w:uiPriority w:val="9"/>
-    <w:name w:val="heading 4"/>
-    <w:basedOn w:val="Normal"/>
-    <w:next w:val="Normal"/>
-    <w:unhideWhenUsed/>
-    <w:link w:val="Heading4Char"/>
-    <w:qFormat/>
-    <w:rsid w:val="3DB678F9"/>
-    <w:rPr>
-      <w:rFonts w:ascii="Calibri Light" w:hAnsi="Calibri Light" w:eastAsia="" w:cs="" w:asciiTheme="majorAscii" w:hAnsiTheme="majorAscii" w:eastAsiaTheme="majorEastAsia" w:cstheme="majorBidi"/>
-      <w:i w:val="1"/>
-      <w:iCs w:val="1"/>
-      <w:color w:val="2F5496" w:themeColor="accent1" w:themeTint="FF" w:themeShade="BF"/>
-    </w:rPr>
-    <w:pPr>
-      <w:keepNext w:val="1"/>
-      <w:keepLines w:val="1"/>
-      <w:spacing w:before="40" w:after="0"/>
-      <w:outlineLvl w:val="3"/>
-    </w:pPr>
-  </w:style>
-  <w:style w:type="paragraph" w:styleId="Heading5">
-    <w:uiPriority w:val="9"/>
-    <w:name w:val="heading 5"/>
-    <w:basedOn w:val="Normal"/>
-    <w:next w:val="Normal"/>
-    <w:unhideWhenUsed/>
-    <w:link w:val="Heading5Char"/>
-    <w:qFormat/>
-    <w:rsid w:val="3DB678F9"/>
-    <w:rPr>
-      <w:rFonts w:ascii="Calibri Light" w:hAnsi="Calibri Light" w:eastAsia="" w:cs="" w:asciiTheme="majorAscii" w:hAnsiTheme="majorAscii" w:eastAsiaTheme="majorEastAsia" w:cstheme="majorBidi"/>
-      <w:color w:val="2F5496" w:themeColor="accent1" w:themeTint="FF" w:themeShade="BF"/>
-    </w:rPr>
-    <w:pPr>
-      <w:keepNext w:val="1"/>
-      <w:keepLines w:val="1"/>
-      <w:spacing w:before="40" w:after="0"/>
-      <w:outlineLvl w:val="4"/>
-    </w:pPr>
-  </w:style>
-  <w:style w:type="paragraph" w:styleId="Heading6">
-    <w:uiPriority w:val="9"/>
-    <w:name w:val="heading 6"/>
-    <w:basedOn w:val="Normal"/>
-    <w:next w:val="Normal"/>
-    <w:unhideWhenUsed/>
-    <w:link w:val="Heading6Char"/>
-    <w:qFormat/>
-    <w:rsid w:val="3DB678F9"/>
-    <w:rPr>
-      <w:rFonts w:ascii="Calibri Light" w:hAnsi="Calibri Light" w:eastAsia="" w:cs="" w:asciiTheme="majorAscii" w:hAnsiTheme="majorAscii" w:eastAsiaTheme="majorEastAsia" w:cstheme="majorBidi"/>
-      <w:color w:val="1F3763"/>
-    </w:rPr>
-    <w:pPr>
-      <w:keepNext w:val="1"/>
-      <w:keepLines w:val="1"/>
-      <w:spacing w:before="40" w:after="0"/>
-      <w:outlineLvl w:val="5"/>
-    </w:pPr>
-  </w:style>
-  <w:style w:type="paragraph" w:styleId="Heading7">
-    <w:uiPriority w:val="9"/>
-    <w:name w:val="heading 7"/>
-    <w:basedOn w:val="Normal"/>
-    <w:next w:val="Normal"/>
-    <w:unhideWhenUsed/>
-    <w:link w:val="Heading7Char"/>
-    <w:qFormat/>
-    <w:rsid w:val="3DB678F9"/>
-    <w:rPr>
-      <w:rFonts w:ascii="Calibri Light" w:hAnsi="Calibri Light" w:eastAsia="" w:cs="" w:asciiTheme="majorAscii" w:hAnsiTheme="majorAscii" w:eastAsiaTheme="majorEastAsia" w:cstheme="majorBidi"/>
-      <w:i w:val="1"/>
-      <w:iCs w:val="1"/>
-      <w:color w:val="1F3763"/>
-    </w:rPr>
-    <w:pPr>
-      <w:keepNext w:val="1"/>
-      <w:keepLines w:val="1"/>
-      <w:spacing w:before="40" w:after="0"/>
-      <w:outlineLvl w:val="6"/>
-    </w:pPr>
-  </w:style>
-  <w:style w:type="paragraph" w:styleId="Heading8">
-    <w:uiPriority w:val="9"/>
-    <w:name w:val="heading 8"/>
-    <w:basedOn w:val="Normal"/>
-    <w:next w:val="Normal"/>
-    <w:unhideWhenUsed/>
-    <w:link w:val="Heading8Char"/>
-    <w:qFormat/>
-    <w:rsid w:val="3DB678F9"/>
-    <w:rPr>
-      <w:rFonts w:ascii="Calibri Light" w:hAnsi="Calibri Light" w:eastAsia="" w:cs="" w:asciiTheme="majorAscii" w:hAnsiTheme="majorAscii" w:eastAsiaTheme="majorEastAsia" w:cstheme="majorBidi"/>
-      <w:color w:val="272727"/>
-      <w:sz w:val="21"/>
-      <w:szCs w:val="21"/>
-    </w:rPr>
-    <w:pPr>
-      <w:keepNext w:val="1"/>
-      <w:keepLines w:val="1"/>
-      <w:spacing w:before="40" w:after="0"/>
-      <w:outlineLvl w:val="7"/>
-    </w:pPr>
-  </w:style>
-  <w:style w:type="paragraph" w:styleId="Heading9">
-    <w:uiPriority w:val="9"/>
-    <w:name w:val="heading 9"/>
-    <w:basedOn w:val="Normal"/>
-    <w:next w:val="Normal"/>
-    <w:unhideWhenUsed/>
-    <w:link w:val="Heading9Char"/>
-    <w:qFormat/>
-    <w:rsid w:val="3DB678F9"/>
-    <w:rPr>
-      <w:rFonts w:ascii="Calibri Light" w:hAnsi="Calibri Light" w:eastAsia="" w:cs="" w:asciiTheme="majorAscii" w:hAnsiTheme="majorAscii" w:eastAsiaTheme="majorEastAsia" w:cstheme="majorBidi"/>
-      <w:i w:val="1"/>
-      <w:iCs w:val="1"/>
-      <w:color w:val="272727"/>
-      <w:sz w:val="21"/>
-      <w:szCs w:val="21"/>
-    </w:rPr>
-    <w:pPr>
-      <w:keepNext w:val="1"/>
-      <w:keepLines w:val="1"/>
-      <w:spacing w:before="40" w:after="0"/>
-      <w:outlineLvl w:val="8"/>
-    </w:pPr>
-  </w:style>
   <w:style w:type="paragraph" w:styleId="Title">
-    <w:uiPriority w:val="10"/>
     <w:name w:val="Title"/>
     <w:basedOn w:val="Normal"/>
     <w:next w:val="Normal"/>
     <w:link w:val="TitleChar"/>
+    <w:uiPriority w:val="10"/>
     <w:qFormat/>
     <w:rsid w:val="3DB678F9"/>
-    <w:rPr>
-      <w:rFonts w:ascii="Calibri Light" w:hAnsi="Calibri Light" w:eastAsia="" w:cs="" w:asciiTheme="majorAscii" w:hAnsiTheme="majorAscii" w:eastAsiaTheme="majorEastAsia" w:cstheme="majorBidi"/>
-      <w:sz w:val="56"/>
-      <w:szCs w:val="56"/>
-    </w:rPr>
     <w:pPr>
       <w:spacing w:after="0"/>
       <w:contextualSpacing/>
     </w:pPr>
+    <w:rPr>
+      <w:rFonts w:asciiTheme="majorHAnsi" w:eastAsiaTheme="majorEastAsia" w:hAnsiTheme="majorHAnsi" w:cstheme="majorBidi"/>
+      <w:sz w:val="56"/>
+      <w:szCs w:val="56"/>
+    </w:rPr>
   </w:style>
   <w:style w:type="paragraph" w:styleId="Subtitle">
-    <w:uiPriority w:val="11"/>
     <w:name w:val="Subtitle"/>
     <w:basedOn w:val="Normal"/>
     <w:next w:val="Normal"/>
     <w:link w:val="SubtitleChar"/>
+    <w:uiPriority w:val="11"/>
     <w:qFormat/>
     <w:rsid w:val="3DB678F9"/>
     <w:rPr>
-      <w:rFonts w:ascii="Calibri" w:hAnsi="Calibri" w:eastAsia="" w:cs="" w:asciiTheme="minorAscii" w:hAnsiTheme="minorAscii" w:eastAsiaTheme="minorEastAsia" w:cstheme="minorBidi"/>
+      <w:rFonts w:eastAsiaTheme="minorEastAsia"/>
       <w:color w:val="5A5A5A"/>
     </w:rPr>
   </w:style>
   <w:style w:type="paragraph" w:styleId="Quote">
-    <w:uiPriority w:val="29"/>
     <w:name w:val="Quote"/>
     <w:basedOn w:val="Normal"/>
     <w:next w:val="Normal"/>
     <w:link w:val="QuoteChar"/>
+    <w:uiPriority w:val="29"/>
     <w:qFormat/>
     <w:rsid w:val="3DB678F9"/>
-    <w:rPr>
-      <w:i w:val="1"/>
-      <w:iCs w:val="1"/>
-      <w:color w:val="404040" w:themeColor="text1" w:themeTint="BF" w:themeShade="FF"/>
-    </w:rPr>
     <w:pPr>
       <w:spacing w:before="200"/>
       <w:ind w:left="864" w:right="864"/>
       <w:jc w:val="center"/>
     </w:pPr>
+    <w:rPr>
+      <w:i/>
+      <w:iCs/>
+      <w:color w:val="404040" w:themeColor="text1" w:themeTint="BF"/>
+    </w:rPr>
   </w:style>
   <w:style w:type="paragraph" w:styleId="IntenseQuote">
-    <w:uiPriority w:val="30"/>
     <w:name w:val="Intense Quote"/>
     <w:basedOn w:val="Normal"/>
     <w:next w:val="Normal"/>
     <w:link w:val="IntenseQuoteChar"/>
+    <w:uiPriority w:val="30"/>
     <w:qFormat/>
     <w:rsid w:val="3DB678F9"/>
-    <w:rPr>
-      <w:i w:val="1"/>
-      <w:iCs w:val="1"/>
-      <w:color w:val="4472C4" w:themeColor="accent1" w:themeTint="FF" w:themeShade="FF"/>
-    </w:rPr>
     <w:pPr>
       <w:spacing w:before="360" w:after="360"/>
       <w:ind w:left="864" w:right="864"/>
       <w:jc w:val="center"/>
     </w:pPr>
+    <w:rPr>
+      <w:i/>
+      <w:iCs/>
+      <w:color w:val="4472C4" w:themeColor="accent1"/>
+    </w:rPr>
   </w:style>
   <w:style w:type="paragraph" w:styleId="ListParagraph">
-    <w:uiPriority w:val="34"/>
     <w:name w:val="List Paragraph"/>
     <w:basedOn w:val="Normal"/>
+    <w:uiPriority w:val="34"/>
     <w:qFormat/>
     <w:rsid w:val="3DB678F9"/>
     <w:pPr>
-      <w:spacing/>
       <w:ind w:left="720"/>
       <w:contextualSpacing/>
     </w:pPr>
   </w:style>
-  <w:style w:type="character" w:styleId="Heading1Char" w:customStyle="true">
-    <w:uiPriority w:val="9"/>
+  <w:style w:type="character" w:customStyle="1" w:styleId="Heading1Char">
     <w:name w:val="Heading 1 Char"/>
     <w:basedOn w:val="DefaultParagraphFont"/>
     <w:link w:val="Heading1"/>
+    <w:uiPriority w:val="9"/>
     <w:rsid w:val="3DB678F9"/>
     <w:rPr>
-      <w:rFonts w:ascii="Calibri Light" w:hAnsi="Calibri Light" w:eastAsia="" w:cs="" w:asciiTheme="majorAscii" w:hAnsiTheme="majorAscii" w:eastAsiaTheme="majorEastAsia" w:cstheme="majorBidi"/>
+      <w:rFonts w:asciiTheme="majorHAnsi" w:eastAsiaTheme="majorEastAsia" w:hAnsiTheme="majorHAnsi" w:cstheme="majorBidi"/>
       <w:noProof w:val="0"/>
-      <w:color w:val="2F5496" w:themeColor="accent1" w:themeTint="FF" w:themeShade="BF"/>
+      <w:color w:val="2F5496" w:themeColor="accent1" w:themeShade="BF"/>
       <w:sz w:val="32"/>
       <w:szCs w:val="32"/>
       <w:lang w:val="en-US"/>
     </w:rPr>
   </w:style>
-  <w:style w:type="character" w:styleId="Heading2Char" w:customStyle="true">
-    <w:uiPriority w:val="9"/>
+  <w:style w:type="character" w:customStyle="1" w:styleId="Heading2Char">
     <w:name w:val="Heading 2 Char"/>
     <w:basedOn w:val="DefaultParagraphFont"/>
     <w:link w:val="Heading2"/>
+    <w:uiPriority w:val="9"/>
     <w:rsid w:val="3DB678F9"/>
     <w:rPr>
-      <w:rFonts w:ascii="Calibri Light" w:hAnsi="Calibri Light" w:eastAsia="" w:cs="" w:asciiTheme="majorAscii" w:hAnsiTheme="majorAscii" w:eastAsiaTheme="majorEastAsia" w:cstheme="majorBidi"/>
+      <w:rFonts w:asciiTheme="majorHAnsi" w:eastAsiaTheme="majorEastAsia" w:hAnsiTheme="majorHAnsi" w:cstheme="majorBidi"/>
       <w:noProof w:val="0"/>
-      <w:color w:val="2F5496" w:themeColor="accent1" w:themeTint="FF" w:themeShade="BF"/>
+      <w:color w:val="2F5496" w:themeColor="accent1" w:themeShade="BF"/>
       <w:sz w:val="26"/>
       <w:szCs w:val="26"/>
       <w:lang w:val="en-US"/>
     </w:rPr>
   </w:style>
-  <w:style w:type="character" w:styleId="Heading3Char" w:customStyle="true">
-    <w:uiPriority w:val="9"/>
+  <w:style w:type="character" w:customStyle="1" w:styleId="Heading3Char">
     <w:name w:val="Heading 3 Char"/>
     <w:basedOn w:val="DefaultParagraphFont"/>
     <w:link w:val="Heading3"/>
+    <w:uiPriority w:val="9"/>
     <w:rsid w:val="3DB678F9"/>
     <w:rPr>
-      <w:rFonts w:ascii="Calibri Light" w:hAnsi="Calibri Light" w:eastAsia="" w:cs="" w:asciiTheme="majorAscii" w:hAnsiTheme="majorAscii" w:eastAsiaTheme="majorEastAsia" w:cstheme="majorBidi"/>
+      <w:rFonts w:asciiTheme="majorHAnsi" w:eastAsiaTheme="majorEastAsia" w:hAnsiTheme="majorHAnsi" w:cstheme="majorBidi"/>
       <w:noProof w:val="0"/>
       <w:color w:val="1F3763"/>
       <w:sz w:val="24"/>
@@ -3617,70 +3265,70 @@
       <w:lang w:val="en-US"/>
     </w:rPr>
   </w:style>
-  <w:style w:type="character" w:styleId="Heading4Char" w:customStyle="true">
-    <w:uiPriority w:val="9"/>
+  <w:style w:type="character" w:customStyle="1" w:styleId="Heading4Char">
     <w:name w:val="Heading 4 Char"/>
     <w:basedOn w:val="DefaultParagraphFont"/>
     <w:link w:val="Heading4"/>
+    <w:uiPriority w:val="9"/>
     <w:rsid w:val="3DB678F9"/>
     <w:rPr>
-      <w:rFonts w:ascii="Calibri Light" w:hAnsi="Calibri Light" w:eastAsia="" w:cs="" w:asciiTheme="majorAscii" w:hAnsiTheme="majorAscii" w:eastAsiaTheme="majorEastAsia" w:cstheme="majorBidi"/>
-      <w:i w:val="1"/>
-      <w:iCs w:val="1"/>
+      <w:rFonts w:asciiTheme="majorHAnsi" w:eastAsiaTheme="majorEastAsia" w:hAnsiTheme="majorHAnsi" w:cstheme="majorBidi"/>
+      <w:i/>
+      <w:iCs/>
       <w:noProof w:val="0"/>
-      <w:color w:val="2F5496" w:themeColor="accent1" w:themeTint="FF" w:themeShade="BF"/>
+      <w:color w:val="2F5496" w:themeColor="accent1" w:themeShade="BF"/>
       <w:lang w:val="en-US"/>
     </w:rPr>
   </w:style>
-  <w:style w:type="character" w:styleId="Heading5Char" w:customStyle="true">
-    <w:uiPriority w:val="9"/>
+  <w:style w:type="character" w:customStyle="1" w:styleId="Heading5Char">
     <w:name w:val="Heading 5 Char"/>
     <w:basedOn w:val="DefaultParagraphFont"/>
     <w:link w:val="Heading5"/>
+    <w:uiPriority w:val="9"/>
     <w:rsid w:val="3DB678F9"/>
     <w:rPr>
-      <w:rFonts w:ascii="Calibri Light" w:hAnsi="Calibri Light" w:eastAsia="" w:cs="" w:asciiTheme="majorAscii" w:hAnsiTheme="majorAscii" w:eastAsiaTheme="majorEastAsia" w:cstheme="majorBidi"/>
+      <w:rFonts w:asciiTheme="majorHAnsi" w:eastAsiaTheme="majorEastAsia" w:hAnsiTheme="majorHAnsi" w:cstheme="majorBidi"/>
       <w:noProof w:val="0"/>
-      <w:color w:val="2F5496" w:themeColor="accent1" w:themeTint="FF" w:themeShade="BF"/>
+      <w:color w:val="2F5496" w:themeColor="accent1" w:themeShade="BF"/>
       <w:lang w:val="en-US"/>
     </w:rPr>
   </w:style>
-  <w:style w:type="character" w:styleId="Heading6Char" w:customStyle="true">
-    <w:uiPriority w:val="9"/>
+  <w:style w:type="character" w:customStyle="1" w:styleId="Heading6Char">
     <w:name w:val="Heading 6 Char"/>
     <w:basedOn w:val="DefaultParagraphFont"/>
     <w:link w:val="Heading6"/>
+    <w:uiPriority w:val="9"/>
     <w:rsid w:val="3DB678F9"/>
     <w:rPr>
-      <w:rFonts w:ascii="Calibri Light" w:hAnsi="Calibri Light" w:eastAsia="" w:cs="" w:asciiTheme="majorAscii" w:hAnsiTheme="majorAscii" w:eastAsiaTheme="majorEastAsia" w:cstheme="majorBidi"/>
+      <w:rFonts w:asciiTheme="majorHAnsi" w:eastAsiaTheme="majorEastAsia" w:hAnsiTheme="majorHAnsi" w:cstheme="majorBidi"/>
       <w:noProof w:val="0"/>
       <w:color w:val="1F3763"/>
       <w:lang w:val="en-US"/>
     </w:rPr>
   </w:style>
-  <w:style w:type="character" w:styleId="Heading7Char" w:customStyle="true">
-    <w:uiPriority w:val="9"/>
+  <w:style w:type="character" w:customStyle="1" w:styleId="Heading7Char">
     <w:name w:val="Heading 7 Char"/>
     <w:basedOn w:val="DefaultParagraphFont"/>
     <w:link w:val="Heading7"/>
+    <w:uiPriority w:val="9"/>
     <w:rsid w:val="3DB678F9"/>
     <w:rPr>
-      <w:rFonts w:ascii="Calibri Light" w:hAnsi="Calibri Light" w:eastAsia="" w:cs="" w:asciiTheme="majorAscii" w:hAnsiTheme="majorAscii" w:eastAsiaTheme="majorEastAsia" w:cstheme="majorBidi"/>
-      <w:i w:val="1"/>
-      <w:iCs w:val="1"/>
+      <w:rFonts w:asciiTheme="majorHAnsi" w:eastAsiaTheme="majorEastAsia" w:hAnsiTheme="majorHAnsi" w:cstheme="majorBidi"/>
+      <w:i/>
+      <w:iCs/>
       <w:noProof w:val="0"/>
       <w:color w:val="1F3763"/>
       <w:lang w:val="en-US"/>
     </w:rPr>
   </w:style>
-  <w:style w:type="character" w:styleId="Heading8Char" w:customStyle="true">
-    <w:uiPriority w:val="9"/>
+  <w:style w:type="character" w:customStyle="1" w:styleId="Heading8Char">
     <w:name w:val="Heading 8 Char"/>
     <w:basedOn w:val="DefaultParagraphFont"/>
     <w:link w:val="Heading8"/>
+    <w:uiPriority w:val="9"/>
     <w:rsid w:val="3DB678F9"/>
     <w:rPr>
-      <w:rFonts w:ascii="Calibri Light" w:hAnsi="Calibri Light" w:eastAsia="" w:cs="" w:asciiTheme="majorAscii" w:hAnsiTheme="majorAscii" w:eastAsiaTheme="majorEastAsia" w:cstheme="majorBidi"/>
+      <w:rFonts w:asciiTheme="majorHAnsi" w:eastAsiaTheme="majorEastAsia" w:hAnsiTheme="majorHAnsi" w:cstheme="majorBidi"/>
       <w:noProof w:val="0"/>
       <w:color w:val="272727"/>
       <w:sz w:val="21"/>
@@ -3688,16 +3336,16 @@
       <w:lang w:val="en-US"/>
     </w:rPr>
   </w:style>
-  <w:style w:type="character" w:styleId="Heading9Char" w:customStyle="true">
-    <w:uiPriority w:val="9"/>
+  <w:style w:type="character" w:customStyle="1" w:styleId="Heading9Char">
     <w:name w:val="Heading 9 Char"/>
     <w:basedOn w:val="DefaultParagraphFont"/>
     <w:link w:val="Heading9"/>
+    <w:uiPriority w:val="9"/>
     <w:rsid w:val="3DB678F9"/>
     <w:rPr>
-      <w:rFonts w:ascii="Calibri Light" w:hAnsi="Calibri Light" w:eastAsia="" w:cs="" w:asciiTheme="majorAscii" w:hAnsiTheme="majorAscii" w:eastAsiaTheme="majorEastAsia" w:cstheme="majorBidi"/>
-      <w:i w:val="1"/>
-      <w:iCs w:val="1"/>
+      <w:rFonts w:asciiTheme="majorHAnsi" w:eastAsiaTheme="majorEastAsia" w:hAnsiTheme="majorHAnsi" w:cstheme="majorBidi"/>
+      <w:i/>
+      <w:iCs/>
       <w:noProof w:val="0"/>
       <w:color w:val="272727"/>
       <w:sz w:val="21"/>
@@ -3705,66 +3353,66 @@
       <w:lang w:val="en-US"/>
     </w:rPr>
   </w:style>
-  <w:style w:type="character" w:styleId="TitleChar" w:customStyle="true">
-    <w:uiPriority w:val="10"/>
+  <w:style w:type="character" w:customStyle="1" w:styleId="TitleChar">
     <w:name w:val="Title Char"/>
     <w:basedOn w:val="DefaultParagraphFont"/>
     <w:link w:val="Title"/>
+    <w:uiPriority w:val="10"/>
     <w:rsid w:val="3DB678F9"/>
     <w:rPr>
-      <w:rFonts w:ascii="Calibri Light" w:hAnsi="Calibri Light" w:eastAsia="" w:cs="" w:asciiTheme="majorAscii" w:hAnsiTheme="majorAscii" w:eastAsiaTheme="majorEastAsia" w:cstheme="majorBidi"/>
+      <w:rFonts w:asciiTheme="majorHAnsi" w:eastAsiaTheme="majorEastAsia" w:hAnsiTheme="majorHAnsi" w:cstheme="majorBidi"/>
       <w:noProof w:val="0"/>
       <w:sz w:val="56"/>
       <w:szCs w:val="56"/>
       <w:lang w:val="en-US"/>
     </w:rPr>
   </w:style>
-  <w:style w:type="character" w:styleId="SubtitleChar" w:customStyle="true">
-    <w:uiPriority w:val="11"/>
+  <w:style w:type="character" w:customStyle="1" w:styleId="SubtitleChar">
     <w:name w:val="Subtitle Char"/>
     <w:basedOn w:val="DefaultParagraphFont"/>
     <w:link w:val="Subtitle"/>
+    <w:uiPriority w:val="11"/>
     <w:rsid w:val="3DB678F9"/>
     <w:rPr>
-      <w:rFonts w:ascii="Calibri" w:hAnsi="Calibri" w:eastAsia="" w:cs="" w:asciiTheme="minorAscii" w:hAnsiTheme="minorAscii" w:eastAsiaTheme="minorEastAsia" w:cstheme="minorBidi"/>
+      <w:rFonts w:asciiTheme="minorHAnsi" w:eastAsiaTheme="minorEastAsia" w:hAnsiTheme="minorHAnsi" w:cstheme="minorBidi"/>
       <w:noProof w:val="0"/>
       <w:color w:val="5A5A5A"/>
       <w:lang w:val="en-US"/>
     </w:rPr>
   </w:style>
-  <w:style w:type="character" w:styleId="QuoteChar" w:customStyle="true">
-    <w:uiPriority w:val="29"/>
+  <w:style w:type="character" w:customStyle="1" w:styleId="QuoteChar">
     <w:name w:val="Quote Char"/>
     <w:basedOn w:val="DefaultParagraphFont"/>
     <w:link w:val="Quote"/>
+    <w:uiPriority w:val="29"/>
     <w:rsid w:val="3DB678F9"/>
     <w:rPr>
-      <w:i w:val="1"/>
-      <w:iCs w:val="1"/>
+      <w:i/>
+      <w:iCs/>
       <w:noProof w:val="0"/>
-      <w:color w:val="404040" w:themeColor="text1" w:themeTint="BF" w:themeShade="FF"/>
+      <w:color w:val="404040" w:themeColor="text1" w:themeTint="BF"/>
       <w:lang w:val="en-US"/>
     </w:rPr>
   </w:style>
-  <w:style w:type="character" w:styleId="IntenseQuoteChar" w:customStyle="true">
-    <w:uiPriority w:val="30"/>
+  <w:style w:type="character" w:customStyle="1" w:styleId="IntenseQuoteChar">
     <w:name w:val="Intense Quote Char"/>
     <w:basedOn w:val="DefaultParagraphFont"/>
     <w:link w:val="IntenseQuote"/>
+    <w:uiPriority w:val="30"/>
     <w:rsid w:val="3DB678F9"/>
     <w:rPr>
-      <w:i w:val="1"/>
-      <w:iCs w:val="1"/>
+      <w:i/>
+      <w:iCs/>
       <w:noProof w:val="0"/>
-      <w:color w:val="4472C4" w:themeColor="accent1" w:themeTint="FF" w:themeShade="FF"/>
+      <w:color w:val="4472C4" w:themeColor="accent1"/>
       <w:lang w:val="en-US"/>
     </w:rPr>
   </w:style>
   <w:style w:type="paragraph" w:styleId="TOC1">
-    <w:uiPriority w:val="39"/>
     <w:name w:val="toc 1"/>
     <w:basedOn w:val="Normal"/>
     <w:next w:val="Normal"/>
+    <w:uiPriority w:val="39"/>
     <w:unhideWhenUsed/>
     <w:rsid w:val="3DB678F9"/>
     <w:pPr>
@@ -3772,10 +3420,10 @@
     </w:pPr>
   </w:style>
   <w:style w:type="paragraph" w:styleId="TOC2">
-    <w:uiPriority w:val="39"/>
     <w:name w:val="toc 2"/>
     <w:basedOn w:val="Normal"/>
     <w:next w:val="Normal"/>
+    <w:uiPriority w:val="39"/>
     <w:unhideWhenUsed/>
     <w:rsid w:val="3DB678F9"/>
     <w:pPr>
@@ -3784,10 +3432,10 @@
     </w:pPr>
   </w:style>
   <w:style w:type="paragraph" w:styleId="TOC3">
-    <w:uiPriority w:val="39"/>
     <w:name w:val="toc 3"/>
     <w:basedOn w:val="Normal"/>
     <w:next w:val="Normal"/>
+    <w:uiPriority w:val="39"/>
     <w:unhideWhenUsed/>
     <w:rsid w:val="3DB678F9"/>
     <w:pPr>
@@ -3796,10 +3444,10 @@
     </w:pPr>
   </w:style>
   <w:style w:type="paragraph" w:styleId="TOC4">
-    <w:uiPriority w:val="39"/>
     <w:name w:val="toc 4"/>
     <w:basedOn w:val="Normal"/>
     <w:next w:val="Normal"/>
+    <w:uiPriority w:val="39"/>
     <w:unhideWhenUsed/>
     <w:rsid w:val="3DB678F9"/>
     <w:pPr>
@@ -3808,10 +3456,10 @@
     </w:pPr>
   </w:style>
   <w:style w:type="paragraph" w:styleId="TOC5">
-    <w:uiPriority w:val="39"/>
     <w:name w:val="toc 5"/>
     <w:basedOn w:val="Normal"/>
     <w:next w:val="Normal"/>
+    <w:uiPriority w:val="39"/>
     <w:unhideWhenUsed/>
     <w:rsid w:val="3DB678F9"/>
     <w:pPr>
@@ -3820,10 +3468,10 @@
     </w:pPr>
   </w:style>
   <w:style w:type="paragraph" w:styleId="TOC6">
-    <w:uiPriority w:val="39"/>
     <w:name w:val="toc 6"/>
     <w:basedOn w:val="Normal"/>
     <w:next w:val="Normal"/>
+    <w:uiPriority w:val="39"/>
     <w:unhideWhenUsed/>
     <w:rsid w:val="3DB678F9"/>
     <w:pPr>
@@ -3832,10 +3480,10 @@
     </w:pPr>
   </w:style>
   <w:style w:type="paragraph" w:styleId="TOC7">
-    <w:uiPriority w:val="39"/>
     <w:name w:val="toc 7"/>
     <w:basedOn w:val="Normal"/>
     <w:next w:val="Normal"/>
+    <w:uiPriority w:val="39"/>
     <w:unhideWhenUsed/>
     <w:rsid w:val="3DB678F9"/>
     <w:pPr>
@@ -3844,10 +3492,10 @@
     </w:pPr>
   </w:style>
   <w:style w:type="paragraph" w:styleId="TOC8">
-    <w:uiPriority w:val="39"/>
     <w:name w:val="toc 8"/>
     <w:basedOn w:val="Normal"/>
     <w:next w:val="Normal"/>
+    <w:uiPriority w:val="39"/>
     <w:unhideWhenUsed/>
     <w:rsid w:val="3DB678F9"/>
     <w:pPr>
@@ -3856,10 +3504,10 @@
     </w:pPr>
   </w:style>
   <w:style w:type="paragraph" w:styleId="TOC9">
-    <w:uiPriority w:val="39"/>
     <w:name w:val="toc 9"/>
     <w:basedOn w:val="Normal"/>
     <w:next w:val="Normal"/>
+    <w:uiPriority w:val="39"/>
     <w:unhideWhenUsed/>
     <w:rsid w:val="3DB678F9"/>
     <w:pPr>
@@ -3868,27 +3516,27 @@
     </w:pPr>
   </w:style>
   <w:style w:type="paragraph" w:styleId="EndnoteText">
-    <w:uiPriority w:val="99"/>
     <w:name w:val="endnote text"/>
     <w:basedOn w:val="Normal"/>
+    <w:link w:val="EndnoteTextChar"/>
+    <w:uiPriority w:val="99"/>
     <w:semiHidden/>
     <w:unhideWhenUsed/>
-    <w:link w:val="EndnoteTextChar"/>
-    <w:rsid w:val="3DB678F9"/>
+    <w:rsid w:val="3DB678F9"/>
+    <w:pPr>
+      <w:spacing w:after="0"/>
+    </w:pPr>
     <w:rPr>
       <w:sz w:val="20"/>
       <w:szCs w:val="20"/>
     </w:rPr>
-    <w:pPr>
-      <w:spacing w:after="0"/>
-    </w:pPr>
-  </w:style>
-  <w:style w:type="character" w:styleId="EndnoteTextChar" w:customStyle="true">
-    <w:uiPriority w:val="99"/>
+  </w:style>
+  <w:style w:type="character" w:customStyle="1" w:styleId="EndnoteTextChar">
     <w:name w:val="Endnote Text Char"/>
     <w:basedOn w:val="DefaultParagraphFont"/>
+    <w:link w:val="EndnoteText"/>
+    <w:uiPriority w:val="99"/>
     <w:semiHidden/>
-    <w:link w:val="EndnoteText"/>
     <w:rsid w:val="3DB678F9"/>
     <w:rPr>
       <w:noProof w:val="0"/>
@@ -3898,25 +3546,25 @@
     </w:rPr>
   </w:style>
   <w:style w:type="paragraph" w:styleId="Footer">
-    <w:uiPriority w:val="99"/>
     <w:name w:val="footer"/>
     <w:basedOn w:val="Normal"/>
+    <w:link w:val="FooterChar"/>
+    <w:uiPriority w:val="99"/>
     <w:unhideWhenUsed/>
-    <w:link w:val="FooterChar"/>
     <w:rsid w:val="3DB678F9"/>
     <w:pPr>
       <w:tabs>
-        <w:tab w:val="center" w:leader="none" w:pos="4680"/>
-        <w:tab w:val="right" w:leader="none" w:pos="9360"/>
+        <w:tab w:val="center" w:pos="4680"/>
+        <w:tab w:val="right" w:pos="9360"/>
       </w:tabs>
       <w:spacing w:after="0"/>
     </w:pPr>
   </w:style>
-  <w:style w:type="character" w:styleId="FooterChar" w:customStyle="true">
-    <w:uiPriority w:val="99"/>
+  <w:style w:type="character" w:customStyle="1" w:styleId="FooterChar">
     <w:name w:val="Footer Char"/>
     <w:basedOn w:val="DefaultParagraphFont"/>
     <w:link w:val="Footer"/>
+    <w:uiPriority w:val="99"/>
     <w:rsid w:val="3DB678F9"/>
     <w:rPr>
       <w:noProof w:val="0"/>
@@ -3924,27 +3572,27 @@
     </w:rPr>
   </w:style>
   <w:style w:type="paragraph" w:styleId="FootnoteText">
-    <w:uiPriority w:val="99"/>
     <w:name w:val="footnote text"/>
     <w:basedOn w:val="Normal"/>
+    <w:link w:val="FootnoteTextChar"/>
+    <w:uiPriority w:val="99"/>
     <w:semiHidden/>
     <w:unhideWhenUsed/>
-    <w:link w:val="FootnoteTextChar"/>
-    <w:rsid w:val="3DB678F9"/>
+    <w:rsid w:val="3DB678F9"/>
+    <w:pPr>
+      <w:spacing w:after="0"/>
+    </w:pPr>
     <w:rPr>
       <w:sz w:val="20"/>
       <w:szCs w:val="20"/>
     </w:rPr>
-    <w:pPr>
-      <w:spacing w:after="0"/>
-    </w:pPr>
-  </w:style>
-  <w:style w:type="character" w:styleId="FootnoteTextChar" w:customStyle="true">
-    <w:uiPriority w:val="99"/>
+  </w:style>
+  <w:style w:type="character" w:customStyle="1" w:styleId="FootnoteTextChar">
     <w:name w:val="Footnote Text Char"/>
     <w:basedOn w:val="DefaultParagraphFont"/>
+    <w:link w:val="FootnoteText"/>
+    <w:uiPriority w:val="99"/>
     <w:semiHidden/>
-    <w:link w:val="FootnoteText"/>
     <w:rsid w:val="3DB678F9"/>
     <w:rPr>
       <w:noProof w:val="0"/>
@@ -3954,55 +3602,48 @@
     </w:rPr>
   </w:style>
   <w:style w:type="paragraph" w:styleId="Header">
-    <w:uiPriority w:val="99"/>
     <w:name w:val="header"/>
     <w:basedOn w:val="Normal"/>
+    <w:link w:val="HeaderChar"/>
+    <w:uiPriority w:val="99"/>
     <w:unhideWhenUsed/>
-    <w:link w:val="HeaderChar"/>
     <w:rsid w:val="3DB678F9"/>
     <w:pPr>
       <w:tabs>
-        <w:tab w:val="center" w:leader="none" w:pos="4680"/>
-        <w:tab w:val="right" w:leader="none" w:pos="9360"/>
+        <w:tab w:val="center" w:pos="4680"/>
+        <w:tab w:val="right" w:pos="9360"/>
       </w:tabs>
       <w:spacing w:after="0"/>
     </w:pPr>
   </w:style>
-  <w:style w:type="character" w:styleId="HeaderChar" w:customStyle="true">
-    <w:uiPriority w:val="99"/>
+  <w:style w:type="character" w:customStyle="1" w:styleId="HeaderChar">
     <w:name w:val="Header Char"/>
     <w:basedOn w:val="DefaultParagraphFont"/>
     <w:link w:val="Header"/>
+    <w:uiPriority w:val="99"/>
     <w:rsid w:val="3DB678F9"/>
     <w:rPr>
       <w:noProof w:val="0"/>
       <w:lang w:val="en-US"/>
     </w:rPr>
   </w:style>
-  <w:style xmlns:w="http://schemas.openxmlformats.org/wordprocessingml/2006/main" w:type="table" w:styleId="TableGrid">
-    <w:name xmlns:w="http://schemas.openxmlformats.org/wordprocessingml/2006/main" w:val="Table Grid"/>
-    <w:basedOn xmlns:w="http://schemas.openxmlformats.org/wordprocessingml/2006/main" w:val="TableNormal"/>
-    <w:uiPriority xmlns:w="http://schemas.openxmlformats.org/wordprocessingml/2006/main" w:val="59"/>
-    <w:rsid xmlns:w="http://schemas.openxmlformats.org/wordprocessingml/2006/main" w:val="00FB4123"/>
-    <w:pPr xmlns:w="http://schemas.openxmlformats.org/wordprocessingml/2006/main">
+  <w:style w:type="table" w:styleId="TableGrid">
+    <w:name w:val="Table Grid"/>
+    <w:basedOn w:val="TableNormal"/>
+    <w:uiPriority w:val="59"/>
+    <w:rsid w:val="00FB4123"/>
+    <w:pPr>
       <w:spacing w:after="0" w:line="240" w:lineRule="auto"/>
     </w:pPr>
-    <w:tblPr xmlns:w="http://schemas.openxmlformats.org/wordprocessingml/2006/main">
-      <w:tblInd w:w="0" w:type="dxa"/>
+    <w:tblPr>
       <w:tblBorders>
-        <w:top w:val="single" w:color="000000" w:themeColor="text1" w:sz="4" w:space="0"/>
-        <w:left w:val="single" w:color="000000" w:themeColor="text1" w:sz="4" w:space="0"/>
-        <w:bottom w:val="single" w:color="000000" w:themeColor="text1" w:sz="4" w:space="0"/>
-        <w:right w:val="single" w:color="000000" w:themeColor="text1" w:sz="4" w:space="0"/>
-        <w:insideH w:val="single" w:color="000000" w:themeColor="text1" w:sz="4" w:space="0"/>
-        <w:insideV w:val="single" w:color="000000" w:themeColor="text1" w:sz="4" w:space="0"/>
+        <w:top w:val="single" w:sz="4" w:space="0" w:color="000000" w:themeColor="text1"/>
+        <w:left w:val="single" w:sz="4" w:space="0" w:color="000000" w:themeColor="text1"/>
+        <w:bottom w:val="single" w:sz="4" w:space="0" w:color="000000" w:themeColor="text1"/>
+        <w:right w:val="single" w:sz="4" w:space="0" w:color="000000" w:themeColor="text1"/>
+        <w:insideH w:val="single" w:sz="4" w:space="0" w:color="000000" w:themeColor="text1"/>
+        <w:insideV w:val="single" w:sz="4" w:space="0" w:color="000000" w:themeColor="text1"/>
       </w:tblBorders>
-      <w:tblCellMar>
-        <w:top w:w="0" w:type="dxa"/>
-        <w:left w:w="108" w:type="dxa"/>
-        <w:bottom w:w="0" w:type="dxa"/>
-        <w:right w:w="108" w:type="dxa"/>
-      </w:tblCellMar>
     </w:tblPr>
   </w:style>
 </w:styles>
@@ -4267,4 +3908,16 @@
     </a:ext>
   </a:extLst>
 </a:theme>
+</file>
+
+<file path=customXml/item1.xml><?xml version="1.0" encoding="utf-8"?>
+<b:Sources xmlns:b="http://schemas.openxmlformats.org/officeDocument/2006/bibliography" xmlns="http://schemas.openxmlformats.org/officeDocument/2006/bibliography" SelectedStyle="\APASixthEditionOfficeOnline.xsl" StyleName="APA" Version="6"/>
+</file>
+
+<file path=customXml/itemProps1.xml><?xml version="1.0" encoding="utf-8"?>
+<ds:datastoreItem xmlns:ds="http://schemas.openxmlformats.org/officeDocument/2006/customXml" ds:itemID="{8A6C69E2-2BDA-427C-B69A-51EA4EA6B4A8}">
+  <ds:schemaRefs>
+    <ds:schemaRef ds:uri="http://schemas.openxmlformats.org/officeDocument/2006/bibliography"/>
+  </ds:schemaRefs>
+</ds:datastoreItem>
 </file>
</xml_diff>